<commit_message>
doc: information about student 3 & formatting
</commit_message>
<xml_diff>
--- a/reports/Group/Chartering Report D01.docx
+++ b/reports/Group/Chartering Report D01.docx
@@ -50,7 +50,6 @@
           <w:szCs w:val="48"/>
         </w:rPr>
       </w:pPr>
-      <w:proofErr w:type="spellStart"/>
       <w:r>
         <w:rPr>
           <w:rFonts w:ascii="Arial Narrow" w:eastAsia="Arial Narrow" w:hAnsi="Arial Narrow" w:cs="Arial Narrow"/>
@@ -59,31 +58,8 @@
           <w:sz w:val="48"/>
           <w:szCs w:val="48"/>
         </w:rPr>
-        <w:t>Chartering</w:t>
-      </w:r>
-      <w:proofErr w:type="spellEnd"/>
-      <w:r>
-        <w:rPr>
-          <w:rFonts w:ascii="Arial Narrow" w:eastAsia="Arial Narrow" w:hAnsi="Arial Narrow" w:cs="Arial Narrow"/>
-          <w:b/>
-          <w:bCs/>
-          <w:sz w:val="48"/>
-          <w:szCs w:val="48"/>
-        </w:rPr>
-        <w:t xml:space="preserve"> </w:t>
-      </w:r>
-      <w:proofErr w:type="spellStart"/>
-      <w:r>
-        <w:rPr>
-          <w:rFonts w:ascii="Arial Narrow" w:eastAsia="Arial Narrow" w:hAnsi="Arial Narrow" w:cs="Arial Narrow"/>
-          <w:b/>
-          <w:bCs/>
-          <w:sz w:val="48"/>
-          <w:szCs w:val="48"/>
-        </w:rPr>
-        <w:t>Report</w:t>
-      </w:r>
-      <w:proofErr w:type="spellEnd"/>
+        <w:t>Chartering Report</w:t>
+      </w:r>
       <w:r>
         <w:rPr>
           <w:rFonts w:ascii="Arial Narrow" w:eastAsia="Arial Narrow" w:hAnsi="Arial Narrow" w:cs="Arial Narrow"/>
@@ -821,7 +797,7 @@
           <w:p>
             <w:pPr>
               <w:pStyle w:val="Normal1"/>
-              <w:ind w:firstLine="0"/>
+              <w:ind w:firstLine="345"/>
               <w:rPr>
                 <w:sz w:val="24"/>
                 <w:szCs w:val="24"/>
@@ -833,18 +809,8 @@
                 <w:sz w:val="24"/>
                 <w:szCs w:val="24"/>
               </w:rPr>
-              <w:t xml:space="preserve">     </w:t>
-            </w:r>
-            <w:proofErr w:type="spellStart"/>
-            <w:r>
-              <w:rPr>
-                <w:rFonts w:ascii="Arial Narrow" w:eastAsia="Arial Narrow" w:hAnsi="Arial Narrow" w:cs="Arial Narrow"/>
-                <w:sz w:val="24"/>
-                <w:szCs w:val="24"/>
-              </w:rPr>
               <w:t>Tester</w:t>
             </w:r>
-            <w:proofErr w:type="spellEnd"/>
           </w:p>
         </w:tc>
         <w:tc>
@@ -929,7 +895,7 @@
                 <w:sz w:val="24"/>
                 <w:szCs w:val="24"/>
               </w:rPr>
-              <w:t>DNI</w:t>
+              <w:t>77929278B</w:t>
             </w:r>
           </w:p>
         </w:tc>
@@ -947,7 +913,7 @@
                 <w:sz w:val="24"/>
                 <w:szCs w:val="24"/>
               </w:rPr>
-              <w:t>Rol</w:t>
+              <w:t>Analista</w:t>
             </w:r>
           </w:p>
         </w:tc>
@@ -971,43 +937,21 @@
                 <w:sz w:val="24"/>
                 <w:szCs w:val="24"/>
               </w:rPr>
-              <w:t>A rellenar</w:t>
-            </w:r>
-          </w:p>
-          <w:p>
-            <w:pPr>
-              <w:pStyle w:val="Normal1"/>
-              <w:ind w:firstLine="0"/>
+              <w:t xml:space="preserve">Persona encargada de elicitar requisitos, definir las funcionalidades, diseñar el modelo del </w:t>
+            </w:r>
+            <w:r>
               <w:rPr>
                 <w:rFonts w:ascii="Arial Narrow" w:eastAsia="Arial Narrow" w:hAnsi="Arial Narrow" w:cs="Arial Narrow"/>
                 <w:sz w:val="24"/>
                 <w:szCs w:val="24"/>
               </w:rPr>
-            </w:pPr>
+              <w:lastRenderedPageBreak/>
+              <w:t>dominio y generar informes.</w:t>
+            </w:r>
           </w:p>
         </w:tc>
       </w:tr>
     </w:tbl>
-    <w:p>
-      <w:pPr>
-        <w:pStyle w:val="Normal1"/>
-        <w:ind w:firstLine="0"/>
-        <w:jc w:val="center"/>
-        <w:rPr>
-          <w:rFonts w:ascii="Arial Narrow" w:eastAsia="Arial Narrow" w:hAnsi="Arial Narrow" w:cs="Arial Narrow"/>
-        </w:rPr>
-      </w:pPr>
-    </w:p>
-    <w:p>
-      <w:pPr>
-        <w:pStyle w:val="Normal1"/>
-        <w:ind w:firstLine="0"/>
-        <w:jc w:val="center"/>
-        <w:rPr>
-          <w:rFonts w:ascii="Arial Narrow" w:eastAsia="Arial Narrow" w:hAnsi="Arial Narrow" w:cs="Arial Narrow"/>
-        </w:rPr>
-      </w:pPr>
-    </w:p>
     <w:p>
       <w:pPr>
         <w:pStyle w:val="Normal1"/>
@@ -1355,57 +1299,6 @@
     <w:p>
       <w:pPr>
         <w:pStyle w:val="Normal1"/>
-        <w:ind w:firstLine="0"/>
-        <w:rPr>
-          <w:rFonts w:ascii="Arial Narrow" w:eastAsia="Arial Narrow" w:hAnsi="Arial Narrow" w:cs="Arial Narrow"/>
-          <w:b/>
-        </w:rPr>
-      </w:pPr>
-    </w:p>
-    <w:p>
-      <w:pPr>
-        <w:pStyle w:val="Normal1"/>
-        <w:tabs>
-          <w:tab w:val="left" w:pos="1515"/>
-        </w:tabs>
-        <w:rPr>
-          <w:rFonts w:ascii="Arial Narrow" w:eastAsia="Arial Narrow" w:hAnsi="Arial Narrow" w:cs="Arial Narrow"/>
-        </w:rPr>
-      </w:pPr>
-      <w:r>
-        <w:rPr>
-          <w:rFonts w:ascii="Arial Narrow" w:eastAsia="Arial Narrow" w:hAnsi="Arial Narrow" w:cs="Arial Narrow"/>
-        </w:rPr>
-        <w:tab/>
-      </w:r>
-    </w:p>
-    <w:p>
-      <w:pPr>
-        <w:pStyle w:val="Normal1"/>
-        <w:rPr>
-          <w:rFonts w:ascii="Arial Narrow" w:eastAsia="Arial Narrow" w:hAnsi="Arial Narrow" w:cs="Arial Narrow"/>
-        </w:rPr>
-      </w:pPr>
-    </w:p>
-    <w:p>
-      <w:pPr>
-        <w:pStyle w:val="Normal1"/>
-        <w:rPr>
-          <w:rFonts w:ascii="Arial Narrow" w:eastAsia="Arial Narrow" w:hAnsi="Arial Narrow" w:cs="Arial Narrow"/>
-        </w:rPr>
-      </w:pPr>
-    </w:p>
-    <w:p>
-      <w:pPr>
-        <w:pStyle w:val="Normal1"/>
-        <w:rPr>
-          <w:rFonts w:ascii="Arial Narrow" w:eastAsia="Arial Narrow" w:hAnsi="Arial Narrow" w:cs="Arial Narrow"/>
-        </w:rPr>
-      </w:pPr>
-    </w:p>
-    <w:p>
-      <w:pPr>
-        <w:pStyle w:val="Normal1"/>
         <w:rPr>
           <w:rFonts w:ascii="Arial Narrow" w:eastAsia="Arial Narrow" w:hAnsi="Arial Narrow" w:cs="Arial Narrow"/>
         </w:rPr>
@@ -1462,6 +1355,7 @@
           <w:sz w:val="24"/>
           <w:szCs w:val="24"/>
         </w:rPr>
+        <w:lastRenderedPageBreak/>
         <w:t>Índice de contenido</w:t>
       </w:r>
     </w:p>
@@ -1490,16 +1384,15 @@
           <w:docPartUnique/>
         </w:docPartObj>
       </w:sdtPr>
-      <w:sdtEndPr/>
       <w:sdtContent>
         <w:p>
           <w:pPr>
-            <w:pStyle w:val="TDC2"/>
+            <w:pStyle w:val="TOC2"/>
             <w:tabs>
               <w:tab w:val="right" w:leader="dot" w:pos="8490"/>
             </w:tabs>
             <w:rPr>
-              <w:rStyle w:val="Hipervnculo"/>
+              <w:rStyle w:val="Hyperlink"/>
             </w:rPr>
           </w:pPr>
           <w:r>
@@ -1514,7 +1407,7 @@
           <w:hyperlink w:anchor="_Toc1004905240">
             <w:r>
               <w:rPr>
-                <w:rStyle w:val="Hipervnculo"/>
+                <w:rStyle w:val="Hyperlink"/>
               </w:rPr>
               <w:t>Introducción</w:t>
             </w:r>
@@ -1532,7 +1425,7 @@
             </w:r>
             <w:r>
               <w:rPr>
-                <w:rStyle w:val="Hipervnculo"/>
+                <w:rStyle w:val="Hyperlink"/>
                 <w:noProof/>
               </w:rPr>
               <w:t>3</w:t>
@@ -1544,18 +1437,18 @@
         </w:p>
         <w:p>
           <w:pPr>
-            <w:pStyle w:val="TDC2"/>
+            <w:pStyle w:val="TOC2"/>
             <w:tabs>
               <w:tab w:val="right" w:leader="dot" w:pos="8490"/>
             </w:tabs>
             <w:rPr>
-              <w:rStyle w:val="Hipervnculo"/>
+              <w:rStyle w:val="Hyperlink"/>
             </w:rPr>
           </w:pPr>
           <w:hyperlink w:anchor="_Toc24468006">
             <w:r>
               <w:rPr>
-                <w:rStyle w:val="Hipervnculo"/>
+                <w:rStyle w:val="Hyperlink"/>
               </w:rPr>
               <w:t>Reclutamiento</w:t>
             </w:r>
@@ -1573,7 +1466,7 @@
             </w:r>
             <w:r>
               <w:rPr>
-                <w:rStyle w:val="Hipervnculo"/>
+                <w:rStyle w:val="Hyperlink"/>
                 <w:noProof/>
               </w:rPr>
               <w:t>4</w:t>
@@ -1585,18 +1478,18 @@
         </w:p>
         <w:p>
           <w:pPr>
-            <w:pStyle w:val="TDC2"/>
+            <w:pStyle w:val="TOC2"/>
             <w:tabs>
               <w:tab w:val="right" w:leader="dot" w:pos="8490"/>
             </w:tabs>
             <w:rPr>
-              <w:rStyle w:val="Hipervnculo"/>
+              <w:rStyle w:val="Hyperlink"/>
             </w:rPr>
           </w:pPr>
           <w:hyperlink w:anchor="_Toc1216024571">
             <w:r>
               <w:rPr>
-                <w:rStyle w:val="Hipervnculo"/>
+                <w:rStyle w:val="Hyperlink"/>
               </w:rPr>
               <w:t>Datos del personal</w:t>
             </w:r>
@@ -1614,7 +1507,7 @@
             </w:r>
             <w:r>
               <w:rPr>
-                <w:rStyle w:val="Hipervnculo"/>
+                <w:rStyle w:val="Hyperlink"/>
                 <w:noProof/>
               </w:rPr>
               <w:t>4</w:t>
@@ -1626,18 +1519,18 @@
         </w:p>
         <w:p>
           <w:pPr>
-            <w:pStyle w:val="TDC2"/>
+            <w:pStyle w:val="TOC2"/>
             <w:tabs>
               <w:tab w:val="right" w:leader="dot" w:pos="8490"/>
             </w:tabs>
             <w:rPr>
-              <w:rStyle w:val="Hipervnculo"/>
+              <w:rStyle w:val="Hyperlink"/>
             </w:rPr>
           </w:pPr>
           <w:hyperlink w:anchor="_Toc174819165">
             <w:r>
               <w:rPr>
-                <w:rStyle w:val="Hipervnculo"/>
+                <w:rStyle w:val="Hyperlink"/>
               </w:rPr>
               <w:t>Declaración de intenciones</w:t>
             </w:r>
@@ -1655,7 +1548,7 @@
             </w:r>
             <w:r>
               <w:rPr>
-                <w:rStyle w:val="Hipervnculo"/>
+                <w:rStyle w:val="Hyperlink"/>
                 <w:noProof/>
               </w:rPr>
               <w:t>5</w:t>
@@ -1667,18 +1560,18 @@
         </w:p>
         <w:p>
           <w:pPr>
-            <w:pStyle w:val="TDC2"/>
+            <w:pStyle w:val="TOC2"/>
             <w:tabs>
               <w:tab w:val="right" w:leader="dot" w:pos="8490"/>
             </w:tabs>
             <w:rPr>
-              <w:rStyle w:val="Hipervnculo"/>
+              <w:rStyle w:val="Hyperlink"/>
             </w:rPr>
           </w:pPr>
           <w:hyperlink w:anchor="_Toc1674069916">
             <w:r>
               <w:rPr>
-                <w:rStyle w:val="Hipervnculo"/>
+                <w:rStyle w:val="Hyperlink"/>
               </w:rPr>
               <w:t>Indicador de rendimiento</w:t>
             </w:r>
@@ -1696,7 +1589,7 @@
             </w:r>
             <w:r>
               <w:rPr>
-                <w:rStyle w:val="Hipervnculo"/>
+                <w:rStyle w:val="Hyperlink"/>
                 <w:noProof/>
               </w:rPr>
               <w:t>6</w:t>
@@ -1708,18 +1601,18 @@
         </w:p>
         <w:p>
           <w:pPr>
-            <w:pStyle w:val="TDC2"/>
+            <w:pStyle w:val="TOC2"/>
             <w:tabs>
               <w:tab w:val="right" w:leader="dot" w:pos="8490"/>
             </w:tabs>
             <w:rPr>
-              <w:rStyle w:val="Hipervnculo"/>
+              <w:rStyle w:val="Hyperlink"/>
             </w:rPr>
           </w:pPr>
           <w:hyperlink w:anchor="_Toc1778767033">
             <w:r>
               <w:rPr>
-                <w:rStyle w:val="Hipervnculo"/>
+                <w:rStyle w:val="Hyperlink"/>
               </w:rPr>
               <w:t>Recompensas</w:t>
             </w:r>
@@ -1737,7 +1630,7 @@
             </w:r>
             <w:r>
               <w:rPr>
-                <w:rStyle w:val="Hipervnculo"/>
+                <w:rStyle w:val="Hyperlink"/>
                 <w:noProof/>
               </w:rPr>
               <w:t>6</w:t>
@@ -1749,18 +1642,18 @@
         </w:p>
         <w:p>
           <w:pPr>
-            <w:pStyle w:val="TDC2"/>
+            <w:pStyle w:val="TOC2"/>
             <w:tabs>
               <w:tab w:val="right" w:leader="dot" w:pos="8490"/>
             </w:tabs>
             <w:rPr>
-              <w:rStyle w:val="Hipervnculo"/>
+              <w:rStyle w:val="Hyperlink"/>
             </w:rPr>
           </w:pPr>
           <w:hyperlink w:anchor="_Toc685390568">
             <w:r>
               <w:rPr>
-                <w:rStyle w:val="Hipervnculo"/>
+                <w:rStyle w:val="Hyperlink"/>
               </w:rPr>
               <w:t>Penalizaciones</w:t>
             </w:r>
@@ -1778,7 +1671,7 @@
             </w:r>
             <w:r>
               <w:rPr>
-                <w:rStyle w:val="Hipervnculo"/>
+                <w:rStyle w:val="Hyperlink"/>
                 <w:noProof/>
               </w:rPr>
               <w:t>6</w:t>
@@ -1790,18 +1683,18 @@
         </w:p>
         <w:p>
           <w:pPr>
-            <w:pStyle w:val="TDC2"/>
+            <w:pStyle w:val="TOC2"/>
             <w:tabs>
               <w:tab w:val="right" w:leader="dot" w:pos="8490"/>
             </w:tabs>
             <w:rPr>
-              <w:rStyle w:val="Hipervnculo"/>
+              <w:rStyle w:val="Hyperlink"/>
             </w:rPr>
           </w:pPr>
           <w:hyperlink w:anchor="_Toc837799324">
             <w:r>
               <w:rPr>
-                <w:rStyle w:val="Hipervnculo"/>
+                <w:rStyle w:val="Hyperlink"/>
               </w:rPr>
               <w:t>Condiciones de expulsión</w:t>
             </w:r>
@@ -1819,7 +1712,7 @@
             </w:r>
             <w:r>
               <w:rPr>
-                <w:rStyle w:val="Hipervnculo"/>
+                <w:rStyle w:val="Hyperlink"/>
                 <w:noProof/>
               </w:rPr>
               <w:t>6</w:t>
@@ -1831,18 +1724,18 @@
         </w:p>
         <w:p>
           <w:pPr>
-            <w:pStyle w:val="TDC2"/>
+            <w:pStyle w:val="TOC2"/>
             <w:tabs>
               <w:tab w:val="right" w:leader="dot" w:pos="8490"/>
             </w:tabs>
             <w:rPr>
-              <w:rStyle w:val="Hipervnculo"/>
+              <w:rStyle w:val="Hyperlink"/>
             </w:rPr>
           </w:pPr>
           <w:hyperlink w:anchor="_Toc1165437194">
             <w:r>
               <w:rPr>
-                <w:rStyle w:val="Hipervnculo"/>
+                <w:rStyle w:val="Hyperlink"/>
               </w:rPr>
               <w:t>Conclusiones</w:t>
             </w:r>
@@ -1860,7 +1753,7 @@
             </w:r>
             <w:r>
               <w:rPr>
-                <w:rStyle w:val="Hipervnculo"/>
+                <w:rStyle w:val="Hyperlink"/>
                 <w:noProof/>
               </w:rPr>
               <w:t>6</w:t>
@@ -2002,7 +1895,7 @@
       <w:hyperlink r:id="rId14">
         <w:r>
           <w:rPr>
-            <w:rStyle w:val="Hipervnculo"/>
+            <w:rStyle w:val="Hyperlink"/>
             <w:rFonts w:ascii="Arial Narrow" w:eastAsia="Arial Narrow" w:hAnsi="Arial Narrow" w:cs="Arial Narrow"/>
           </w:rPr>
           <w:t>aquí</w:t>
@@ -2058,19 +1951,11 @@
           <w:rFonts w:ascii="Arial Narrow" w:eastAsia="Arial Narrow" w:hAnsi="Arial Narrow" w:cs="Arial Narrow"/>
         </w:rPr>
       </w:pPr>
-      <w:proofErr w:type="spellStart"/>
-      <w:r>
-        <w:rPr>
-          <w:rFonts w:ascii="Arial Narrow" w:eastAsia="Arial Narrow" w:hAnsi="Arial Narrow" w:cs="Arial Narrow"/>
-        </w:rPr>
-        <w:t>Student</w:t>
-      </w:r>
-      <w:proofErr w:type="spellEnd"/>
-      <w:r>
-        <w:rPr>
-          <w:rFonts w:ascii="Arial Narrow" w:eastAsia="Arial Narrow" w:hAnsi="Arial Narrow" w:cs="Arial Narrow"/>
-        </w:rPr>
-        <w:t xml:space="preserve"> 1</w:t>
+      <w:r>
+        <w:rPr>
+          <w:rFonts w:ascii="Arial Narrow" w:eastAsia="Arial Narrow" w:hAnsi="Arial Narrow" w:cs="Arial Narrow"/>
+        </w:rPr>
+        <w:t>Student 1</w:t>
       </w:r>
     </w:p>
     <w:p>
@@ -2147,19 +2032,12 @@
           <w:rFonts w:ascii="Arial Narrow" w:eastAsia="Arial Narrow" w:hAnsi="Arial Narrow" w:cs="Arial Narrow"/>
         </w:rPr>
       </w:pPr>
-      <w:proofErr w:type="spellStart"/>
-      <w:r>
-        <w:rPr>
-          <w:rFonts w:ascii="Arial Narrow" w:eastAsia="Arial Narrow" w:hAnsi="Arial Narrow" w:cs="Arial Narrow"/>
-        </w:rPr>
-        <w:t>Name</w:t>
-      </w:r>
-      <w:proofErr w:type="spellEnd"/>
-      <w:r>
-        <w:rPr>
-          <w:rFonts w:ascii="Arial Narrow" w:eastAsia="Arial Narrow" w:hAnsi="Arial Narrow" w:cs="Arial Narrow"/>
-        </w:rPr>
-        <w:t>:</w:t>
+      <w:r>
+        <w:rPr>
+          <w:rFonts w:ascii="Arial Narrow" w:eastAsia="Arial Narrow" w:hAnsi="Arial Narrow" w:cs="Arial Narrow"/>
+        </w:rPr>
+        <w:lastRenderedPageBreak/>
+        <w:t>Name:</w:t>
       </w:r>
       <w:r>
         <w:tab/>
@@ -2221,7 +2099,6 @@
         </w:rPr>
         <w:t xml:space="preserve">, </w:t>
       </w:r>
-      <w:proofErr w:type="spellStart"/>
       <w:r>
         <w:rPr>
           <w:rFonts w:ascii="Arial Narrow" w:eastAsia="Arial Narrow" w:hAnsi="Arial Narrow" w:cs="Arial Narrow"/>
@@ -2232,14 +2109,7 @@
         <w:rPr>
           <w:rFonts w:ascii="Arial Narrow" w:eastAsia="Arial Narrow" w:hAnsi="Arial Narrow" w:cs="Arial Narrow"/>
         </w:rPr>
-        <w:t>ester</w:t>
-      </w:r>
-      <w:proofErr w:type="spellEnd"/>
-      <w:r>
-        <w:rPr>
-          <w:rFonts w:ascii="Arial Narrow" w:eastAsia="Arial Narrow" w:hAnsi="Arial Narrow" w:cs="Arial Narrow"/>
-        </w:rPr>
-        <w:t>,</w:t>
+        <w:t>ester,</w:t>
       </w:r>
       <w:r>
         <w:rPr>
@@ -2569,7 +2439,7 @@
           <w:rFonts w:ascii="Arial Narrow" w:eastAsia="Arial Narrow" w:hAnsi="Arial Narrow" w:cs="Arial Narrow"/>
           <w:lang w:val="en-US"/>
         </w:rPr>
-        <w:t>Student #3</w:t>
+        <w:t>Student 3</w:t>
       </w:r>
     </w:p>
     <w:p>
@@ -2594,6 +2464,12 @@
         </w:rPr>
         <w:tab/>
       </w:r>
+      <w:r>
+        <w:rPr>
+          <w:lang w:val="en-US"/>
+        </w:rPr>
+        <w:t>77929278B</w:t>
+      </w:r>
     </w:p>
     <w:p>
       <w:pPr>
@@ -2630,6 +2506,13 @@
         </w:rPr>
         <w:t xml:space="preserve"> </w:t>
       </w:r>
+      <w:r>
+        <w:rPr>
+          <w:rFonts w:ascii="Arial Narrow" w:eastAsia="Arial Narrow" w:hAnsi="Arial Narrow" w:cs="Arial Narrow"/>
+          <w:lang w:val="en-US"/>
+        </w:rPr>
+        <w:t>albramvar1</w:t>
+      </w:r>
     </w:p>
     <w:p>
       <w:pPr>
@@ -2680,6 +2563,96 @@
         <w:ind w:firstLine="0"/>
         <w:rPr>
           <w:rFonts w:ascii="Arial Narrow" w:eastAsia="Arial Narrow" w:hAnsi="Arial Narrow" w:cs="Arial Narrow"/>
+        </w:rPr>
+      </w:pPr>
+      <w:r>
+        <w:rPr>
+          <w:rFonts w:ascii="Arial Narrow" w:eastAsia="Arial Narrow" w:hAnsi="Arial Narrow" w:cs="Arial Narrow"/>
+        </w:rPr>
+        <w:t>Roles:</w:t>
+      </w:r>
+      <w:r>
+        <w:tab/>
+      </w:r>
+      <w:r>
+        <w:tab/>
+      </w:r>
+      <w:r>
+        <w:rPr>
+          <w:rFonts w:ascii="Arial Narrow" w:eastAsia="Arial Narrow" w:hAnsi="Arial Narrow" w:cs="Arial Narrow"/>
+        </w:rPr>
+        <w:t xml:space="preserve"> </w:t>
+      </w:r>
+      <w:r>
+        <w:rPr>
+          <w:rFonts w:ascii="Arial Narrow" w:eastAsia="Arial Narrow" w:hAnsi="Arial Narrow" w:cs="Arial Narrow"/>
+        </w:rPr>
+        <w:t>Analista</w:t>
+      </w:r>
+      <w:r>
+        <w:rPr>
+          <w:rFonts w:ascii="Arial Narrow" w:eastAsia="Arial Narrow" w:hAnsi="Arial Narrow" w:cs="Arial Narrow"/>
+        </w:rPr>
+        <w:t xml:space="preserve">, </w:t>
+      </w:r>
+      <w:r>
+        <w:rPr>
+          <w:rFonts w:ascii="Arial Narrow" w:eastAsia="Arial Narrow" w:hAnsi="Arial Narrow" w:cs="Arial Narrow"/>
+        </w:rPr>
+        <w:t>desarrollador</w:t>
+      </w:r>
+      <w:r>
+        <w:rPr>
+          <w:rFonts w:ascii="Arial Narrow" w:eastAsia="Arial Narrow" w:hAnsi="Arial Narrow" w:cs="Arial Narrow"/>
+        </w:rPr>
+        <w:t>,</w:t>
+      </w:r>
+      <w:r>
+        <w:rPr>
+          <w:rFonts w:ascii="Arial Narrow" w:eastAsia="Arial Narrow" w:hAnsi="Arial Narrow" w:cs="Arial Narrow"/>
+        </w:rPr>
+        <w:t xml:space="preserve"> </w:t>
+      </w:r>
+      <w:r>
+        <w:rPr>
+          <w:rFonts w:ascii="Arial Narrow" w:eastAsia="Arial Narrow" w:hAnsi="Arial Narrow" w:cs="Arial Narrow"/>
+        </w:rPr>
+        <w:t>project manager</w:t>
+      </w:r>
+      <w:r>
+        <w:rPr>
+          <w:rFonts w:ascii="Arial Narrow" w:eastAsia="Arial Narrow" w:hAnsi="Arial Narrow" w:cs="Arial Narrow"/>
+        </w:rPr>
+        <w:t xml:space="preserve">, </w:t>
+      </w:r>
+      <w:r>
+        <w:rPr>
+          <w:rFonts w:ascii="Arial Narrow" w:eastAsia="Arial Narrow" w:hAnsi="Arial Narrow" w:cs="Arial Narrow"/>
+        </w:rPr>
+        <w:t>o</w:t>
+      </w:r>
+      <w:r>
+        <w:rPr>
+          <w:rFonts w:ascii="Arial Narrow" w:eastAsia="Arial Narrow" w:hAnsi="Arial Narrow" w:cs="Arial Narrow"/>
+        </w:rPr>
+        <w:t>perador</w:t>
+      </w:r>
+    </w:p>
+    <w:p>
+      <w:pPr>
+        <w:pStyle w:val="Normal1"/>
+        <w:ind w:firstLine="0"/>
+        <w:rPr>
+          <w:rFonts w:ascii="Arial Narrow" w:eastAsia="Arial Narrow" w:hAnsi="Arial Narrow" w:cs="Arial Narrow"/>
+        </w:rPr>
+      </w:pPr>
+    </w:p>
+    <w:p>
+      <w:pPr>
+        <w:pStyle w:val="Normal1"/>
+        <w:ind w:firstLine="0"/>
+        <w:rPr>
+          <w:rFonts w:ascii="Arial Narrow" w:eastAsia="Arial Narrow" w:hAnsi="Arial Narrow" w:cs="Arial Narrow"/>
           <w:lang w:val="en-US"/>
         </w:rPr>
       </w:pPr>
@@ -2688,6 +2661,127 @@
           <w:rFonts w:ascii="Arial Narrow" w:eastAsia="Arial Narrow" w:hAnsi="Arial Narrow" w:cs="Arial Narrow"/>
           <w:lang w:val="en-US"/>
         </w:rPr>
+        <w:t>Student #4</w:t>
+      </w:r>
+    </w:p>
+    <w:p>
+      <w:pPr>
+        <w:pStyle w:val="Normal1"/>
+        <w:ind w:firstLine="0"/>
+        <w:rPr>
+          <w:rFonts w:ascii="Arial Narrow" w:eastAsia="Arial Narrow" w:hAnsi="Arial Narrow" w:cs="Arial Narrow"/>
+          <w:lang w:val="en-US"/>
+        </w:rPr>
+      </w:pPr>
+      <w:r>
+        <w:rPr>
+          <w:rFonts w:ascii="Arial Narrow" w:eastAsia="Arial Narrow" w:hAnsi="Arial Narrow" w:cs="Arial Narrow"/>
+          <w:lang w:val="en-US"/>
+        </w:rPr>
+        <w:t>ID Number:</w:t>
+      </w:r>
+    </w:p>
+    <w:p>
+      <w:pPr>
+        <w:pStyle w:val="Normal1"/>
+        <w:ind w:firstLine="0"/>
+        <w:rPr>
+          <w:rFonts w:ascii="Arial Narrow" w:eastAsia="Arial Narrow" w:hAnsi="Arial Narrow" w:cs="Arial Narrow"/>
+          <w:lang w:val="en-US"/>
+        </w:rPr>
+      </w:pPr>
+      <w:r>
+        <w:rPr>
+          <w:rFonts w:ascii="Arial Narrow" w:eastAsia="Arial Narrow" w:hAnsi="Arial Narrow" w:cs="Arial Narrow"/>
+          <w:lang w:val="en-US"/>
+        </w:rPr>
+        <w:t xml:space="preserve">UVUS: </w:t>
+      </w:r>
+      <w:r>
+        <w:rPr>
+          <w:lang w:val="en-US"/>
+        </w:rPr>
+        <w:tab/>
+      </w:r>
+      <w:r>
+        <w:rPr>
+          <w:lang w:val="en-US"/>
+        </w:rPr>
+        <w:tab/>
+      </w:r>
+      <w:r>
+        <w:rPr>
+          <w:rFonts w:ascii="Arial Narrow" w:eastAsia="Arial Narrow" w:hAnsi="Arial Narrow" w:cs="Arial Narrow"/>
+          <w:lang w:val="en-US"/>
+        </w:rPr>
+        <w:t xml:space="preserve"> </w:t>
+      </w:r>
+    </w:p>
+    <w:p>
+      <w:pPr>
+        <w:pStyle w:val="Normal1"/>
+        <w:ind w:firstLine="0"/>
+        <w:rPr>
+          <w:rFonts w:ascii="Arial Narrow" w:eastAsia="Arial Narrow" w:hAnsi="Arial Narrow" w:cs="Arial Narrow"/>
+          <w:lang w:val="en-US"/>
+        </w:rPr>
+      </w:pPr>
+      <w:r>
+        <w:rPr>
+          <w:rFonts w:ascii="Arial Narrow" w:eastAsia="Arial Narrow" w:hAnsi="Arial Narrow" w:cs="Arial Narrow"/>
+          <w:lang w:val="en-US"/>
+        </w:rPr>
+        <w:t>Name:</w:t>
+      </w:r>
+      <w:r>
+        <w:rPr>
+          <w:lang w:val="en-US"/>
+        </w:rPr>
+        <w:tab/>
+      </w:r>
+      <w:r>
+        <w:rPr>
+          <w:lang w:val="en-US"/>
+        </w:rPr>
+        <w:tab/>
+      </w:r>
+      <w:r>
+        <w:rPr>
+          <w:rFonts w:ascii="Arial Narrow" w:eastAsia="Arial Narrow" w:hAnsi="Arial Narrow" w:cs="Arial Narrow"/>
+          <w:lang w:val="en-US"/>
+        </w:rPr>
+        <w:t xml:space="preserve"> </w:t>
+      </w:r>
+      <w:r>
+        <w:rPr>
+          <w:rFonts w:ascii="Arial Narrow" w:eastAsia="Arial Narrow" w:hAnsi="Arial Narrow" w:cs="Arial Narrow"/>
+          <w:lang w:val="en-US"/>
+        </w:rPr>
+        <w:t>González Benito, Claudio</w:t>
+      </w:r>
+      <w:r>
+        <w:rPr>
+          <w:rFonts w:ascii="Arial Narrow" w:eastAsia="Arial Narrow" w:hAnsi="Arial Narrow" w:cs="Arial Narrow"/>
+          <w:lang w:val="en-US"/>
+        </w:rPr>
+        <w:t xml:space="preserve">  </w:t>
+      </w:r>
+    </w:p>
+    <w:p>
+      <w:pPr>
+        <w:pStyle w:val="Normal1"/>
+        <w:ind w:firstLine="0"/>
+        <w:rPr>
+          <w:rFonts w:ascii="Arial Narrow" w:eastAsia="Arial Narrow" w:hAnsi="Arial Narrow" w:cs="Arial Narrow"/>
+          <w:lang w:val="en-US"/>
+        </w:rPr>
+      </w:pPr>
+      <w:r>
+        <w:rPr>
+          <w:rFonts w:ascii="Arial Narrow" w:eastAsia="Arial Narrow" w:hAnsi="Arial Narrow" w:cs="Arial Narrow"/>
+          <w:lang w:val="en-US"/>
+        </w:rPr>
+        <w:lastRenderedPageBreak/>
         <w:t>Roles:</w:t>
       </w:r>
       <w:r>
@@ -2742,7 +2836,14 @@
           <w:rFonts w:ascii="Arial Narrow" w:eastAsia="Arial Narrow" w:hAnsi="Arial Narrow" w:cs="Arial Narrow"/>
           <w:lang w:val="en-US"/>
         </w:rPr>
-        <w:t xml:space="preserve"> Project Manager, rol4</w:t>
+        <w:t xml:space="preserve"> rol3, Project Manager</w:t>
+      </w:r>
+      <w:r>
+        <w:rPr>
+          <w:rFonts w:ascii="Arial Narrow" w:eastAsia="Arial Narrow" w:hAnsi="Arial Narrow" w:cs="Arial Narrow"/>
+          <w:lang w:val="en-US"/>
+        </w:rPr>
+        <w:t xml:space="preserve"> </w:t>
       </w:r>
     </w:p>
     <w:p>
@@ -2751,16 +2852,8 @@
         <w:ind w:firstLine="0"/>
         <w:rPr>
           <w:rFonts w:ascii="Arial Narrow" w:eastAsia="Arial Narrow" w:hAnsi="Arial Narrow" w:cs="Arial Narrow"/>
-          <w:lang w:val="en-US"/>
-        </w:rPr>
-      </w:pPr>
-      <w:r>
-        <w:rPr>
-          <w:rFonts w:ascii="Arial Narrow" w:eastAsia="Arial Narrow" w:hAnsi="Arial Narrow" w:cs="Arial Narrow"/>
-          <w:lang w:val="en-US"/>
-        </w:rPr>
-        <w:t>Student #4</w:t>
-      </w:r>
+        </w:rPr>
+      </w:pPr>
     </w:p>
     <w:p>
       <w:pPr>
@@ -2768,16 +2861,32 @@
         <w:ind w:firstLine="0"/>
         <w:rPr>
           <w:rFonts w:ascii="Arial Narrow" w:eastAsia="Arial Narrow" w:hAnsi="Arial Narrow" w:cs="Arial Narrow"/>
-          <w:lang w:val="en-US"/>
-        </w:rPr>
-      </w:pPr>
-      <w:r>
-        <w:rPr>
-          <w:rFonts w:ascii="Arial Narrow" w:eastAsia="Arial Narrow" w:hAnsi="Arial Narrow" w:cs="Arial Narrow"/>
-          <w:lang w:val="en-US"/>
+        </w:rPr>
+      </w:pPr>
+      <w:r>
+        <w:rPr>
+          <w:rFonts w:ascii="Arial Narrow" w:eastAsia="Arial Narrow" w:hAnsi="Arial Narrow" w:cs="Arial Narrow"/>
+        </w:rPr>
+        <w:t>Student 5</w:t>
+      </w:r>
+    </w:p>
+    <w:p>
+      <w:pPr>
+        <w:pStyle w:val="Normal1"/>
+        <w:ind w:firstLine="0"/>
+        <w:rPr>
+          <w:rFonts w:ascii="Arial Narrow" w:eastAsia="Arial Narrow" w:hAnsi="Arial Narrow" w:cs="Arial Narrow"/>
+        </w:rPr>
+      </w:pPr>
+      <w:r>
+        <w:rPr>
+          <w:rFonts w:ascii="Arial Narrow" w:eastAsia="Arial Narrow" w:hAnsi="Arial Narrow" w:cs="Arial Narrow"/>
         </w:rPr>
         <w:t>ID Number:</w:t>
       </w:r>
+      <w:r>
+        <w:tab/>
+      </w:r>
     </w:p>
     <w:p>
       <w:pPr>
@@ -2785,32 +2894,26 @@
         <w:ind w:firstLine="0"/>
         <w:rPr>
           <w:rFonts w:ascii="Arial Narrow" w:eastAsia="Arial Narrow" w:hAnsi="Arial Narrow" w:cs="Arial Narrow"/>
-          <w:lang w:val="en-US"/>
-        </w:rPr>
-      </w:pPr>
-      <w:r>
-        <w:rPr>
-          <w:rFonts w:ascii="Arial Narrow" w:eastAsia="Arial Narrow" w:hAnsi="Arial Narrow" w:cs="Arial Narrow"/>
-          <w:lang w:val="en-US"/>
+        </w:rPr>
+      </w:pPr>
+      <w:r>
+        <w:rPr>
+          <w:rFonts w:ascii="Arial Narrow" w:eastAsia="Arial Narrow" w:hAnsi="Arial Narrow" w:cs="Arial Narrow"/>
         </w:rPr>
         <w:t xml:space="preserve">UVUS: </w:t>
       </w:r>
       <w:r>
-        <w:rPr>
-          <w:lang w:val="en-US"/>
-        </w:rPr>
         <w:tab/>
       </w:r>
       <w:r>
-        <w:rPr>
-          <w:lang w:val="en-US"/>
-        </w:rPr>
         <w:tab/>
       </w:r>
       <w:r>
-        <w:rPr>
-          <w:rFonts w:ascii="Arial Narrow" w:eastAsia="Arial Narrow" w:hAnsi="Arial Narrow" w:cs="Arial Narrow"/>
-          <w:lang w:val="en-US"/>
+        <w:t>VNK5300</w:t>
+      </w:r>
+      <w:r>
+        <w:rPr>
+          <w:rFonts w:ascii="Arial Narrow" w:eastAsia="Arial Narrow" w:hAnsi="Arial Narrow" w:cs="Arial Narrow"/>
         </w:rPr>
         <w:t xml:space="preserve"> </w:t>
       </w:r>
@@ -2821,48 +2924,31 @@
         <w:ind w:firstLine="0"/>
         <w:rPr>
           <w:rFonts w:ascii="Arial Narrow" w:eastAsia="Arial Narrow" w:hAnsi="Arial Narrow" w:cs="Arial Narrow"/>
-          <w:lang w:val="en-US"/>
-        </w:rPr>
-      </w:pPr>
-      <w:r>
-        <w:rPr>
-          <w:rFonts w:ascii="Arial Narrow" w:eastAsia="Arial Narrow" w:hAnsi="Arial Narrow" w:cs="Arial Narrow"/>
-          <w:lang w:val="en-US"/>
+        </w:rPr>
+      </w:pPr>
+      <w:r>
+        <w:rPr>
+          <w:rFonts w:ascii="Arial Narrow" w:eastAsia="Arial Narrow" w:hAnsi="Arial Narrow" w:cs="Arial Narrow"/>
         </w:rPr>
         <w:t>Name:</w:t>
       </w:r>
       <w:r>
-        <w:rPr>
-          <w:lang w:val="en-US"/>
-        </w:rPr>
         <w:tab/>
       </w:r>
       <w:r>
-        <w:rPr>
-          <w:lang w:val="en-US"/>
-        </w:rPr>
         <w:tab/>
       </w:r>
       <w:r>
         <w:rPr>
           <w:rFonts w:ascii="Arial Narrow" w:eastAsia="Arial Narrow" w:hAnsi="Arial Narrow" w:cs="Arial Narrow"/>
-          <w:lang w:val="en-US"/>
         </w:rPr>
         <w:t xml:space="preserve"> </w:t>
       </w:r>
       <w:r>
         <w:rPr>
           <w:rFonts w:ascii="Arial Narrow" w:eastAsia="Arial Narrow" w:hAnsi="Arial Narrow" w:cs="Arial Narrow"/>
-          <w:lang w:val="en-US"/>
-        </w:rPr>
-        <w:t>González Benito, Claudio</w:t>
-      </w:r>
-      <w:r>
-        <w:rPr>
-          <w:rFonts w:ascii="Arial Narrow" w:eastAsia="Arial Narrow" w:hAnsi="Arial Narrow" w:cs="Arial Narrow"/>
-          <w:lang w:val="en-US"/>
-        </w:rPr>
-        <w:t xml:space="preserve">  </w:t>
+        </w:rPr>
+        <w:t>Márquez Gutiérrez, José Manuel</w:t>
       </w:r>
     </w:p>
     <w:p>
@@ -2871,242 +2957,31 @@
         <w:ind w:firstLine="0"/>
         <w:rPr>
           <w:rFonts w:ascii="Arial Narrow" w:eastAsia="Arial Narrow" w:hAnsi="Arial Narrow" w:cs="Arial Narrow"/>
-          <w:lang w:val="en-US"/>
-        </w:rPr>
-      </w:pPr>
-      <w:r>
-        <w:rPr>
-          <w:rFonts w:ascii="Arial Narrow" w:eastAsia="Arial Narrow" w:hAnsi="Arial Narrow" w:cs="Arial Narrow"/>
-          <w:lang w:val="en-US"/>
+        </w:rPr>
+      </w:pPr>
+      <w:r>
+        <w:rPr>
+          <w:rFonts w:ascii="Arial Narrow" w:eastAsia="Arial Narrow" w:hAnsi="Arial Narrow" w:cs="Arial Narrow"/>
         </w:rPr>
         <w:t>Roles:</w:t>
       </w:r>
       <w:r>
-        <w:rPr>
-          <w:lang w:val="en-US"/>
-        </w:rPr>
         <w:tab/>
       </w:r>
       <w:r>
-        <w:rPr>
-          <w:lang w:val="en-US"/>
-        </w:rPr>
         <w:tab/>
       </w:r>
       <w:r>
         <w:rPr>
           <w:rFonts w:ascii="Arial Narrow" w:eastAsia="Arial Narrow" w:hAnsi="Arial Narrow" w:cs="Arial Narrow"/>
-          <w:lang w:val="en-US"/>
-        </w:rPr>
-        <w:t xml:space="preserve"> r</w:t>
-      </w:r>
-      <w:r>
-        <w:rPr>
-          <w:rFonts w:ascii="Arial Narrow" w:eastAsia="Arial Narrow" w:hAnsi="Arial Narrow" w:cs="Arial Narrow"/>
-          <w:lang w:val="en-US"/>
-        </w:rPr>
-        <w:t>ol1</w:t>
-      </w:r>
-      <w:r>
-        <w:rPr>
-          <w:rFonts w:ascii="Arial Narrow" w:eastAsia="Arial Narrow" w:hAnsi="Arial Narrow" w:cs="Arial Narrow"/>
-          <w:lang w:val="en-US"/>
-        </w:rPr>
-        <w:t xml:space="preserve">, </w:t>
-      </w:r>
-      <w:r>
-        <w:rPr>
-          <w:rFonts w:ascii="Arial Narrow" w:eastAsia="Arial Narrow" w:hAnsi="Arial Narrow" w:cs="Arial Narrow"/>
-          <w:lang w:val="en-US"/>
-        </w:rPr>
-        <w:t>rol2</w:t>
-      </w:r>
-      <w:r>
-        <w:rPr>
-          <w:rFonts w:ascii="Arial Narrow" w:eastAsia="Arial Narrow" w:hAnsi="Arial Narrow" w:cs="Arial Narrow"/>
-          <w:lang w:val="en-US"/>
-        </w:rPr>
-        <w:t>,</w:t>
-      </w:r>
-      <w:r>
-        <w:rPr>
-          <w:rFonts w:ascii="Arial Narrow" w:eastAsia="Arial Narrow" w:hAnsi="Arial Narrow" w:cs="Arial Narrow"/>
-          <w:lang w:val="en-US"/>
-        </w:rPr>
-        <w:t xml:space="preserve"> rol3, Project Manager</w:t>
-      </w:r>
-      <w:r>
-        <w:rPr>
-          <w:rFonts w:ascii="Arial Narrow" w:eastAsia="Arial Narrow" w:hAnsi="Arial Narrow" w:cs="Arial Narrow"/>
-          <w:lang w:val="en-US"/>
         </w:rPr>
         <w:t xml:space="preserve"> </w:t>
       </w:r>
-    </w:p>
-    <w:p>
-      <w:pPr>
-        <w:pStyle w:val="Normal1"/>
-        <w:ind w:firstLine="0"/>
-        <w:rPr>
-          <w:rFonts w:ascii="Arial Narrow" w:eastAsia="Arial Narrow" w:hAnsi="Arial Narrow" w:cs="Arial Narrow"/>
-          <w:lang w:val="en-US"/>
-        </w:rPr>
-      </w:pPr>
-      <w:r>
-        <w:rPr>
-          <w:rFonts w:ascii="Arial Narrow" w:eastAsia="Arial Narrow" w:hAnsi="Arial Narrow" w:cs="Arial Narrow"/>
-          <w:lang w:val="en-US"/>
-        </w:rPr>
-        <w:t>Student 5</w:t>
-      </w:r>
-    </w:p>
-    <w:p>
-      <w:pPr>
-        <w:pStyle w:val="Normal1"/>
-        <w:ind w:firstLine="0"/>
-        <w:rPr>
-          <w:rFonts w:ascii="Arial Narrow" w:eastAsia="Arial Narrow" w:hAnsi="Arial Narrow" w:cs="Arial Narrow"/>
-          <w:lang w:val="en-US"/>
-        </w:rPr>
-      </w:pPr>
-      <w:r>
-        <w:rPr>
-          <w:rFonts w:ascii="Arial Narrow" w:eastAsia="Arial Narrow" w:hAnsi="Arial Narrow" w:cs="Arial Narrow"/>
-          <w:lang w:val="en-US"/>
-        </w:rPr>
-        <w:t>ID Number:</w:t>
-      </w:r>
-      <w:r>
-        <w:rPr>
-          <w:lang w:val="en-US"/>
-        </w:rPr>
-        <w:tab/>
-      </w:r>
-    </w:p>
-    <w:p>
-      <w:pPr>
-        <w:pStyle w:val="Normal1"/>
-        <w:ind w:firstLine="0"/>
-        <w:rPr>
-          <w:rFonts w:ascii="Arial Narrow" w:eastAsia="Arial Narrow" w:hAnsi="Arial Narrow" w:cs="Arial Narrow"/>
-          <w:lang w:val="en-US"/>
-        </w:rPr>
-      </w:pPr>
-      <w:r>
-        <w:rPr>
-          <w:rFonts w:ascii="Arial Narrow" w:eastAsia="Arial Narrow" w:hAnsi="Arial Narrow" w:cs="Arial Narrow"/>
-          <w:lang w:val="en-US"/>
-        </w:rPr>
-        <w:t xml:space="preserve">UVUS: </w:t>
-      </w:r>
-      <w:r>
-        <w:rPr>
-          <w:lang w:val="en-US"/>
-        </w:rPr>
-        <w:tab/>
-      </w:r>
-      <w:r>
-        <w:rPr>
-          <w:lang w:val="en-US"/>
-        </w:rPr>
-        <w:tab/>
-      </w:r>
-      <w:r>
-        <w:rPr>
-          <w:lang w:val="en-US"/>
-        </w:rPr>
-        <w:t>VNK5300</w:t>
-      </w:r>
-      <w:r>
-        <w:rPr>
-          <w:rFonts w:ascii="Arial Narrow" w:eastAsia="Arial Narrow" w:hAnsi="Arial Narrow" w:cs="Arial Narrow"/>
-          <w:lang w:val="en-US"/>
-        </w:rPr>
-        <w:t xml:space="preserve"> </w:t>
-      </w:r>
-    </w:p>
-    <w:p>
-      <w:pPr>
-        <w:pStyle w:val="Normal1"/>
-        <w:ind w:firstLine="0"/>
-        <w:rPr>
-          <w:rFonts w:ascii="Arial Narrow" w:eastAsia="Arial Narrow" w:hAnsi="Arial Narrow" w:cs="Arial Narrow"/>
-          <w:lang w:val="en-US"/>
-        </w:rPr>
-      </w:pPr>
-      <w:r>
-        <w:rPr>
-          <w:rFonts w:ascii="Arial Narrow" w:eastAsia="Arial Narrow" w:hAnsi="Arial Narrow" w:cs="Arial Narrow"/>
-          <w:lang w:val="en-US"/>
-        </w:rPr>
-        <w:t>Name:</w:t>
-      </w:r>
-      <w:r>
-        <w:rPr>
-          <w:lang w:val="en-US"/>
-        </w:rPr>
-        <w:tab/>
-      </w:r>
-      <w:r>
-        <w:rPr>
-          <w:lang w:val="en-US"/>
-        </w:rPr>
-        <w:tab/>
-      </w:r>
-      <w:r>
-        <w:rPr>
-          <w:rFonts w:ascii="Arial Narrow" w:eastAsia="Arial Narrow" w:hAnsi="Arial Narrow" w:cs="Arial Narrow"/>
-          <w:lang w:val="en-US"/>
-        </w:rPr>
-        <w:t xml:space="preserve"> </w:t>
-      </w:r>
-      <w:r>
-        <w:rPr>
-          <w:rFonts w:ascii="Arial Narrow" w:eastAsia="Arial Narrow" w:hAnsi="Arial Narrow" w:cs="Arial Narrow"/>
-          <w:lang w:val="en-US"/>
-        </w:rPr>
-        <w:t>Márquez Gutiérrez, José Manuel</w:t>
-      </w:r>
-    </w:p>
-    <w:p>
-      <w:pPr>
-        <w:pStyle w:val="Normal1"/>
-        <w:ind w:firstLine="0"/>
-        <w:rPr>
-          <w:rFonts w:ascii="Arial Narrow" w:eastAsia="Arial Narrow" w:hAnsi="Arial Narrow" w:cs="Arial Narrow"/>
-        </w:rPr>
-      </w:pPr>
-      <w:r>
-        <w:rPr>
-          <w:rFonts w:ascii="Arial Narrow" w:eastAsia="Arial Narrow" w:hAnsi="Arial Narrow" w:cs="Arial Narrow"/>
-        </w:rPr>
-        <w:t>Roles:</w:t>
-      </w:r>
-      <w:r>
-        <w:tab/>
-      </w:r>
-      <w:r>
-        <w:tab/>
-      </w:r>
-      <w:r>
-        <w:rPr>
-          <w:rFonts w:ascii="Arial Narrow" w:eastAsia="Arial Narrow" w:hAnsi="Arial Narrow" w:cs="Arial Narrow"/>
-        </w:rPr>
-        <w:t xml:space="preserve"> </w:t>
-      </w:r>
-      <w:proofErr w:type="spellStart"/>
-      <w:r>
-        <w:rPr>
-          <w:rFonts w:ascii="Arial Narrow" w:eastAsia="Arial Narrow" w:hAnsi="Arial Narrow" w:cs="Arial Narrow"/>
-        </w:rPr>
-        <w:t>tester</w:t>
-      </w:r>
-      <w:proofErr w:type="spellEnd"/>
-      <w:r>
-        <w:rPr>
-          <w:rFonts w:ascii="Arial Narrow" w:eastAsia="Arial Narrow" w:hAnsi="Arial Narrow" w:cs="Arial Narrow"/>
-        </w:rPr>
-        <w:t>, desarrollador</w:t>
+      <w:r>
+        <w:rPr>
+          <w:rFonts w:ascii="Arial Narrow" w:eastAsia="Arial Narrow" w:hAnsi="Arial Narrow" w:cs="Arial Narrow"/>
+        </w:rPr>
+        <w:t>tester, desarrollador</w:t>
       </w:r>
     </w:p>
     <w:p>
@@ -3326,6 +3201,7 @@
         <w:rPr>
           <w:rFonts w:ascii="Arial Narrow" w:eastAsia="Arial Narrow" w:hAnsi="Arial Narrow" w:cs="Arial Narrow"/>
         </w:rPr>
+        <w:lastRenderedPageBreak/>
         <w:t>Nos comprometemos a seguir las guías proporcionadas para la realización y entrega de cada una de las tareas.</w:t>
       </w:r>
     </w:p>
@@ -3468,7 +3344,7 @@
     </w:p>
     <w:p>
       <w:pPr>
-        <w:pStyle w:val="Prrafodelista"/>
+        <w:pStyle w:val="ListParagraph"/>
         <w:spacing w:after="0"/>
         <w:rPr>
           <w:b/>
@@ -3485,7 +3361,7 @@
     </w:p>
     <w:p>
       <w:pPr>
-        <w:pStyle w:val="Prrafodelista"/>
+        <w:pStyle w:val="ListParagraph"/>
         <w:numPr>
           <w:ilvl w:val="0"/>
           <w:numId w:val="0"/>
@@ -3597,7 +3473,7 @@
     </w:p>
     <w:p>
       <w:pPr>
-        <w:pStyle w:val="Prrafodelista"/>
+        <w:pStyle w:val="ListParagraph"/>
         <w:spacing w:after="0"/>
         <w:rPr>
           <w:b/>
@@ -3614,7 +3490,7 @@
     </w:p>
     <w:p>
       <w:pPr>
-        <w:pStyle w:val="Prrafodelista"/>
+        <w:pStyle w:val="ListParagraph"/>
         <w:spacing w:after="0"/>
         <w:rPr>
           <w:b/>
@@ -3631,7 +3507,7 @@
     </w:p>
     <w:p>
       <w:pPr>
-        <w:pStyle w:val="Prrafodelista"/>
+        <w:pStyle w:val="ListParagraph"/>
         <w:spacing w:after="0"/>
         <w:rPr>
           <w:b/>
@@ -3648,7 +3524,7 @@
     </w:p>
     <w:p>
       <w:pPr>
-        <w:pStyle w:val="Prrafodelista"/>
+        <w:pStyle w:val="ListParagraph"/>
         <w:numPr>
           <w:ilvl w:val="0"/>
           <w:numId w:val="0"/>
@@ -3711,7 +3587,7 @@
     </w:p>
     <w:p>
       <w:pPr>
-        <w:pStyle w:val="Prrafodelista"/>
+        <w:pStyle w:val="ListParagraph"/>
         <w:spacing w:after="0"/>
         <w:rPr>
           <w:b/>
@@ -3735,6 +3611,53 @@
           <w:rFonts w:ascii="Arial Narrow" w:eastAsia="Arial Narrow" w:hAnsi="Arial Narrow" w:cs="Arial Narrow"/>
         </w:rPr>
       </w:pPr>
+      <w:r>
+        <w:rPr>
+          <w:rFonts w:ascii="Arial Narrow" w:eastAsia="Arial Narrow" w:hAnsi="Arial Narrow" w:cs="Arial Narrow"/>
+          <w:noProof/>
+        </w:rPr>
+        <w:drawing>
+          <wp:inline distT="0" distB="0" distL="0" distR="0" wp14:anchorId="21FF0852" wp14:editId="50A57973">
+            <wp:extent cx="1767840" cy="790876"/>
+            <wp:effectExtent l="0" t="0" r="3810" b="9525"/>
+            <wp:docPr id="1687069829" name="Picture 1" descr="A close-up of a sign&#10;&#10;AI-generated content may be incorrect."/>
+            <wp:cNvGraphicFramePr>
+              <a:graphicFrameLocks xmlns:a="http://schemas.openxmlformats.org/drawingml/2006/main" noChangeAspect="1"/>
+            </wp:cNvGraphicFramePr>
+            <a:graphic xmlns:a="http://schemas.openxmlformats.org/drawingml/2006/main">
+              <a:graphicData uri="http://schemas.openxmlformats.org/drawingml/2006/picture">
+                <pic:pic xmlns:pic="http://schemas.openxmlformats.org/drawingml/2006/picture">
+                  <pic:nvPicPr>
+                    <pic:cNvPr id="1687069829" name="Picture 1" descr="A close-up of a sign&#10;&#10;AI-generated content may be incorrect."/>
+                    <pic:cNvPicPr/>
+                  </pic:nvPicPr>
+                  <pic:blipFill>
+                    <a:blip r:embed="rId24">
+                      <a:extLst>
+                        <a:ext uri="{28A0092B-C50C-407E-A947-70E740481C1C}">
+                          <a14:useLocalDpi xmlns:a14="http://schemas.microsoft.com/office/drawing/2010/main" val="0"/>
+                        </a:ext>
+                      </a:extLst>
+                    </a:blip>
+                    <a:stretch>
+                      <a:fillRect/>
+                    </a:stretch>
+                  </pic:blipFill>
+                  <pic:spPr>
+                    <a:xfrm>
+                      <a:off x="0" y="0"/>
+                      <a:ext cx="1776679" cy="794831"/>
+                    </a:xfrm>
+                    <a:prstGeom prst="rect">
+                      <a:avLst/>
+                    </a:prstGeom>
+                  </pic:spPr>
+                </pic:pic>
+              </a:graphicData>
+            </a:graphic>
+          </wp:inline>
+        </w:drawing>
+      </w:r>
     </w:p>
     <w:p>
       <w:pPr>
@@ -3795,6 +3718,7 @@
       <w:bookmarkStart w:id="10" w:name="_Toc1674069916"/>
       <w:bookmarkEnd w:id="9"/>
       <w:r>
+        <w:lastRenderedPageBreak/>
         <w:t>Indicador de rendimiento</w:t>
       </w:r>
       <w:bookmarkEnd w:id="10"/>
@@ -4005,6 +3929,7 @@
           <w:b/>
           <w:bCs/>
         </w:rPr>
+        <w:lastRenderedPageBreak/>
         <w:t>Satisfacción del docente:</w:t>
       </w:r>
     </w:p>
@@ -4020,21 +3945,7 @@
         <w:rPr>
           <w:rFonts w:ascii="Arial Narrow" w:eastAsia="Arial Narrow" w:hAnsi="Arial Narrow" w:cs="Arial Narrow"/>
         </w:rPr>
-        <w:t xml:space="preserve">Rendimiento Bueno: Las evaluaciones del docente indican que el proyecto está siendo desarrollado satisfactoriamente con respecto a los requisitos del </w:t>
-      </w:r>
-      <w:proofErr w:type="spellStart"/>
-      <w:r>
-        <w:rPr>
-          <w:rFonts w:ascii="Arial Narrow" w:eastAsia="Arial Narrow" w:hAnsi="Arial Narrow" w:cs="Arial Narrow"/>
-        </w:rPr>
-        <w:t>milestone</w:t>
-      </w:r>
-      <w:proofErr w:type="spellEnd"/>
-      <w:r>
-        <w:rPr>
-          <w:rFonts w:ascii="Arial Narrow" w:eastAsia="Arial Narrow" w:hAnsi="Arial Narrow" w:cs="Arial Narrow"/>
-        </w:rPr>
-        <w:t xml:space="preserve"> correspondiente.</w:t>
+        <w:t>Rendimiento Bueno: Las evaluaciones del docente indican que el proyecto está siendo desarrollado satisfactoriamente con respecto a los requisitos del milestone correspondiente.</w:t>
       </w:r>
     </w:p>
     <w:p>
@@ -4114,21 +4025,7 @@
         <w:rPr>
           <w:rFonts w:ascii="Arial Narrow" w:eastAsia="Arial Narrow" w:hAnsi="Arial Narrow" w:cs="Arial Narrow"/>
         </w:rPr>
-        <w:t xml:space="preserve">Libertad de elección de las tareas grupales del siguiente </w:t>
-      </w:r>
-      <w:proofErr w:type="spellStart"/>
-      <w:r>
-        <w:rPr>
-          <w:rFonts w:ascii="Arial Narrow" w:eastAsia="Arial Narrow" w:hAnsi="Arial Narrow" w:cs="Arial Narrow"/>
-        </w:rPr>
-        <w:t>milestone</w:t>
-      </w:r>
-      <w:proofErr w:type="spellEnd"/>
-      <w:r>
-        <w:rPr>
-          <w:rFonts w:ascii="Arial Narrow" w:eastAsia="Arial Narrow" w:hAnsi="Arial Narrow" w:cs="Arial Narrow"/>
-        </w:rPr>
-        <w:t>, pudiendo coger tareas más sencillas.</w:t>
+        <w:t>Libertad de elección de las tareas grupales del siguiente milestone, pudiendo coger tareas más sencillas.</w:t>
       </w:r>
     </w:p>
     <w:p>
@@ -4146,21 +4043,7 @@
         <w:rPr>
           <w:rFonts w:ascii="Arial Narrow" w:eastAsia="Arial Narrow" w:hAnsi="Arial Narrow" w:cs="Arial Narrow"/>
         </w:rPr>
-        <w:t xml:space="preserve">El grupo comentará al docente el gran desempeño que ha tenido el compañero en ese </w:t>
-      </w:r>
-      <w:proofErr w:type="spellStart"/>
-      <w:r>
-        <w:rPr>
-          <w:rFonts w:ascii="Arial Narrow" w:eastAsia="Arial Narrow" w:hAnsi="Arial Narrow" w:cs="Arial Narrow"/>
-        </w:rPr>
-        <w:t>milestone</w:t>
-      </w:r>
-      <w:proofErr w:type="spellEnd"/>
-      <w:r>
-        <w:rPr>
-          <w:rFonts w:ascii="Arial Narrow" w:eastAsia="Arial Narrow" w:hAnsi="Arial Narrow" w:cs="Arial Narrow"/>
-        </w:rPr>
-        <w:t>.</w:t>
+        <w:t>El grupo comentará al docente el gran desempeño que ha tenido el compañero en ese milestone.</w:t>
       </w:r>
     </w:p>
     <w:p>
@@ -4235,21 +4118,7 @@
         <w:rPr>
           <w:rFonts w:ascii="Arial Narrow" w:eastAsia="Arial Narrow" w:hAnsi="Arial Narrow" w:cs="Arial Narrow"/>
         </w:rPr>
-        <w:t xml:space="preserve">El alumno deberá de realizar más tareas grupales en el siguiente </w:t>
-      </w:r>
-      <w:proofErr w:type="spellStart"/>
-      <w:r>
-        <w:rPr>
-          <w:rFonts w:ascii="Arial Narrow" w:eastAsia="Arial Narrow" w:hAnsi="Arial Narrow" w:cs="Arial Narrow"/>
-        </w:rPr>
-        <w:t>milestone</w:t>
-      </w:r>
-      <w:proofErr w:type="spellEnd"/>
-      <w:r>
-        <w:rPr>
-          <w:rFonts w:ascii="Arial Narrow" w:eastAsia="Arial Narrow" w:hAnsi="Arial Narrow" w:cs="Arial Narrow"/>
-        </w:rPr>
-        <w:t>, además de realizar todo lo que no hizo en el anterior.</w:t>
+        <w:t>El alumno deberá de realizar más tareas grupales en el siguiente milestone, además de realizar todo lo que no hizo en el anterior.</w:t>
       </w:r>
     </w:p>
     <w:p>
@@ -4359,10 +4228,10 @@
       </w:r>
     </w:p>
     <w:sectPr>
-      <w:headerReference w:type="default" r:id="rId24"/>
-      <w:footerReference w:type="default" r:id="rId25"/>
-      <w:headerReference w:type="first" r:id="rId26"/>
-      <w:footerReference w:type="first" r:id="rId27"/>
+      <w:headerReference w:type="default" r:id="rId25"/>
+      <w:footerReference w:type="default" r:id="rId26"/>
+      <w:headerReference w:type="first" r:id="rId27"/>
+      <w:footerReference w:type="first" r:id="rId28"/>
       <w:type w:val="continuous"/>
       <w:pgSz w:w="11906" w:h="16838"/>
       <w:pgMar w:top="1417" w:right="1701" w:bottom="1417" w:left="1701" w:header="708" w:footer="708" w:gutter="0"/>
@@ -4421,7 +4290,7 @@
         </w:tcPr>
         <w:p>
           <w:pPr>
-            <w:pStyle w:val="Encabezado"/>
+            <w:pStyle w:val="Header"/>
             <w:ind w:left="-115"/>
             <w:jc w:val="left"/>
           </w:pPr>
@@ -4433,7 +4302,7 @@
         </w:tcPr>
         <w:p>
           <w:pPr>
-            <w:pStyle w:val="Encabezado"/>
+            <w:pStyle w:val="Header"/>
             <w:jc w:val="center"/>
           </w:pPr>
         </w:p>
@@ -4444,7 +4313,7 @@
         </w:tcPr>
         <w:p>
           <w:pPr>
-            <w:pStyle w:val="Encabezado"/>
+            <w:pStyle w:val="Header"/>
             <w:ind w:right="-115"/>
             <w:jc w:val="right"/>
           </w:pPr>
@@ -4454,7 +4323,7 @@
   </w:tbl>
   <w:p>
     <w:pPr>
-      <w:pStyle w:val="Piedepgina"/>
+      <w:pStyle w:val="Footer"/>
     </w:pPr>
   </w:p>
 </w:ftr>
@@ -4483,7 +4352,7 @@
         </w:tcPr>
         <w:p>
           <w:pPr>
-            <w:pStyle w:val="Encabezado"/>
+            <w:pStyle w:val="Header"/>
             <w:ind w:left="-115"/>
             <w:jc w:val="left"/>
           </w:pPr>
@@ -4495,7 +4364,7 @@
         </w:tcPr>
         <w:p>
           <w:pPr>
-            <w:pStyle w:val="Encabezado"/>
+            <w:pStyle w:val="Header"/>
             <w:jc w:val="center"/>
           </w:pPr>
         </w:p>
@@ -4506,7 +4375,7 @@
         </w:tcPr>
         <w:p>
           <w:pPr>
-            <w:pStyle w:val="Encabezado"/>
+            <w:pStyle w:val="Header"/>
             <w:ind w:right="-115"/>
             <w:jc w:val="right"/>
           </w:pPr>
@@ -4516,7 +4385,7 @@
   </w:tbl>
   <w:p>
     <w:pPr>
-      <w:pStyle w:val="Piedepgina"/>
+      <w:pStyle w:val="Footer"/>
     </w:pPr>
   </w:p>
 </w:ftr>
@@ -4662,7 +4531,7 @@
         </w:tcPr>
         <w:p>
           <w:pPr>
-            <w:pStyle w:val="Encabezado"/>
+            <w:pStyle w:val="Header"/>
             <w:ind w:left="-115"/>
             <w:jc w:val="left"/>
           </w:pPr>
@@ -4674,7 +4543,7 @@
         </w:tcPr>
         <w:p>
           <w:pPr>
-            <w:pStyle w:val="Encabezado"/>
+            <w:pStyle w:val="Header"/>
             <w:jc w:val="center"/>
           </w:pPr>
         </w:p>
@@ -4685,7 +4554,7 @@
         </w:tcPr>
         <w:p>
           <w:pPr>
-            <w:pStyle w:val="Encabezado"/>
+            <w:pStyle w:val="Header"/>
             <w:ind w:right="-115"/>
             <w:jc w:val="right"/>
           </w:pPr>
@@ -4695,7 +4564,7 @@
   </w:tbl>
   <w:p>
     <w:pPr>
-      <w:pStyle w:val="Piedepgina"/>
+      <w:pStyle w:val="Footer"/>
     </w:pPr>
   </w:p>
 </w:ftr>
@@ -4880,19 +4749,9 @@
             </w:tabs>
             <w:jc w:val="center"/>
           </w:pPr>
-          <w:proofErr w:type="spellStart"/>
           <w:r>
-            <w:t>Chartering</w:t>
+            <w:t>Chartering Report</w:t>
           </w:r>
-          <w:proofErr w:type="spellEnd"/>
-          <w:r>
-            <w:t xml:space="preserve"> </w:t>
-          </w:r>
-          <w:proofErr w:type="spellStart"/>
-          <w:r>
-            <w:t>Report</w:t>
-          </w:r>
-          <w:proofErr w:type="spellEnd"/>
         </w:p>
         <w:p>
           <w:pPr>
@@ -5045,7 +4904,7 @@
         </w:tcPr>
         <w:p>
           <w:pPr>
-            <w:pStyle w:val="Encabezado"/>
+            <w:pStyle w:val="Header"/>
             <w:ind w:left="-115"/>
             <w:jc w:val="left"/>
           </w:pPr>
@@ -5057,7 +4916,7 @@
         </w:tcPr>
         <w:p>
           <w:pPr>
-            <w:pStyle w:val="Encabezado"/>
+            <w:pStyle w:val="Header"/>
             <w:jc w:val="center"/>
           </w:pPr>
         </w:p>
@@ -5068,7 +4927,7 @@
         </w:tcPr>
         <w:p>
           <w:pPr>
-            <w:pStyle w:val="Encabezado"/>
+            <w:pStyle w:val="Header"/>
             <w:ind w:right="-115"/>
             <w:jc w:val="right"/>
           </w:pPr>
@@ -5078,7 +4937,7 @@
   </w:tbl>
   <w:p>
     <w:pPr>
-      <w:pStyle w:val="Encabezado"/>
+      <w:pStyle w:val="Header"/>
     </w:pPr>
   </w:p>
 </w:hdr>
@@ -5217,19 +5076,9 @@
             </w:tabs>
             <w:jc w:val="center"/>
           </w:pPr>
-          <w:proofErr w:type="spellStart"/>
           <w:r>
-            <w:t>Chartering</w:t>
+            <w:t>Chartering Report</w:t>
           </w:r>
-          <w:proofErr w:type="spellEnd"/>
-          <w:r>
-            <w:t xml:space="preserve"> </w:t>
-          </w:r>
-          <w:proofErr w:type="spellStart"/>
-          <w:r>
-            <w:t>Report</w:t>
-          </w:r>
-          <w:proofErr w:type="spellEnd"/>
         </w:p>
         <w:p>
           <w:pPr>
@@ -5366,7 +5215,7 @@
         </w:tcPr>
         <w:p>
           <w:pPr>
-            <w:pStyle w:val="Encabezado"/>
+            <w:pStyle w:val="Header"/>
             <w:ind w:left="-115"/>
             <w:jc w:val="left"/>
           </w:pPr>
@@ -5378,7 +5227,7 @@
         </w:tcPr>
         <w:p>
           <w:pPr>
-            <w:pStyle w:val="Encabezado"/>
+            <w:pStyle w:val="Header"/>
             <w:jc w:val="center"/>
           </w:pPr>
         </w:p>
@@ -5389,7 +5238,7 @@
         </w:tcPr>
         <w:p>
           <w:pPr>
-            <w:pStyle w:val="Encabezado"/>
+            <w:pStyle w:val="Header"/>
             <w:ind w:right="-115"/>
             <w:jc w:val="right"/>
           </w:pPr>
@@ -5399,7 +5248,7 @@
   </w:tbl>
   <w:p>
     <w:pPr>
-      <w:pStyle w:val="Encabezado"/>
+      <w:pStyle w:val="Header"/>
     </w:pPr>
   </w:p>
 </w:hdr>
@@ -5753,7 +5602,7 @@
     <w:lvl w:ilvl="0">
       <w:start w:val="1"/>
       <w:numFmt w:val="decimal"/>
-      <w:pStyle w:val="Prrafodelista"/>
+      <w:pStyle w:val="ListParagraph"/>
       <w:lvlText w:val="%1."/>
       <w:lvlJc w:val="left"/>
       <w:pPr>
@@ -5865,7 +5714,6 @@
     <w:lvl w:ilvl="2">
       <w:start w:val="1"/>
       <w:numFmt w:val="bullet"/>
-      <w:pStyle w:val="heading31"/>
       <w:lvlText w:val="■"/>
       <w:lvlJc w:val="left"/>
       <w:pPr>
@@ -6483,7 +6331,7 @@
     <w:name w:val="Normal"/>
     <w:qFormat/>
   </w:style>
-  <w:style w:type="paragraph" w:styleId="Ttulo1">
+  <w:style w:type="paragraph" w:styleId="Heading1">
     <w:name w:val="heading 1"/>
     <w:basedOn w:val="Normal"/>
     <w:next w:val="Normal"/>
@@ -6501,7 +6349,7 @@
       <w:szCs w:val="24"/>
     </w:rPr>
   </w:style>
-  <w:style w:type="paragraph" w:styleId="Ttulo2">
+  <w:style w:type="paragraph" w:styleId="Heading2">
     <w:name w:val="heading 2"/>
     <w:basedOn w:val="Normal"/>
     <w:next w:val="Normal"/>
@@ -6522,7 +6370,7 @@
       <w:szCs w:val="36"/>
     </w:rPr>
   </w:style>
-  <w:style w:type="paragraph" w:styleId="Ttulo3">
+  <w:style w:type="paragraph" w:styleId="Heading3">
     <w:name w:val="heading 3"/>
     <w:basedOn w:val="Normal"/>
     <w:next w:val="Normal"/>
@@ -6539,7 +6387,7 @@
       <w:color w:val="5B9BD5"/>
     </w:rPr>
   </w:style>
-  <w:style w:type="paragraph" w:styleId="Ttulo4">
+  <w:style w:type="paragraph" w:styleId="Heading4">
     <w:name w:val="heading 4"/>
     <w:basedOn w:val="Normal"/>
     <w:next w:val="Normal"/>
@@ -6556,7 +6404,7 @@
       <w:color w:val="5B9BD5"/>
     </w:rPr>
   </w:style>
-  <w:style w:type="paragraph" w:styleId="Ttulo5">
+  <w:style w:type="paragraph" w:styleId="Heading5">
     <w:name w:val="heading 5"/>
     <w:basedOn w:val="Normal"/>
     <w:next w:val="Normal"/>
@@ -6578,7 +6426,7 @@
       <w:szCs w:val="24"/>
     </w:rPr>
   </w:style>
-  <w:style w:type="paragraph" w:styleId="Ttulo6">
+  <w:style w:type="paragraph" w:styleId="Heading6">
     <w:name w:val="heading 6"/>
     <w:basedOn w:val="Normal"/>
     <w:next w:val="Normal"/>
@@ -6600,11 +6448,11 @@
       <w:szCs w:val="23"/>
     </w:rPr>
   </w:style>
-  <w:style w:type="paragraph" w:styleId="Ttulo7">
+  <w:style w:type="paragraph" w:styleId="Heading7">
     <w:name w:val="heading 7"/>
     <w:basedOn w:val="Normal1"/>
     <w:next w:val="Normal1"/>
-    <w:link w:val="Ttulo7Car"/>
+    <w:link w:val="Heading7Char"/>
     <w:uiPriority w:val="9"/>
     <w:unhideWhenUsed/>
     <w:qFormat/>
@@ -6620,11 +6468,11 @@
       <w:color w:val="1F4E79" w:themeColor="accent1" w:themeShade="80"/>
     </w:rPr>
   </w:style>
-  <w:style w:type="paragraph" w:styleId="Ttulo8">
+  <w:style w:type="paragraph" w:styleId="Heading8">
     <w:name w:val="heading 8"/>
     <w:basedOn w:val="Normal1"/>
     <w:next w:val="Normal1"/>
-    <w:link w:val="Ttulo8Car"/>
+    <w:link w:val="Heading8Char"/>
     <w:uiPriority w:val="9"/>
     <w:unhideWhenUsed/>
     <w:qFormat/>
@@ -6642,11 +6490,11 @@
       <w:szCs w:val="21"/>
     </w:rPr>
   </w:style>
-  <w:style w:type="paragraph" w:styleId="Ttulo9">
+  <w:style w:type="paragraph" w:styleId="Heading9">
     <w:name w:val="heading 9"/>
     <w:basedOn w:val="Normal1"/>
     <w:next w:val="Normal1"/>
-    <w:link w:val="Ttulo9Car"/>
+    <w:link w:val="Heading9Char"/>
     <w:uiPriority w:val="9"/>
     <w:unhideWhenUsed/>
     <w:qFormat/>
@@ -6662,13 +6510,13 @@
       <w:color w:val="385623" w:themeColor="accent6" w:themeShade="80"/>
     </w:rPr>
   </w:style>
-  <w:style w:type="character" w:default="1" w:styleId="Fuentedeprrafopredeter">
+  <w:style w:type="character" w:default="1" w:styleId="DefaultParagraphFont">
     <w:name w:val="Default Paragraph Font"/>
     <w:uiPriority w:val="1"/>
     <w:semiHidden/>
     <w:unhideWhenUsed/>
   </w:style>
-  <w:style w:type="table" w:default="1" w:styleId="Tablanormal">
+  <w:style w:type="table" w:default="1" w:styleId="TableNormal">
     <w:name w:val="Normal Table"/>
     <w:uiPriority w:val="99"/>
     <w:semiHidden/>
@@ -6683,13 +6531,13 @@
       </w:tblCellMar>
     </w:tblPr>
   </w:style>
-  <w:style w:type="numbering" w:default="1" w:styleId="Sinlista">
+  <w:style w:type="numbering" w:default="1" w:styleId="NoList">
     <w:name w:val="No List"/>
     <w:uiPriority w:val="99"/>
     <w:semiHidden/>
     <w:unhideWhenUsed/>
   </w:style>
-  <w:style w:type="paragraph" w:styleId="Ttulo">
+  <w:style w:type="paragraph" w:styleId="Title">
     <w:name w:val="Title"/>
     <w:basedOn w:val="Normal"/>
     <w:next w:val="Normal"/>
@@ -6971,7 +6819,7 @@
   </w:style>
   <w:style w:type="character" w:customStyle="1" w:styleId="Ttulo1Car">
     <w:name w:val="Título 1 Car"/>
-    <w:basedOn w:val="Fuentedeprrafopredeter"/>
+    <w:basedOn w:val="DefaultParagraphFont"/>
     <w:link w:val="heading11"/>
     <w:uiPriority w:val="9"/>
     <w:rsid w:val="0087350D"/>
@@ -6983,7 +6831,7 @@
   </w:style>
   <w:style w:type="character" w:customStyle="1" w:styleId="Ttulo2Car">
     <w:name w:val="Título 2 Car"/>
-    <w:basedOn w:val="Fuentedeprrafopredeter"/>
+    <w:basedOn w:val="DefaultParagraphFont"/>
     <w:link w:val="heading21"/>
     <w:uiPriority w:val="9"/>
     <w:rsid w:val="006D65E5"/>
@@ -6996,7 +6844,7 @@
   </w:style>
   <w:style w:type="character" w:customStyle="1" w:styleId="Ttulo3Car">
     <w:name w:val="Título 3 Car"/>
-    <w:basedOn w:val="Fuentedeprrafopredeter"/>
+    <w:basedOn w:val="DefaultParagraphFont"/>
     <w:link w:val="heading31"/>
     <w:uiPriority w:val="9"/>
     <w:rsid w:val="000D41AC"/>
@@ -7007,7 +6855,7 @@
   </w:style>
   <w:style w:type="character" w:customStyle="1" w:styleId="Ttulo4Car">
     <w:name w:val="Título 4 Car"/>
-    <w:basedOn w:val="Fuentedeprrafopredeter"/>
+    <w:basedOn w:val="DefaultParagraphFont"/>
     <w:link w:val="heading41"/>
     <w:uiPriority w:val="9"/>
     <w:rsid w:val="007320A6"/>
@@ -7018,7 +6866,7 @@
   </w:style>
   <w:style w:type="character" w:customStyle="1" w:styleId="Ttulo5Car">
     <w:name w:val="Título 5 Car"/>
-    <w:basedOn w:val="Fuentedeprrafopredeter"/>
+    <w:basedOn w:val="DefaultParagraphFont"/>
     <w:link w:val="heading51"/>
     <w:uiPriority w:val="9"/>
     <w:rsid w:val="005B4ED0"/>
@@ -7033,7 +6881,7 @@
   </w:style>
   <w:style w:type="character" w:customStyle="1" w:styleId="Ttulo6Car">
     <w:name w:val="Título 6 Car"/>
-    <w:basedOn w:val="Fuentedeprrafopredeter"/>
+    <w:basedOn w:val="DefaultParagraphFont"/>
     <w:link w:val="heading61"/>
     <w:uiPriority w:val="9"/>
     <w:rsid w:val="005B4ED0"/>
@@ -7046,10 +6894,10 @@
       <w:szCs w:val="23"/>
     </w:rPr>
   </w:style>
-  <w:style w:type="character" w:customStyle="1" w:styleId="Ttulo7Car">
-    <w:name w:val="Título 7 Car"/>
-    <w:basedOn w:val="Fuentedeprrafopredeter"/>
-    <w:link w:val="Ttulo7"/>
+  <w:style w:type="character" w:customStyle="1" w:styleId="Heading7Char">
+    <w:name w:val="Heading 7 Char"/>
+    <w:basedOn w:val="DefaultParagraphFont"/>
+    <w:link w:val="Heading7"/>
     <w:uiPriority w:val="9"/>
     <w:rsid w:val="005B4ED0"/>
     <w:rPr>
@@ -7057,10 +6905,10 @@
       <w:color w:val="1F4E79" w:themeColor="accent1" w:themeShade="80"/>
     </w:rPr>
   </w:style>
-  <w:style w:type="character" w:customStyle="1" w:styleId="Ttulo8Car">
-    <w:name w:val="Título 8 Car"/>
-    <w:basedOn w:val="Fuentedeprrafopredeter"/>
-    <w:link w:val="Ttulo8"/>
+  <w:style w:type="character" w:customStyle="1" w:styleId="Heading8Char">
+    <w:name w:val="Heading 8 Char"/>
+    <w:basedOn w:val="DefaultParagraphFont"/>
+    <w:link w:val="Heading8"/>
     <w:uiPriority w:val="9"/>
     <w:rsid w:val="005B4ED0"/>
     <w:rPr>
@@ -7070,10 +6918,10 @@
       <w:szCs w:val="21"/>
     </w:rPr>
   </w:style>
-  <w:style w:type="character" w:customStyle="1" w:styleId="Ttulo9Car">
-    <w:name w:val="Título 9 Car"/>
-    <w:basedOn w:val="Fuentedeprrafopredeter"/>
-    <w:link w:val="Ttulo9"/>
+  <w:style w:type="character" w:customStyle="1" w:styleId="Heading9Char">
+    <w:name w:val="Heading 9 Char"/>
+    <w:basedOn w:val="DefaultParagraphFont"/>
+    <w:link w:val="Heading9"/>
     <w:uiPriority w:val="9"/>
     <w:rsid w:val="005B4ED0"/>
     <w:rPr>
@@ -7081,10 +6929,10 @@
       <w:color w:val="385623" w:themeColor="accent6" w:themeShade="80"/>
     </w:rPr>
   </w:style>
-  <w:style w:type="paragraph" w:styleId="Sangradetextonormal">
+  <w:style w:type="paragraph" w:styleId="BodyTextIndent">
     <w:name w:val="Body Text Indent"/>
     <w:basedOn w:val="Normal1"/>
-    <w:link w:val="SangradetextonormalCar"/>
+    <w:link w:val="BodyTextIndentChar"/>
     <w:uiPriority w:val="99"/>
     <w:rsid w:val="005B4ED0"/>
     <w:pPr>
@@ -7095,17 +6943,17 @@
       <w:rFonts w:eastAsiaTheme="minorEastAsia"/>
     </w:rPr>
   </w:style>
-  <w:style w:type="character" w:customStyle="1" w:styleId="SangradetextonormalCar">
-    <w:name w:val="Sangría de texto normal Car"/>
-    <w:basedOn w:val="Fuentedeprrafopredeter"/>
-    <w:link w:val="Sangradetextonormal"/>
+  <w:style w:type="character" w:customStyle="1" w:styleId="BodyTextIndentChar">
+    <w:name w:val="Body Text Indent Char"/>
+    <w:basedOn w:val="DefaultParagraphFont"/>
+    <w:link w:val="BodyTextIndent"/>
     <w:uiPriority w:val="99"/>
     <w:rsid w:val="005B4ED0"/>
     <w:rPr>
       <w:rFonts w:eastAsiaTheme="minorEastAsia"/>
     </w:rPr>
   </w:style>
-  <w:style w:type="paragraph" w:styleId="Prrafodelista">
+  <w:style w:type="paragraph" w:styleId="ListParagraph">
     <w:name w:val="List Paragraph"/>
     <w:basedOn w:val="Normal1"/>
     <w:uiPriority w:val="34"/>
@@ -7122,7 +6970,7 @@
       <w:rFonts w:eastAsiaTheme="minorEastAsia"/>
     </w:rPr>
   </w:style>
-  <w:style w:type="paragraph" w:styleId="Descripcin">
+  <w:style w:type="paragraph" w:styleId="Caption">
     <w:name w:val="caption"/>
     <w:basedOn w:val="Normal1"/>
     <w:next w:val="Normal1"/>
@@ -7164,7 +7012,7 @@
   </w:style>
   <w:style w:type="character" w:customStyle="1" w:styleId="TtuloCar1">
     <w:name w:val="Título Car1"/>
-    <w:basedOn w:val="Fuentedeprrafopredeter"/>
+    <w:basedOn w:val="DefaultParagraphFont"/>
     <w:link w:val="Title1"/>
     <w:uiPriority w:val="10"/>
     <w:rsid w:val="005B4ED0"/>
@@ -7176,11 +7024,11 @@
       <w:szCs w:val="52"/>
     </w:rPr>
   </w:style>
-  <w:style w:type="paragraph" w:styleId="Subttulo">
+  <w:style w:type="paragraph" w:styleId="Subtitle">
     <w:name w:val="Subtitle"/>
     <w:basedOn w:val="Normal1"/>
     <w:next w:val="Normal1"/>
-    <w:link w:val="SubttuloCar"/>
+    <w:link w:val="SubtitleChar"/>
     <w:uiPriority w:val="11"/>
     <w:qFormat/>
     <w:rsid w:val="005B4ED0"/>
@@ -7195,19 +7043,19 @@
       <w:rFonts w:asciiTheme="majorHAnsi" w:eastAsiaTheme="majorEastAsia" w:hAnsiTheme="majorHAnsi" w:cstheme="majorBidi"/>
     </w:rPr>
   </w:style>
-  <w:style w:type="character" w:customStyle="1" w:styleId="SubttuloCar">
-    <w:name w:val="Subtítulo Car"/>
-    <w:basedOn w:val="Fuentedeprrafopredeter"/>
-    <w:link w:val="Subttulo"/>
+  <w:style w:type="character" w:customStyle="1" w:styleId="SubtitleChar">
+    <w:name w:val="Subtitle Char"/>
+    <w:basedOn w:val="DefaultParagraphFont"/>
+    <w:link w:val="Subtitle"/>
     <w:uiPriority w:val="11"/>
     <w:rsid w:val="005B4ED0"/>
     <w:rPr>
       <w:rFonts w:asciiTheme="majorHAnsi" w:eastAsiaTheme="majorEastAsia" w:hAnsiTheme="majorHAnsi" w:cstheme="majorBidi"/>
     </w:rPr>
   </w:style>
-  <w:style w:type="character" w:styleId="Textoennegrita">
+  <w:style w:type="character" w:styleId="Strong">
     <w:name w:val="Strong"/>
-    <w:basedOn w:val="Fuentedeprrafopredeter"/>
+    <w:basedOn w:val="DefaultParagraphFont"/>
     <w:uiPriority w:val="22"/>
     <w:qFormat/>
     <w:rsid w:val="005B4ED0"/>
@@ -7216,9 +7064,9 @@
       <w:bCs/>
     </w:rPr>
   </w:style>
-  <w:style w:type="character" w:styleId="nfasis">
+  <w:style w:type="character" w:styleId="Emphasis">
     <w:name w:val="Emphasis"/>
-    <w:basedOn w:val="Fuentedeprrafopredeter"/>
+    <w:basedOn w:val="DefaultParagraphFont"/>
     <w:uiPriority w:val="20"/>
     <w:qFormat/>
     <w:rsid w:val="005B4ED0"/>
@@ -7227,7 +7075,7 @@
       <w:iCs/>
     </w:rPr>
   </w:style>
-  <w:style w:type="paragraph" w:styleId="Sinespaciado">
+  <w:style w:type="paragraph" w:styleId="NoSpacing">
     <w:name w:val="No Spacing"/>
     <w:basedOn w:val="Normal1"/>
     <w:next w:val="Normal1"/>
@@ -7242,11 +7090,11 @@
       <w:rFonts w:eastAsiaTheme="minorEastAsia"/>
     </w:rPr>
   </w:style>
-  <w:style w:type="paragraph" w:styleId="Cita">
+  <w:style w:type="paragraph" w:styleId="Quote">
     <w:name w:val="Quote"/>
     <w:basedOn w:val="Normal1"/>
     <w:next w:val="Normal1"/>
-    <w:link w:val="CitaCar"/>
+    <w:link w:val="QuoteChar"/>
     <w:uiPriority w:val="29"/>
     <w:qFormat/>
     <w:rsid w:val="005B4ED0"/>
@@ -7261,10 +7109,10 @@
       <w:iCs/>
     </w:rPr>
   </w:style>
-  <w:style w:type="character" w:customStyle="1" w:styleId="CitaCar">
-    <w:name w:val="Cita Car"/>
-    <w:basedOn w:val="Fuentedeprrafopredeter"/>
-    <w:link w:val="Cita"/>
+  <w:style w:type="character" w:customStyle="1" w:styleId="QuoteChar">
+    <w:name w:val="Quote Char"/>
+    <w:basedOn w:val="DefaultParagraphFont"/>
+    <w:link w:val="Quote"/>
     <w:uiPriority w:val="29"/>
     <w:rsid w:val="005B4ED0"/>
     <w:rPr>
@@ -7273,11 +7121,11 @@
       <w:iCs/>
     </w:rPr>
   </w:style>
-  <w:style w:type="paragraph" w:styleId="Citadestacada">
+  <w:style w:type="paragraph" w:styleId="IntenseQuote">
     <w:name w:val="Intense Quote"/>
     <w:basedOn w:val="Normal1"/>
     <w:next w:val="Normal1"/>
-    <w:link w:val="CitadestacadaCar"/>
+    <w:link w:val="IntenseQuoteChar"/>
     <w:uiPriority w:val="30"/>
     <w:qFormat/>
     <w:rsid w:val="005B4ED0"/>
@@ -7293,10 +7141,10 @@
       <w:szCs w:val="24"/>
     </w:rPr>
   </w:style>
-  <w:style w:type="character" w:customStyle="1" w:styleId="CitadestacadaCar">
-    <w:name w:val="Cita destacada Car"/>
-    <w:basedOn w:val="Fuentedeprrafopredeter"/>
-    <w:link w:val="Citadestacada"/>
+  <w:style w:type="character" w:customStyle="1" w:styleId="IntenseQuoteChar">
+    <w:name w:val="Intense Quote Char"/>
+    <w:basedOn w:val="DefaultParagraphFont"/>
+    <w:link w:val="IntenseQuote"/>
     <w:uiPriority w:val="30"/>
     <w:rsid w:val="005B4ED0"/>
     <w:rPr>
@@ -7306,9 +7154,9 @@
       <w:szCs w:val="24"/>
     </w:rPr>
   </w:style>
-  <w:style w:type="character" w:styleId="nfasissutil">
+  <w:style w:type="character" w:styleId="SubtleEmphasis">
     <w:name w:val="Subtle Emphasis"/>
-    <w:basedOn w:val="Fuentedeprrafopredeter"/>
+    <w:basedOn w:val="DefaultParagraphFont"/>
     <w:uiPriority w:val="19"/>
     <w:qFormat/>
     <w:rsid w:val="005B4ED0"/>
@@ -7318,9 +7166,9 @@
       <w:color w:val="404040" w:themeColor="text1" w:themeTint="BF"/>
     </w:rPr>
   </w:style>
-  <w:style w:type="character" w:styleId="nfasisintenso">
+  <w:style w:type="character" w:styleId="IntenseEmphasis">
     <w:name w:val="Intense Emphasis"/>
-    <w:basedOn w:val="Fuentedeprrafopredeter"/>
+    <w:basedOn w:val="DefaultParagraphFont"/>
     <w:uiPriority w:val="21"/>
     <w:qFormat/>
     <w:rsid w:val="005B4ED0"/>
@@ -7332,9 +7180,9 @@
       <w:color w:val="5B9BD5" w:themeColor="accent1"/>
     </w:rPr>
   </w:style>
-  <w:style w:type="character" w:styleId="Referenciasutil">
+  <w:style w:type="character" w:styleId="SubtleReference">
     <w:name w:val="Subtle Reference"/>
-    <w:basedOn w:val="Fuentedeprrafopredeter"/>
+    <w:basedOn w:val="DefaultParagraphFont"/>
     <w:uiPriority w:val="31"/>
     <w:qFormat/>
     <w:rsid w:val="005B4ED0"/>
@@ -7344,9 +7192,9 @@
       <w:u w:val="single" w:color="7F7F7F" w:themeColor="text1" w:themeTint="80"/>
     </w:rPr>
   </w:style>
-  <w:style w:type="character" w:styleId="Referenciaintensa">
+  <w:style w:type="character" w:styleId="IntenseReference">
     <w:name w:val="Intense Reference"/>
-    <w:basedOn w:val="Fuentedeprrafopredeter"/>
+    <w:basedOn w:val="DefaultParagraphFont"/>
     <w:uiPriority w:val="32"/>
     <w:qFormat/>
     <w:rsid w:val="005B4ED0"/>
@@ -7359,9 +7207,9 @@
       <w:u w:val="single"/>
     </w:rPr>
   </w:style>
-  <w:style w:type="character" w:styleId="Ttulodellibro">
+  <w:style w:type="character" w:styleId="BookTitle">
     <w:name w:val="Book Title"/>
-    <w:basedOn w:val="Fuentedeprrafopredeter"/>
+    <w:basedOn w:val="DefaultParagraphFont"/>
     <w:uiPriority w:val="33"/>
     <w:qFormat/>
     <w:rsid w:val="005B4ED0"/>
@@ -7371,7 +7219,7 @@
       <w:smallCaps/>
     </w:rPr>
   </w:style>
-  <w:style w:type="paragraph" w:styleId="TtuloTDC">
+  <w:style w:type="paragraph" w:styleId="TOCHeading">
     <w:name w:val="TOC Heading"/>
     <w:basedOn w:val="heading11"/>
     <w:next w:val="Normal1"/>
@@ -7405,7 +7253,7 @@
   </w:style>
   <w:style w:type="character" w:customStyle="1" w:styleId="TtuloCar">
     <w:name w:val="Título Car"/>
-    <w:basedOn w:val="Fuentedeprrafopredeter"/>
+    <w:basedOn w:val="DefaultParagraphFont"/>
     <w:locked/>
     <w:rsid w:val="005B4ED0"/>
     <w:rPr>
@@ -7536,7 +7384,7 @@
   <w:style w:type="character" w:customStyle="1" w:styleId="38Car">
     <w:name w:val="38 Car"/>
     <w:aliases w:val="guión con francesa 0 Car"/>
-    <w:basedOn w:val="Fuentedeprrafopredeter"/>
+    <w:basedOn w:val="DefaultParagraphFont"/>
     <w:link w:val="guinconfrancesa0"/>
     <w:uiPriority w:val="99"/>
     <w:locked/>
@@ -7564,7 +7412,7 @@
   </w:style>
   <w:style w:type="character" w:customStyle="1" w:styleId="Francesa2Car">
     <w:name w:val="Francesa 2 Car"/>
-    <w:basedOn w:val="Fuentedeprrafopredeter"/>
+    <w:basedOn w:val="DefaultParagraphFont"/>
     <w:link w:val="Francesa2"/>
     <w:uiPriority w:val="99"/>
     <w:locked/>
@@ -7576,9 +7424,9 @@
       <w:lang w:eastAsia="es-ES"/>
     </w:rPr>
   </w:style>
-  <w:style w:type="character" w:styleId="Textodelmarcadordeposicin">
+  <w:style w:type="character" w:styleId="PlaceholderText">
     <w:name w:val="Placeholder Text"/>
-    <w:basedOn w:val="Fuentedeprrafopredeter"/>
+    <w:basedOn w:val="DefaultParagraphFont"/>
     <w:uiPriority w:val="99"/>
     <w:semiHidden/>
     <w:rsid w:val="005B4ED0"/>
@@ -7586,10 +7434,10 @@
       <w:color w:val="808080"/>
     </w:rPr>
   </w:style>
-  <w:style w:type="paragraph" w:styleId="Textodeglobo">
+  <w:style w:type="paragraph" w:styleId="BalloonText">
     <w:name w:val="Balloon Text"/>
     <w:basedOn w:val="Normal1"/>
-    <w:link w:val="TextodegloboCar"/>
+    <w:link w:val="BalloonTextChar"/>
     <w:uiPriority w:val="99"/>
     <w:semiHidden/>
     <w:unhideWhenUsed/>
@@ -7603,10 +7451,10 @@
       <w:szCs w:val="18"/>
     </w:rPr>
   </w:style>
-  <w:style w:type="character" w:customStyle="1" w:styleId="TextodegloboCar">
-    <w:name w:val="Texto de globo Car"/>
-    <w:basedOn w:val="Fuentedeprrafopredeter"/>
-    <w:link w:val="Textodeglobo"/>
+  <w:style w:type="character" w:customStyle="1" w:styleId="BalloonTextChar">
+    <w:name w:val="Balloon Text Char"/>
+    <w:basedOn w:val="DefaultParagraphFont"/>
+    <w:link w:val="BalloonText"/>
     <w:uiPriority w:val="99"/>
     <w:semiHidden/>
     <w:rsid w:val="005B4ED0"/>
@@ -7616,10 +7464,10 @@
       <w:szCs w:val="18"/>
     </w:rPr>
   </w:style>
-  <w:style w:type="paragraph" w:styleId="Encabezado">
+  <w:style w:type="paragraph" w:styleId="Header">
     <w:name w:val="header"/>
     <w:basedOn w:val="Normal1"/>
-    <w:link w:val="EncabezadoCar"/>
+    <w:link w:val="HeaderChar"/>
     <w:uiPriority w:val="99"/>
     <w:unhideWhenUsed/>
     <w:rsid w:val="005B4ED0"/>
@@ -7634,20 +7482,20 @@
       <w:rFonts w:eastAsiaTheme="minorEastAsia"/>
     </w:rPr>
   </w:style>
-  <w:style w:type="character" w:customStyle="1" w:styleId="EncabezadoCar">
-    <w:name w:val="Encabezado Car"/>
-    <w:basedOn w:val="Fuentedeprrafopredeter"/>
-    <w:link w:val="Encabezado"/>
+  <w:style w:type="character" w:customStyle="1" w:styleId="HeaderChar">
+    <w:name w:val="Header Char"/>
+    <w:basedOn w:val="DefaultParagraphFont"/>
+    <w:link w:val="Header"/>
     <w:uiPriority w:val="99"/>
     <w:rsid w:val="005B4ED0"/>
     <w:rPr>
       <w:rFonts w:eastAsiaTheme="minorEastAsia"/>
     </w:rPr>
   </w:style>
-  <w:style w:type="paragraph" w:styleId="Piedepgina">
+  <w:style w:type="paragraph" w:styleId="Footer">
     <w:name w:val="footer"/>
     <w:basedOn w:val="Normal1"/>
-    <w:link w:val="PiedepginaCar"/>
+    <w:link w:val="FooterChar"/>
     <w:uiPriority w:val="99"/>
     <w:unhideWhenUsed/>
     <w:rsid w:val="005B4ED0"/>
@@ -7662,10 +7510,10 @@
       <w:rFonts w:eastAsiaTheme="minorEastAsia"/>
     </w:rPr>
   </w:style>
-  <w:style w:type="character" w:customStyle="1" w:styleId="PiedepginaCar">
-    <w:name w:val="Pie de página Car"/>
-    <w:basedOn w:val="Fuentedeprrafopredeter"/>
-    <w:link w:val="Piedepgina"/>
+  <w:style w:type="character" w:customStyle="1" w:styleId="FooterChar">
+    <w:name w:val="Footer Char"/>
+    <w:basedOn w:val="DefaultParagraphFont"/>
+    <w:link w:val="Footer"/>
     <w:uiPriority w:val="99"/>
     <w:rsid w:val="005B4ED0"/>
     <w:rPr>
@@ -7677,7 +7525,7 @@
     <w:uiPriority w:val="99"/>
     <w:rsid w:val="005B4ED0"/>
   </w:style>
-  <w:style w:type="paragraph" w:styleId="TDC1">
+  <w:style w:type="paragraph" w:styleId="TOC1">
     <w:name w:val="toc 1"/>
     <w:basedOn w:val="Normal1"/>
     <w:next w:val="Normal1"/>
@@ -7697,7 +7545,7 @@
       <w:rFonts w:eastAsiaTheme="minorEastAsia"/>
     </w:rPr>
   </w:style>
-  <w:style w:type="paragraph" w:styleId="TDC2">
+  <w:style w:type="paragraph" w:styleId="TOC2">
     <w:name w:val="toc 2"/>
     <w:basedOn w:val="Normal1"/>
     <w:next w:val="Normal1"/>
@@ -7713,9 +7561,9 @@
       <w:rFonts w:eastAsiaTheme="minorEastAsia"/>
     </w:rPr>
   </w:style>
-  <w:style w:type="character" w:styleId="Hipervnculo">
+  <w:style w:type="character" w:styleId="Hyperlink">
     <w:name w:val="Hyperlink"/>
-    <w:basedOn w:val="Fuentedeprrafopredeter"/>
+    <w:basedOn w:val="DefaultParagraphFont"/>
     <w:uiPriority w:val="99"/>
     <w:unhideWhenUsed/>
     <w:rsid w:val="005B4ED0"/>
@@ -7724,15 +7572,15 @@
       <w:u w:val="single"/>
     </w:rPr>
   </w:style>
-  <w:style w:type="character" w:styleId="Nmerodelnea">
+  <w:style w:type="character" w:styleId="LineNumber">
     <w:name w:val="line number"/>
-    <w:basedOn w:val="Fuentedeprrafopredeter"/>
+    <w:basedOn w:val="DefaultParagraphFont"/>
     <w:uiPriority w:val="99"/>
     <w:semiHidden/>
     <w:unhideWhenUsed/>
     <w:rsid w:val="005B4ED0"/>
   </w:style>
-  <w:style w:type="table" w:styleId="Tablaconcuadrcula">
+  <w:style w:type="table" w:styleId="TableGrid">
     <w:name w:val="Table Grid"/>
     <w:basedOn w:val="NormalTable1"/>
     <w:uiPriority w:val="39"/>
@@ -7754,7 +7602,7 @@
       </w:tblBorders>
     </w:tblPr>
   </w:style>
-  <w:style w:type="paragraph" w:styleId="TDC3">
+  <w:style w:type="paragraph" w:styleId="TOC3">
     <w:name w:val="toc 3"/>
     <w:basedOn w:val="Normal1"/>
     <w:next w:val="Normal1"/>
@@ -7770,7 +7618,7 @@
       <w:rFonts w:eastAsiaTheme="minorEastAsia"/>
     </w:rPr>
   </w:style>
-  <w:style w:type="table" w:styleId="Tablanormal1">
+  <w:style w:type="table" w:styleId="PlainTable1">
     <w:name w:val="Plain Table 1"/>
     <w:basedOn w:val="NormalTable1"/>
     <w:uiPriority w:val="41"/>
@@ -7852,12 +7700,12 @@
   </w:style>
   <w:style w:type="character" w:customStyle="1" w:styleId="apple-converted-space">
     <w:name w:val="apple-converted-space"/>
-    <w:basedOn w:val="Fuentedeprrafopredeter"/>
+    <w:basedOn w:val="DefaultParagraphFont"/>
     <w:rsid w:val="006C5CBB"/>
   </w:style>
-  <w:style w:type="character" w:styleId="Hipervnculovisitado">
+  <w:style w:type="character" w:styleId="FollowedHyperlink">
     <w:name w:val="FollowedHyperlink"/>
-    <w:basedOn w:val="Fuentedeprrafopredeter"/>
+    <w:basedOn w:val="DefaultParagraphFont"/>
     <w:uiPriority w:val="99"/>
     <w:semiHidden/>
     <w:unhideWhenUsed/>
@@ -7867,10 +7715,10 @@
       <w:u w:val="single"/>
     </w:rPr>
   </w:style>
-  <w:style w:type="paragraph" w:styleId="Textoindependiente">
+  <w:style w:type="paragraph" w:styleId="BodyText">
     <w:name w:val="Body Text"/>
     <w:basedOn w:val="Normal1"/>
-    <w:link w:val="TextoindependienteCar"/>
+    <w:link w:val="BodyTextChar"/>
     <w:uiPriority w:val="99"/>
     <w:semiHidden/>
     <w:unhideWhenUsed/>
@@ -7879,10 +7727,10 @@
       <w:spacing w:after="120"/>
     </w:pPr>
   </w:style>
-  <w:style w:type="character" w:customStyle="1" w:styleId="TextoindependienteCar">
-    <w:name w:val="Texto independiente Car"/>
-    <w:basedOn w:val="Fuentedeprrafopredeter"/>
-    <w:link w:val="Textoindependiente"/>
+  <w:style w:type="character" w:customStyle="1" w:styleId="BodyTextChar">
+    <w:name w:val="Body Text Char"/>
+    <w:basedOn w:val="DefaultParagraphFont"/>
+    <w:link w:val="BodyText"/>
     <w:uiPriority w:val="99"/>
     <w:semiHidden/>
     <w:rsid w:val="00BD20F7"/>
@@ -7893,7 +7741,7 @@
   <w:style w:type="table" w:customStyle="1" w:styleId="Tablaconcuadrcula1">
     <w:name w:val="Tabla con cuadrícula1"/>
     <w:basedOn w:val="NormalTable1"/>
-    <w:next w:val="Tablaconcuadrcula"/>
+    <w:next w:val="TableGrid"/>
     <w:uiPriority w:val="39"/>
     <w:rsid w:val="00F816B0"/>
     <w:pPr>
@@ -7916,7 +7764,7 @@
   <w:style w:type="table" w:customStyle="1" w:styleId="Tablanormal11">
     <w:name w:val="Tabla normal 11"/>
     <w:basedOn w:val="NormalTable1"/>
-    <w:next w:val="Tablanormal1"/>
+    <w:next w:val="PlainTable1"/>
     <w:uiPriority w:val="41"/>
     <w:rsid w:val="00F816B0"/>
     <w:pPr>
@@ -7977,7 +7825,7 @@
       </w:tcPr>
     </w:tblStylePr>
   </w:style>
-  <w:style w:type="table" w:styleId="Tabladelista4-nfasis1">
+  <w:style w:type="table" w:styleId="ListTable4-Accent1">
     <w:name w:val="List Table 4 Accent 1"/>
     <w:basedOn w:val="NormalTable1"/>
     <w:uiPriority w:val="49"/>
@@ -8051,7 +7899,7 @@
       </w:tcPr>
     </w:tblStylePr>
   </w:style>
-  <w:style w:type="paragraph" w:styleId="Tabladeilustraciones">
+  <w:style w:type="paragraph" w:styleId="TableofFigures">
     <w:name w:val="table of figures"/>
     <w:basedOn w:val="Normal1"/>
     <w:next w:val="Normal1"/>
@@ -8062,7 +7910,7 @@
       <w:spacing w:after="0"/>
     </w:pPr>
   </w:style>
-  <w:style w:type="table" w:styleId="Tabladelista3-nfasis3">
+  <w:style w:type="table" w:styleId="ListTable3-Accent3">
     <w:name w:val="List Table 3 Accent 3"/>
     <w:basedOn w:val="NormalTable1"/>
     <w:uiPriority w:val="48"/>
@@ -8224,7 +8072,7 @@
   <w:style w:type="table" w:customStyle="1" w:styleId="Tablaconcuadrcula2">
     <w:name w:val="Tabla con cuadrícula2"/>
     <w:basedOn w:val="NormalTable1"/>
-    <w:next w:val="Tablaconcuadrcula"/>
+    <w:next w:val="TableGrid"/>
     <w:uiPriority w:val="39"/>
     <w:rsid w:val="00E12DA1"/>
     <w:pPr>

</xml_diff>

<commit_message>
ultimo fix ddel chartering
</commit_message>
<xml_diff>
--- a/reports/Group/Chartering Report D01.docx
+++ b/reports/Group/Chartering Report D01.docx
@@ -50,7 +50,6 @@
           <w:szCs w:val="48"/>
         </w:rPr>
       </w:pPr>
-      <w:proofErr w:type="spellStart"/>
       <w:r>
         <w:rPr>
           <w:rFonts w:ascii="Arial Narrow" w:eastAsia="Arial Narrow" w:hAnsi="Arial Narrow" w:cs="Arial Narrow"/>
@@ -59,31 +58,8 @@
           <w:sz w:val="48"/>
           <w:szCs w:val="48"/>
         </w:rPr>
-        <w:t>Chartering</w:t>
-      </w:r>
-      <w:proofErr w:type="spellEnd"/>
-      <w:r>
-        <w:rPr>
-          <w:rFonts w:ascii="Arial Narrow" w:eastAsia="Arial Narrow" w:hAnsi="Arial Narrow" w:cs="Arial Narrow"/>
-          <w:b/>
-          <w:bCs/>
-          <w:sz w:val="48"/>
-          <w:szCs w:val="48"/>
-        </w:rPr>
-        <w:t xml:space="preserve"> </w:t>
-      </w:r>
-      <w:proofErr w:type="spellStart"/>
-      <w:r>
-        <w:rPr>
-          <w:rFonts w:ascii="Arial Narrow" w:eastAsia="Arial Narrow" w:hAnsi="Arial Narrow" w:cs="Arial Narrow"/>
-          <w:b/>
-          <w:bCs/>
-          <w:sz w:val="48"/>
-          <w:szCs w:val="48"/>
-        </w:rPr>
-        <w:t>Report</w:t>
-      </w:r>
-      <w:proofErr w:type="spellEnd"/>
+        <w:t>Chartering Report</w:t>
+      </w:r>
       <w:r>
         <w:rPr>
           <w:rFonts w:ascii="Arial Narrow" w:eastAsia="Arial Narrow" w:hAnsi="Arial Narrow" w:cs="Arial Narrow"/>
@@ -603,7 +579,7 @@
                 <w:sz w:val="24"/>
                 <w:szCs w:val="24"/>
               </w:rPr>
-              <w:t>DNI</w:t>
+              <w:t>78233221D</w:t>
             </w:r>
           </w:p>
         </w:tc>
@@ -621,7 +597,7 @@
                 <w:sz w:val="24"/>
                 <w:szCs w:val="24"/>
               </w:rPr>
-              <w:t>Rol</w:t>
+              <w:t>Desarrolador</w:t>
             </w:r>
           </w:p>
         </w:tc>
@@ -645,7 +621,7 @@
                 <w:sz w:val="24"/>
                 <w:szCs w:val="24"/>
               </w:rPr>
-              <w:t>A rellenar</w:t>
+              <w:t>Persona encargada de implementar el código de la aplicación.</w:t>
             </w:r>
           </w:p>
         </w:tc>
@@ -827,7 +803,6 @@
                 <w:szCs w:val="24"/>
               </w:rPr>
             </w:pPr>
-            <w:proofErr w:type="spellStart"/>
             <w:r>
               <w:rPr>
                 <w:rFonts w:ascii="Arial Narrow" w:eastAsia="Arial Narrow" w:hAnsi="Arial Narrow" w:cs="Arial Narrow"/>
@@ -836,7 +811,6 @@
               </w:rPr>
               <w:t>Tester</w:t>
             </w:r>
-            <w:proofErr w:type="spellEnd"/>
           </w:p>
         </w:tc>
         <w:tc>
@@ -963,25 +937,16 @@
                 <w:sz w:val="24"/>
                 <w:szCs w:val="24"/>
               </w:rPr>
-              <w:t xml:space="preserve">Persona encargada de </w:t>
-            </w:r>
-            <w:proofErr w:type="spellStart"/>
+              <w:t xml:space="preserve">Persona encargada de elicitar requisitos, definir las funcionalidades, </w:t>
+            </w:r>
             <w:r>
               <w:rPr>
                 <w:rFonts w:ascii="Arial Narrow" w:eastAsia="Arial Narrow" w:hAnsi="Arial Narrow" w:cs="Arial Narrow"/>
                 <w:sz w:val="24"/>
                 <w:szCs w:val="24"/>
               </w:rPr>
-              <w:t>elicitar</w:t>
-            </w:r>
-            <w:proofErr w:type="spellEnd"/>
-            <w:r>
-              <w:rPr>
-                <w:rFonts w:ascii="Arial Narrow" w:eastAsia="Arial Narrow" w:hAnsi="Arial Narrow" w:cs="Arial Narrow"/>
-                <w:sz w:val="24"/>
-                <w:szCs w:val="24"/>
-              </w:rPr>
-              <w:t xml:space="preserve"> requisitos, definir las funcionalidades, diseñar el modelo del dominio y generar informes.</w:t>
+              <w:lastRenderedPageBreak/>
+              <w:t>diseñar el modelo del dominio y generar informes.</w:t>
             </w:r>
           </w:p>
         </w:tc>
@@ -1390,6 +1355,7 @@
           <w:sz w:val="24"/>
           <w:szCs w:val="24"/>
         </w:rPr>
+        <w:lastRenderedPageBreak/>
         <w:t>Índice de contenido</w:t>
       </w:r>
     </w:p>
@@ -1418,7 +1384,6 @@
           <w:docPartUnique/>
         </w:docPartObj>
       </w:sdtPr>
-      <w:sdtEndPr/>
       <w:sdtContent>
         <w:p>
           <w:pPr>
@@ -1986,19 +1951,11 @@
           <w:rFonts w:ascii="Arial Narrow" w:eastAsia="Arial Narrow" w:hAnsi="Arial Narrow" w:cs="Arial Narrow"/>
         </w:rPr>
       </w:pPr>
-      <w:proofErr w:type="spellStart"/>
-      <w:r>
-        <w:rPr>
-          <w:rFonts w:ascii="Arial Narrow" w:eastAsia="Arial Narrow" w:hAnsi="Arial Narrow" w:cs="Arial Narrow"/>
-        </w:rPr>
-        <w:t>Student</w:t>
-      </w:r>
-      <w:proofErr w:type="spellEnd"/>
-      <w:r>
-        <w:rPr>
-          <w:rFonts w:ascii="Arial Narrow" w:eastAsia="Arial Narrow" w:hAnsi="Arial Narrow" w:cs="Arial Narrow"/>
-        </w:rPr>
-        <w:t xml:space="preserve"> 1</w:t>
+      <w:r>
+        <w:rPr>
+          <w:rFonts w:ascii="Arial Narrow" w:eastAsia="Arial Narrow" w:hAnsi="Arial Narrow" w:cs="Arial Narrow"/>
+        </w:rPr>
+        <w:t>Student 1</w:t>
       </w:r>
     </w:p>
     <w:p>
@@ -2075,19 +2032,12 @@
           <w:rFonts w:ascii="Arial Narrow" w:eastAsia="Arial Narrow" w:hAnsi="Arial Narrow" w:cs="Arial Narrow"/>
         </w:rPr>
       </w:pPr>
-      <w:proofErr w:type="spellStart"/>
-      <w:r>
-        <w:rPr>
-          <w:rFonts w:ascii="Arial Narrow" w:eastAsia="Arial Narrow" w:hAnsi="Arial Narrow" w:cs="Arial Narrow"/>
-        </w:rPr>
-        <w:t>Name</w:t>
-      </w:r>
-      <w:proofErr w:type="spellEnd"/>
-      <w:r>
-        <w:rPr>
-          <w:rFonts w:ascii="Arial Narrow" w:eastAsia="Arial Narrow" w:hAnsi="Arial Narrow" w:cs="Arial Narrow"/>
-        </w:rPr>
-        <w:t>:</w:t>
+      <w:r>
+        <w:rPr>
+          <w:rFonts w:ascii="Arial Narrow" w:eastAsia="Arial Narrow" w:hAnsi="Arial Narrow" w:cs="Arial Narrow"/>
+        </w:rPr>
+        <w:lastRenderedPageBreak/>
+        <w:t>Name:</w:t>
       </w:r>
       <w:r>
         <w:tab/>
@@ -2149,7 +2099,6 @@
         </w:rPr>
         <w:t xml:space="preserve">, </w:t>
       </w:r>
-      <w:proofErr w:type="spellStart"/>
       <w:r>
         <w:rPr>
           <w:rFonts w:ascii="Arial Narrow" w:eastAsia="Arial Narrow" w:hAnsi="Arial Narrow" w:cs="Arial Narrow"/>
@@ -2160,14 +2109,7 @@
         <w:rPr>
           <w:rFonts w:ascii="Arial Narrow" w:eastAsia="Arial Narrow" w:hAnsi="Arial Narrow" w:cs="Arial Narrow"/>
         </w:rPr>
-        <w:t>ester</w:t>
-      </w:r>
-      <w:proofErr w:type="spellEnd"/>
-      <w:r>
-        <w:rPr>
-          <w:rFonts w:ascii="Arial Narrow" w:eastAsia="Arial Narrow" w:hAnsi="Arial Narrow" w:cs="Arial Narrow"/>
-        </w:rPr>
-        <w:t>,</w:t>
+        <w:t>ester,</w:t>
       </w:r>
       <w:r>
         <w:rPr>
@@ -2425,21 +2367,7 @@
         <w:rPr>
           <w:rFonts w:ascii="Arial Narrow" w:eastAsia="Arial Narrow" w:hAnsi="Arial Narrow" w:cs="Arial Narrow"/>
         </w:rPr>
-        <w:t xml:space="preserve">Analista, desarrollador, </w:t>
-      </w:r>
-      <w:proofErr w:type="spellStart"/>
-      <w:r>
-        <w:rPr>
-          <w:rFonts w:ascii="Arial Narrow" w:eastAsia="Arial Narrow" w:hAnsi="Arial Narrow" w:cs="Arial Narrow"/>
-        </w:rPr>
-        <w:t>project</w:t>
-      </w:r>
-      <w:proofErr w:type="spellEnd"/>
-      <w:r>
-        <w:rPr>
-          <w:rFonts w:ascii="Arial Narrow" w:eastAsia="Arial Narrow" w:hAnsi="Arial Narrow" w:cs="Arial Narrow"/>
-        </w:rPr>
-        <w:t xml:space="preserve"> manager, o</w:t>
+        <w:t>Analista, desarrollador, project manager, o</w:t>
       </w:r>
       <w:r>
         <w:rPr>
@@ -2712,45 +2640,237 @@
         </w:rPr>
         <w:t xml:space="preserve"> </w:t>
       </w:r>
-      <w:proofErr w:type="spellStart"/>
-      <w:r>
-        <w:rPr>
-          <w:rFonts w:ascii="Arial Narrow" w:eastAsia="Arial Narrow" w:hAnsi="Arial Narrow" w:cs="Arial Narrow"/>
-        </w:rPr>
-        <w:t>project</w:t>
-      </w:r>
-      <w:proofErr w:type="spellEnd"/>
-      <w:r>
-        <w:rPr>
-          <w:rFonts w:ascii="Arial Narrow" w:eastAsia="Arial Narrow" w:hAnsi="Arial Narrow" w:cs="Arial Narrow"/>
+      <w:r>
+        <w:rPr>
+          <w:rFonts w:ascii="Arial Narrow" w:eastAsia="Arial Narrow" w:hAnsi="Arial Narrow" w:cs="Arial Narrow"/>
+        </w:rPr>
+        <w:t>project manager</w:t>
+      </w:r>
+      <w:r>
+        <w:rPr>
+          <w:rFonts w:ascii="Arial Narrow" w:eastAsia="Arial Narrow" w:hAnsi="Arial Narrow" w:cs="Arial Narrow"/>
+        </w:rPr>
+        <w:t xml:space="preserve">, </w:t>
+      </w:r>
+      <w:r>
+        <w:rPr>
+          <w:rFonts w:ascii="Arial Narrow" w:eastAsia="Arial Narrow" w:hAnsi="Arial Narrow" w:cs="Arial Narrow"/>
+        </w:rPr>
+        <w:t>o</w:t>
+      </w:r>
+      <w:r>
+        <w:rPr>
+          <w:rFonts w:ascii="Arial Narrow" w:eastAsia="Arial Narrow" w:hAnsi="Arial Narrow" w:cs="Arial Narrow"/>
+        </w:rPr>
+        <w:t>perador</w:t>
+      </w:r>
+    </w:p>
+    <w:p>
+      <w:pPr>
+        <w:pStyle w:val="Normal1"/>
+        <w:ind w:firstLine="0"/>
+        <w:rPr>
+          <w:rFonts w:ascii="Arial Narrow" w:eastAsia="Arial Narrow" w:hAnsi="Arial Narrow" w:cs="Arial Narrow"/>
+        </w:rPr>
+      </w:pPr>
+    </w:p>
+    <w:p>
+      <w:pPr>
+        <w:pStyle w:val="Normal1"/>
+        <w:ind w:firstLine="0"/>
+        <w:rPr>
+          <w:rFonts w:ascii="Arial Narrow" w:eastAsia="Arial Narrow" w:hAnsi="Arial Narrow" w:cs="Arial Narrow"/>
+          <w:lang w:val="en-US"/>
+        </w:rPr>
+      </w:pPr>
+      <w:r>
+        <w:rPr>
+          <w:rFonts w:ascii="Arial Narrow" w:eastAsia="Arial Narrow" w:hAnsi="Arial Narrow" w:cs="Arial Narrow"/>
+          <w:lang w:val="en-US"/>
+        </w:rPr>
+        <w:lastRenderedPageBreak/>
+        <w:t>Student #4</w:t>
+      </w:r>
+    </w:p>
+    <w:p>
+      <w:pPr>
+        <w:pStyle w:val="Normal1"/>
+        <w:ind w:firstLine="0"/>
+        <w:rPr>
+          <w:rFonts w:ascii="Arial Narrow" w:eastAsia="Arial Narrow" w:hAnsi="Arial Narrow" w:cs="Arial Narrow"/>
+          <w:lang w:val="en-US"/>
+        </w:rPr>
+      </w:pPr>
+      <w:r>
+        <w:rPr>
+          <w:rFonts w:ascii="Arial Narrow" w:eastAsia="Arial Narrow" w:hAnsi="Arial Narrow" w:cs="Arial Narrow"/>
+          <w:lang w:val="en-US"/>
+        </w:rPr>
+        <w:t>ID Number:</w:t>
+      </w:r>
+    </w:p>
+    <w:p>
+      <w:pPr>
+        <w:pStyle w:val="Normal1"/>
+        <w:ind w:firstLine="0"/>
+        <w:rPr>
+          <w:rFonts w:ascii="Arial Narrow" w:eastAsia="Arial Narrow" w:hAnsi="Arial Narrow" w:cs="Arial Narrow"/>
+          <w:lang w:val="en-US"/>
+        </w:rPr>
+      </w:pPr>
+      <w:r>
+        <w:rPr>
+          <w:rFonts w:ascii="Arial Narrow" w:eastAsia="Arial Narrow" w:hAnsi="Arial Narrow" w:cs="Arial Narrow"/>
+          <w:lang w:val="en-US"/>
+        </w:rPr>
+        <w:t xml:space="preserve">UVUS: </w:t>
+      </w:r>
+      <w:r>
+        <w:rPr>
+          <w:lang w:val="en-US"/>
+        </w:rPr>
+        <w:tab/>
+      </w:r>
+      <w:r>
+        <w:rPr>
+          <w:lang w:val="en-US"/>
+        </w:rPr>
+        <w:tab/>
+      </w:r>
+      <w:r>
+        <w:rPr>
+          <w:rFonts w:ascii="Arial Narrow" w:eastAsia="Arial Narrow" w:hAnsi="Arial Narrow" w:cs="Arial Narrow"/>
+          <w:lang w:val="en-US"/>
         </w:rPr>
         <w:t xml:space="preserve"> </w:t>
       </w:r>
-      <w:proofErr w:type="gramStart"/>
-      <w:r>
-        <w:rPr>
-          <w:rFonts w:ascii="Arial Narrow" w:eastAsia="Arial Narrow" w:hAnsi="Arial Narrow" w:cs="Arial Narrow"/>
-        </w:rPr>
-        <w:t>manager</w:t>
-      </w:r>
-      <w:proofErr w:type="gramEnd"/>
-      <w:r>
-        <w:rPr>
-          <w:rFonts w:ascii="Arial Narrow" w:eastAsia="Arial Narrow" w:hAnsi="Arial Narrow" w:cs="Arial Narrow"/>
+    </w:p>
+    <w:p>
+      <w:pPr>
+        <w:pStyle w:val="Normal1"/>
+        <w:ind w:firstLine="0"/>
+        <w:rPr>
+          <w:rFonts w:ascii="Arial Narrow" w:eastAsia="Arial Narrow" w:hAnsi="Arial Narrow" w:cs="Arial Narrow"/>
+          <w:lang w:val="en-US"/>
+        </w:rPr>
+      </w:pPr>
+      <w:r>
+        <w:rPr>
+          <w:rFonts w:ascii="Arial Narrow" w:eastAsia="Arial Narrow" w:hAnsi="Arial Narrow" w:cs="Arial Narrow"/>
+          <w:lang w:val="en-US"/>
+        </w:rPr>
+        <w:t>Name:</w:t>
+      </w:r>
+      <w:r>
+        <w:rPr>
+          <w:lang w:val="en-US"/>
+        </w:rPr>
+        <w:tab/>
+      </w:r>
+      <w:r>
+        <w:rPr>
+          <w:lang w:val="en-US"/>
+        </w:rPr>
+        <w:tab/>
+      </w:r>
+      <w:r>
+        <w:rPr>
+          <w:rFonts w:ascii="Arial Narrow" w:eastAsia="Arial Narrow" w:hAnsi="Arial Narrow" w:cs="Arial Narrow"/>
+          <w:lang w:val="en-US"/>
+        </w:rPr>
+        <w:t xml:space="preserve"> </w:t>
+      </w:r>
+      <w:r>
+        <w:rPr>
+          <w:rFonts w:ascii="Arial Narrow" w:eastAsia="Arial Narrow" w:hAnsi="Arial Narrow" w:cs="Arial Narrow"/>
+          <w:lang w:val="en-US"/>
+        </w:rPr>
+        <w:t>González Benito, Claudio</w:t>
+      </w:r>
+      <w:r>
+        <w:rPr>
+          <w:rFonts w:ascii="Arial Narrow" w:eastAsia="Arial Narrow" w:hAnsi="Arial Narrow" w:cs="Arial Narrow"/>
+          <w:lang w:val="en-US"/>
+        </w:rPr>
+        <w:t xml:space="preserve">  </w:t>
+      </w:r>
+    </w:p>
+    <w:p>
+      <w:pPr>
+        <w:pStyle w:val="Normal1"/>
+        <w:ind w:firstLine="0"/>
+        <w:rPr>
+          <w:rFonts w:ascii="Arial Narrow" w:eastAsia="Arial Narrow" w:hAnsi="Arial Narrow" w:cs="Arial Narrow"/>
+          <w:lang w:val="en-US"/>
+        </w:rPr>
+      </w:pPr>
+      <w:r>
+        <w:rPr>
+          <w:rFonts w:ascii="Arial Narrow" w:eastAsia="Arial Narrow" w:hAnsi="Arial Narrow" w:cs="Arial Narrow"/>
+          <w:lang w:val="en-US"/>
+        </w:rPr>
+        <w:t>Roles:</w:t>
+      </w:r>
+      <w:r>
+        <w:rPr>
+          <w:lang w:val="en-US"/>
+        </w:rPr>
+        <w:tab/>
+      </w:r>
+      <w:r>
+        <w:rPr>
+          <w:lang w:val="en-US"/>
+        </w:rPr>
+        <w:tab/>
+      </w:r>
+      <w:r>
+        <w:rPr>
+          <w:rFonts w:ascii="Arial Narrow" w:eastAsia="Arial Narrow" w:hAnsi="Arial Narrow" w:cs="Arial Narrow"/>
+          <w:lang w:val="en-US"/>
+        </w:rPr>
+        <w:t xml:space="preserve"> r</w:t>
+      </w:r>
+      <w:r>
+        <w:rPr>
+          <w:rFonts w:ascii="Arial Narrow" w:eastAsia="Arial Narrow" w:hAnsi="Arial Narrow" w:cs="Arial Narrow"/>
+          <w:lang w:val="en-US"/>
+        </w:rPr>
+        <w:t>ol1</w:t>
+      </w:r>
+      <w:r>
+        <w:rPr>
+          <w:rFonts w:ascii="Arial Narrow" w:eastAsia="Arial Narrow" w:hAnsi="Arial Narrow" w:cs="Arial Narrow"/>
+          <w:lang w:val="en-US"/>
         </w:rPr>
         <w:t xml:space="preserve">, </w:t>
       </w:r>
       <w:r>
         <w:rPr>
           <w:rFonts w:ascii="Arial Narrow" w:eastAsia="Arial Narrow" w:hAnsi="Arial Narrow" w:cs="Arial Narrow"/>
-        </w:rPr>
-        <w:t>o</w:t>
-      </w:r>
-      <w:r>
-        <w:rPr>
-          <w:rFonts w:ascii="Arial Narrow" w:eastAsia="Arial Narrow" w:hAnsi="Arial Narrow" w:cs="Arial Narrow"/>
-        </w:rPr>
-        <w:t>perador</w:t>
+          <w:lang w:val="en-US"/>
+        </w:rPr>
+        <w:t>rol2</w:t>
+      </w:r>
+      <w:r>
+        <w:rPr>
+          <w:rFonts w:ascii="Arial Narrow" w:eastAsia="Arial Narrow" w:hAnsi="Arial Narrow" w:cs="Arial Narrow"/>
+          <w:lang w:val="en-US"/>
+        </w:rPr>
+        <w:t>,</w:t>
+      </w:r>
+      <w:r>
+        <w:rPr>
+          <w:rFonts w:ascii="Arial Narrow" w:eastAsia="Arial Narrow" w:hAnsi="Arial Narrow" w:cs="Arial Narrow"/>
+          <w:lang w:val="en-US"/>
+        </w:rPr>
+        <w:t xml:space="preserve"> rol3, Project Manager</w:t>
+      </w:r>
+      <w:r>
+        <w:rPr>
+          <w:rFonts w:ascii="Arial Narrow" w:eastAsia="Arial Narrow" w:hAnsi="Arial Narrow" w:cs="Arial Narrow"/>
+          <w:lang w:val="en-US"/>
+        </w:rPr>
+        <w:t xml:space="preserve"> </w:t>
       </w:r>
     </w:p>
     <w:p>
@@ -2768,15 +2888,13 @@
         <w:ind w:firstLine="0"/>
         <w:rPr>
           <w:rFonts w:ascii="Arial Narrow" w:eastAsia="Arial Narrow" w:hAnsi="Arial Narrow" w:cs="Arial Narrow"/>
-          <w:lang w:val="en-US"/>
-        </w:rPr>
-      </w:pPr>
-      <w:r>
-        <w:rPr>
-          <w:rFonts w:ascii="Arial Narrow" w:eastAsia="Arial Narrow" w:hAnsi="Arial Narrow" w:cs="Arial Narrow"/>
-          <w:lang w:val="en-US"/>
-        </w:rPr>
-        <w:t>Student #4</w:t>
+        </w:rPr>
+      </w:pPr>
+      <w:r>
+        <w:rPr>
+          <w:rFonts w:ascii="Arial Narrow" w:eastAsia="Arial Narrow" w:hAnsi="Arial Narrow" w:cs="Arial Narrow"/>
+        </w:rPr>
+        <w:t>Student 5</w:t>
       </w:r>
     </w:p>
     <w:p>
@@ -2785,16 +2903,17 @@
         <w:ind w:firstLine="0"/>
         <w:rPr>
           <w:rFonts w:ascii="Arial Narrow" w:eastAsia="Arial Narrow" w:hAnsi="Arial Narrow" w:cs="Arial Narrow"/>
-          <w:lang w:val="en-US"/>
-        </w:rPr>
-      </w:pPr>
-      <w:r>
-        <w:rPr>
-          <w:rFonts w:ascii="Arial Narrow" w:eastAsia="Arial Narrow" w:hAnsi="Arial Narrow" w:cs="Arial Narrow"/>
-          <w:lang w:val="en-US"/>
+        </w:rPr>
+      </w:pPr>
+      <w:r>
+        <w:rPr>
+          <w:rFonts w:ascii="Arial Narrow" w:eastAsia="Arial Narrow" w:hAnsi="Arial Narrow" w:cs="Arial Narrow"/>
         </w:rPr>
         <w:t>ID Number:</w:t>
       </w:r>
+      <w:r>
+        <w:tab/>
+      </w:r>
     </w:p>
     <w:p>
       <w:pPr>
@@ -2802,32 +2921,26 @@
         <w:ind w:firstLine="0"/>
         <w:rPr>
           <w:rFonts w:ascii="Arial Narrow" w:eastAsia="Arial Narrow" w:hAnsi="Arial Narrow" w:cs="Arial Narrow"/>
-          <w:lang w:val="en-US"/>
-        </w:rPr>
-      </w:pPr>
-      <w:r>
-        <w:rPr>
-          <w:rFonts w:ascii="Arial Narrow" w:eastAsia="Arial Narrow" w:hAnsi="Arial Narrow" w:cs="Arial Narrow"/>
-          <w:lang w:val="en-US"/>
+        </w:rPr>
+      </w:pPr>
+      <w:r>
+        <w:rPr>
+          <w:rFonts w:ascii="Arial Narrow" w:eastAsia="Arial Narrow" w:hAnsi="Arial Narrow" w:cs="Arial Narrow"/>
         </w:rPr>
         <w:t xml:space="preserve">UVUS: </w:t>
       </w:r>
       <w:r>
-        <w:rPr>
-          <w:lang w:val="en-US"/>
-        </w:rPr>
         <w:tab/>
       </w:r>
       <w:r>
-        <w:rPr>
-          <w:lang w:val="en-US"/>
-        </w:rPr>
         <w:tab/>
       </w:r>
       <w:r>
-        <w:rPr>
-          <w:rFonts w:ascii="Arial Narrow" w:eastAsia="Arial Narrow" w:hAnsi="Arial Narrow" w:cs="Arial Narrow"/>
-          <w:lang w:val="en-US"/>
+        <w:t>VNK5300</w:t>
+      </w:r>
+      <w:r>
+        <w:rPr>
+          <w:rFonts w:ascii="Arial Narrow" w:eastAsia="Arial Narrow" w:hAnsi="Arial Narrow" w:cs="Arial Narrow"/>
         </w:rPr>
         <w:t xml:space="preserve"> </w:t>
       </w:r>
@@ -2838,48 +2951,31 @@
         <w:ind w:firstLine="0"/>
         <w:rPr>
           <w:rFonts w:ascii="Arial Narrow" w:eastAsia="Arial Narrow" w:hAnsi="Arial Narrow" w:cs="Arial Narrow"/>
-          <w:lang w:val="en-US"/>
-        </w:rPr>
-      </w:pPr>
-      <w:r>
-        <w:rPr>
-          <w:rFonts w:ascii="Arial Narrow" w:eastAsia="Arial Narrow" w:hAnsi="Arial Narrow" w:cs="Arial Narrow"/>
-          <w:lang w:val="en-US"/>
+        </w:rPr>
+      </w:pPr>
+      <w:r>
+        <w:rPr>
+          <w:rFonts w:ascii="Arial Narrow" w:eastAsia="Arial Narrow" w:hAnsi="Arial Narrow" w:cs="Arial Narrow"/>
         </w:rPr>
         <w:t>Name:</w:t>
       </w:r>
       <w:r>
-        <w:rPr>
-          <w:lang w:val="en-US"/>
-        </w:rPr>
         <w:tab/>
       </w:r>
       <w:r>
-        <w:rPr>
-          <w:lang w:val="en-US"/>
-        </w:rPr>
         <w:tab/>
       </w:r>
       <w:r>
         <w:rPr>
           <w:rFonts w:ascii="Arial Narrow" w:eastAsia="Arial Narrow" w:hAnsi="Arial Narrow" w:cs="Arial Narrow"/>
-          <w:lang w:val="en-US"/>
         </w:rPr>
         <w:t xml:space="preserve"> </w:t>
       </w:r>
       <w:r>
         <w:rPr>
           <w:rFonts w:ascii="Arial Narrow" w:eastAsia="Arial Narrow" w:hAnsi="Arial Narrow" w:cs="Arial Narrow"/>
-          <w:lang w:val="en-US"/>
-        </w:rPr>
-        <w:t>González Benito, Claudio</w:t>
-      </w:r>
-      <w:r>
-        <w:rPr>
-          <w:rFonts w:ascii="Arial Narrow" w:eastAsia="Arial Narrow" w:hAnsi="Arial Narrow" w:cs="Arial Narrow"/>
-          <w:lang w:val="en-US"/>
-        </w:rPr>
-        <w:t xml:space="preserve">  </w:t>
+        </w:rPr>
+        <w:t>Márquez Gutiérrez, José Manuel</w:t>
       </w:r>
     </w:p>
     <w:p>
@@ -2888,252 +2984,31 @@
         <w:ind w:firstLine="0"/>
         <w:rPr>
           <w:rFonts w:ascii="Arial Narrow" w:eastAsia="Arial Narrow" w:hAnsi="Arial Narrow" w:cs="Arial Narrow"/>
-          <w:lang w:val="en-US"/>
-        </w:rPr>
-      </w:pPr>
-      <w:r>
-        <w:rPr>
-          <w:rFonts w:ascii="Arial Narrow" w:eastAsia="Arial Narrow" w:hAnsi="Arial Narrow" w:cs="Arial Narrow"/>
-          <w:lang w:val="en-US"/>
+        </w:rPr>
+      </w:pPr>
+      <w:r>
+        <w:rPr>
+          <w:rFonts w:ascii="Arial Narrow" w:eastAsia="Arial Narrow" w:hAnsi="Arial Narrow" w:cs="Arial Narrow"/>
         </w:rPr>
         <w:t>Roles:</w:t>
       </w:r>
       <w:r>
-        <w:rPr>
-          <w:lang w:val="en-US"/>
-        </w:rPr>
         <w:tab/>
       </w:r>
       <w:r>
-        <w:rPr>
-          <w:lang w:val="en-US"/>
-        </w:rPr>
         <w:tab/>
       </w:r>
       <w:r>
         <w:rPr>
           <w:rFonts w:ascii="Arial Narrow" w:eastAsia="Arial Narrow" w:hAnsi="Arial Narrow" w:cs="Arial Narrow"/>
-          <w:lang w:val="en-US"/>
-        </w:rPr>
-        <w:t xml:space="preserve"> r</w:t>
-      </w:r>
-      <w:r>
-        <w:rPr>
-          <w:rFonts w:ascii="Arial Narrow" w:eastAsia="Arial Narrow" w:hAnsi="Arial Narrow" w:cs="Arial Narrow"/>
-          <w:lang w:val="en-US"/>
-        </w:rPr>
-        <w:t>ol1</w:t>
-      </w:r>
-      <w:r>
-        <w:rPr>
-          <w:rFonts w:ascii="Arial Narrow" w:eastAsia="Arial Narrow" w:hAnsi="Arial Narrow" w:cs="Arial Narrow"/>
-          <w:lang w:val="en-US"/>
-        </w:rPr>
-        <w:t xml:space="preserve">, </w:t>
-      </w:r>
-      <w:r>
-        <w:rPr>
-          <w:rFonts w:ascii="Arial Narrow" w:eastAsia="Arial Narrow" w:hAnsi="Arial Narrow" w:cs="Arial Narrow"/>
-          <w:lang w:val="en-US"/>
-        </w:rPr>
-        <w:t>rol2</w:t>
-      </w:r>
-      <w:r>
-        <w:rPr>
-          <w:rFonts w:ascii="Arial Narrow" w:eastAsia="Arial Narrow" w:hAnsi="Arial Narrow" w:cs="Arial Narrow"/>
-          <w:lang w:val="en-US"/>
-        </w:rPr>
-        <w:t>,</w:t>
-      </w:r>
-      <w:r>
-        <w:rPr>
-          <w:rFonts w:ascii="Arial Narrow" w:eastAsia="Arial Narrow" w:hAnsi="Arial Narrow" w:cs="Arial Narrow"/>
-          <w:lang w:val="en-US"/>
-        </w:rPr>
-        <w:t xml:space="preserve"> rol3, Project Manager</w:t>
-      </w:r>
-      <w:r>
-        <w:rPr>
-          <w:rFonts w:ascii="Arial Narrow" w:eastAsia="Arial Narrow" w:hAnsi="Arial Narrow" w:cs="Arial Narrow"/>
-          <w:lang w:val="en-US"/>
         </w:rPr>
         <w:t xml:space="preserve"> </w:t>
       </w:r>
-    </w:p>
-    <w:p>
-      <w:pPr>
-        <w:pStyle w:val="Normal1"/>
-        <w:ind w:firstLine="0"/>
-        <w:rPr>
-          <w:rFonts w:ascii="Arial Narrow" w:eastAsia="Arial Narrow" w:hAnsi="Arial Narrow" w:cs="Arial Narrow"/>
-        </w:rPr>
-      </w:pPr>
-    </w:p>
-    <w:p>
-      <w:pPr>
-        <w:pStyle w:val="Normal1"/>
-        <w:ind w:firstLine="0"/>
-        <w:rPr>
-          <w:rFonts w:ascii="Arial Narrow" w:eastAsia="Arial Narrow" w:hAnsi="Arial Narrow" w:cs="Arial Narrow"/>
-        </w:rPr>
-      </w:pPr>
-      <w:proofErr w:type="spellStart"/>
-      <w:r>
-        <w:rPr>
-          <w:rFonts w:ascii="Arial Narrow" w:eastAsia="Arial Narrow" w:hAnsi="Arial Narrow" w:cs="Arial Narrow"/>
-        </w:rPr>
-        <w:t>Student</w:t>
-      </w:r>
-      <w:proofErr w:type="spellEnd"/>
-      <w:r>
-        <w:rPr>
-          <w:rFonts w:ascii="Arial Narrow" w:eastAsia="Arial Narrow" w:hAnsi="Arial Narrow" w:cs="Arial Narrow"/>
-        </w:rPr>
-        <w:t xml:space="preserve"> 5</w:t>
-      </w:r>
-    </w:p>
-    <w:p>
-      <w:pPr>
-        <w:pStyle w:val="Normal1"/>
-        <w:ind w:firstLine="0"/>
-        <w:rPr>
-          <w:rFonts w:ascii="Arial Narrow" w:eastAsia="Arial Narrow" w:hAnsi="Arial Narrow" w:cs="Arial Narrow"/>
-        </w:rPr>
-      </w:pPr>
-      <w:r>
-        <w:rPr>
-          <w:rFonts w:ascii="Arial Narrow" w:eastAsia="Arial Narrow" w:hAnsi="Arial Narrow" w:cs="Arial Narrow"/>
-        </w:rPr>
-        <w:t xml:space="preserve">ID </w:t>
-      </w:r>
-      <w:proofErr w:type="spellStart"/>
-      <w:r>
-        <w:rPr>
-          <w:rFonts w:ascii="Arial Narrow" w:eastAsia="Arial Narrow" w:hAnsi="Arial Narrow" w:cs="Arial Narrow"/>
-        </w:rPr>
-        <w:t>Number</w:t>
-      </w:r>
-      <w:proofErr w:type="spellEnd"/>
-      <w:r>
-        <w:rPr>
-          <w:rFonts w:ascii="Arial Narrow" w:eastAsia="Arial Narrow" w:hAnsi="Arial Narrow" w:cs="Arial Narrow"/>
-        </w:rPr>
-        <w:t>:</w:t>
-      </w:r>
-      <w:r>
-        <w:tab/>
-      </w:r>
-    </w:p>
-    <w:p>
-      <w:pPr>
-        <w:pStyle w:val="Normal1"/>
-        <w:ind w:firstLine="0"/>
-        <w:rPr>
-          <w:rFonts w:ascii="Arial Narrow" w:eastAsia="Arial Narrow" w:hAnsi="Arial Narrow" w:cs="Arial Narrow"/>
-        </w:rPr>
-      </w:pPr>
-      <w:r>
-        <w:rPr>
-          <w:rFonts w:ascii="Arial Narrow" w:eastAsia="Arial Narrow" w:hAnsi="Arial Narrow" w:cs="Arial Narrow"/>
-        </w:rPr>
-        <w:t xml:space="preserve">UVUS: </w:t>
-      </w:r>
-      <w:r>
-        <w:tab/>
-      </w:r>
-      <w:r>
-        <w:tab/>
-      </w:r>
-      <w:r>
-        <w:t>VNK5300</w:t>
-      </w:r>
-      <w:r>
-        <w:rPr>
-          <w:rFonts w:ascii="Arial Narrow" w:eastAsia="Arial Narrow" w:hAnsi="Arial Narrow" w:cs="Arial Narrow"/>
-        </w:rPr>
-        <w:t xml:space="preserve"> </w:t>
-      </w:r>
-    </w:p>
-    <w:p>
-      <w:pPr>
-        <w:pStyle w:val="Normal1"/>
-        <w:ind w:firstLine="0"/>
-        <w:rPr>
-          <w:rFonts w:ascii="Arial Narrow" w:eastAsia="Arial Narrow" w:hAnsi="Arial Narrow" w:cs="Arial Narrow"/>
-        </w:rPr>
-      </w:pPr>
-      <w:proofErr w:type="spellStart"/>
-      <w:r>
-        <w:rPr>
-          <w:rFonts w:ascii="Arial Narrow" w:eastAsia="Arial Narrow" w:hAnsi="Arial Narrow" w:cs="Arial Narrow"/>
-        </w:rPr>
-        <w:t>Name</w:t>
-      </w:r>
-      <w:proofErr w:type="spellEnd"/>
-      <w:r>
-        <w:rPr>
-          <w:rFonts w:ascii="Arial Narrow" w:eastAsia="Arial Narrow" w:hAnsi="Arial Narrow" w:cs="Arial Narrow"/>
-        </w:rPr>
-        <w:t>:</w:t>
-      </w:r>
-      <w:r>
-        <w:tab/>
-      </w:r>
-      <w:r>
-        <w:tab/>
-      </w:r>
-      <w:r>
-        <w:rPr>
-          <w:rFonts w:ascii="Arial Narrow" w:eastAsia="Arial Narrow" w:hAnsi="Arial Narrow" w:cs="Arial Narrow"/>
-        </w:rPr>
-        <w:t xml:space="preserve"> </w:t>
-      </w:r>
-      <w:r>
-        <w:rPr>
-          <w:rFonts w:ascii="Arial Narrow" w:eastAsia="Arial Narrow" w:hAnsi="Arial Narrow" w:cs="Arial Narrow"/>
-        </w:rPr>
-        <w:t>Márquez Gutiérrez, José Manuel</w:t>
-      </w:r>
-    </w:p>
-    <w:p>
-      <w:pPr>
-        <w:pStyle w:val="Normal1"/>
-        <w:ind w:firstLine="0"/>
-        <w:rPr>
-          <w:rFonts w:ascii="Arial Narrow" w:eastAsia="Arial Narrow" w:hAnsi="Arial Narrow" w:cs="Arial Narrow"/>
-        </w:rPr>
-      </w:pPr>
-      <w:r>
-        <w:rPr>
-          <w:rFonts w:ascii="Arial Narrow" w:eastAsia="Arial Narrow" w:hAnsi="Arial Narrow" w:cs="Arial Narrow"/>
-        </w:rPr>
-        <w:t>Roles:</w:t>
-      </w:r>
-      <w:r>
-        <w:tab/>
-      </w:r>
-      <w:r>
-        <w:tab/>
-      </w:r>
-      <w:r>
-        <w:rPr>
-          <w:rFonts w:ascii="Arial Narrow" w:eastAsia="Arial Narrow" w:hAnsi="Arial Narrow" w:cs="Arial Narrow"/>
-        </w:rPr>
-        <w:t xml:space="preserve"> </w:t>
-      </w:r>
-      <w:proofErr w:type="spellStart"/>
-      <w:r>
-        <w:rPr>
-          <w:rFonts w:ascii="Arial Narrow" w:eastAsia="Arial Narrow" w:hAnsi="Arial Narrow" w:cs="Arial Narrow"/>
-        </w:rPr>
-        <w:t>tester</w:t>
-      </w:r>
-      <w:proofErr w:type="spellEnd"/>
-      <w:r>
-        <w:rPr>
-          <w:rFonts w:ascii="Arial Narrow" w:eastAsia="Arial Narrow" w:hAnsi="Arial Narrow" w:cs="Arial Narrow"/>
-        </w:rPr>
-        <w:t>, desarrollador</w:t>
+      <w:r>
+        <w:rPr>
+          <w:rFonts w:ascii="Arial Narrow" w:eastAsia="Arial Narrow" w:hAnsi="Arial Narrow" w:cs="Arial Narrow"/>
+        </w:rPr>
+        <w:t>tester, desarrollador</w:t>
       </w:r>
     </w:p>
     <w:p>
@@ -3300,6 +3175,7 @@
         <w:rPr>
           <w:rFonts w:ascii="Arial Narrow" w:eastAsia="Arial Narrow" w:hAnsi="Arial Narrow" w:cs="Arial Narrow"/>
         </w:rPr>
+        <w:lastRenderedPageBreak/>
         <w:t>Estamos al tanto de los recursos disponibles y las expectativas del instructor.</w:t>
       </w:r>
     </w:p>
@@ -3767,6 +3643,7 @@
           <w:rFonts w:ascii="Arial Narrow" w:eastAsia="Arial Narrow" w:hAnsi="Arial Narrow" w:cs="Arial Narrow"/>
           <w:noProof/>
         </w:rPr>
+        <w:lastRenderedPageBreak/>
         <w:drawing>
           <wp:inline distT="0" distB="0" distL="0" distR="0" wp14:anchorId="21FF0852" wp14:editId="50A57973">
             <wp:extent cx="1767840" cy="790876"/>
@@ -4094,21 +3971,7 @@
         <w:rPr>
           <w:rFonts w:ascii="Arial Narrow" w:eastAsia="Arial Narrow" w:hAnsi="Arial Narrow" w:cs="Arial Narrow"/>
         </w:rPr>
-        <w:t xml:space="preserve">Rendimiento Bueno: Las evaluaciones del docente indican que el proyecto está siendo desarrollado satisfactoriamente con respecto a los requisitos del </w:t>
-      </w:r>
-      <w:proofErr w:type="spellStart"/>
-      <w:r>
-        <w:rPr>
-          <w:rFonts w:ascii="Arial Narrow" w:eastAsia="Arial Narrow" w:hAnsi="Arial Narrow" w:cs="Arial Narrow"/>
-        </w:rPr>
-        <w:t>milestone</w:t>
-      </w:r>
-      <w:proofErr w:type="spellEnd"/>
-      <w:r>
-        <w:rPr>
-          <w:rFonts w:ascii="Arial Narrow" w:eastAsia="Arial Narrow" w:hAnsi="Arial Narrow" w:cs="Arial Narrow"/>
-        </w:rPr>
-        <w:t xml:space="preserve"> correspondiente.</w:t>
+        <w:t>Rendimiento Bueno: Las evaluaciones del docente indican que el proyecto está siendo desarrollado satisfactoriamente con respecto a los requisitos del milestone correspondiente.</w:t>
       </w:r>
     </w:p>
     <w:p>
@@ -4188,21 +4051,7 @@
         <w:rPr>
           <w:rFonts w:ascii="Arial Narrow" w:eastAsia="Arial Narrow" w:hAnsi="Arial Narrow" w:cs="Arial Narrow"/>
         </w:rPr>
-        <w:t xml:space="preserve">Libertad de elección de las tareas grupales del siguiente </w:t>
-      </w:r>
-      <w:proofErr w:type="spellStart"/>
-      <w:r>
-        <w:rPr>
-          <w:rFonts w:ascii="Arial Narrow" w:eastAsia="Arial Narrow" w:hAnsi="Arial Narrow" w:cs="Arial Narrow"/>
-        </w:rPr>
-        <w:t>milestone</w:t>
-      </w:r>
-      <w:proofErr w:type="spellEnd"/>
-      <w:r>
-        <w:rPr>
-          <w:rFonts w:ascii="Arial Narrow" w:eastAsia="Arial Narrow" w:hAnsi="Arial Narrow" w:cs="Arial Narrow"/>
-        </w:rPr>
-        <w:t>, pudiendo coger tareas más sencillas.</w:t>
+        <w:t>Libertad de elección de las tareas grupales del siguiente milestone, pudiendo coger tareas más sencillas.</w:t>
       </w:r>
     </w:p>
     <w:p>
@@ -4220,21 +4069,7 @@
         <w:rPr>
           <w:rFonts w:ascii="Arial Narrow" w:eastAsia="Arial Narrow" w:hAnsi="Arial Narrow" w:cs="Arial Narrow"/>
         </w:rPr>
-        <w:t xml:space="preserve">El grupo comentará al docente el gran desempeño que ha tenido el compañero en ese </w:t>
-      </w:r>
-      <w:proofErr w:type="spellStart"/>
-      <w:r>
-        <w:rPr>
-          <w:rFonts w:ascii="Arial Narrow" w:eastAsia="Arial Narrow" w:hAnsi="Arial Narrow" w:cs="Arial Narrow"/>
-        </w:rPr>
-        <w:t>milestone</w:t>
-      </w:r>
-      <w:proofErr w:type="spellEnd"/>
-      <w:r>
-        <w:rPr>
-          <w:rFonts w:ascii="Arial Narrow" w:eastAsia="Arial Narrow" w:hAnsi="Arial Narrow" w:cs="Arial Narrow"/>
-        </w:rPr>
-        <w:t>.</w:t>
+        <w:t>El grupo comentará al docente el gran desempeño que ha tenido el compañero en ese milestone.</w:t>
       </w:r>
     </w:p>
     <w:p>
@@ -4309,21 +4144,7 @@
         <w:rPr>
           <w:rFonts w:ascii="Arial Narrow" w:eastAsia="Arial Narrow" w:hAnsi="Arial Narrow" w:cs="Arial Narrow"/>
         </w:rPr>
-        <w:t xml:space="preserve">El alumno deberá de realizar más tareas grupales en el siguiente </w:t>
-      </w:r>
-      <w:proofErr w:type="spellStart"/>
-      <w:r>
-        <w:rPr>
-          <w:rFonts w:ascii="Arial Narrow" w:eastAsia="Arial Narrow" w:hAnsi="Arial Narrow" w:cs="Arial Narrow"/>
-        </w:rPr>
-        <w:t>milestone</w:t>
-      </w:r>
-      <w:proofErr w:type="spellEnd"/>
-      <w:r>
-        <w:rPr>
-          <w:rFonts w:ascii="Arial Narrow" w:eastAsia="Arial Narrow" w:hAnsi="Arial Narrow" w:cs="Arial Narrow"/>
-        </w:rPr>
-        <w:t>, además de realizar todo lo que no hizo en el anterior.</w:t>
+        <w:t>El alumno deberá de realizar más tareas grupales en el siguiente milestone, además de realizar todo lo que no hizo en el anterior.</w:t>
       </w:r>
     </w:p>
     <w:p>
@@ -4341,6 +4162,7 @@
         <w:rPr>
           <w:rFonts w:ascii="Arial Narrow" w:eastAsia="Arial Narrow" w:hAnsi="Arial Narrow" w:cs="Arial Narrow"/>
         </w:rPr>
+        <w:lastRenderedPageBreak/>
         <w:t>Se comunicará al profesor que el alumno no ha cumplido con las expectativas mínimas.</w:t>
       </w:r>
     </w:p>
@@ -4954,19 +4776,9 @@
             </w:tabs>
             <w:jc w:val="center"/>
           </w:pPr>
-          <w:proofErr w:type="spellStart"/>
           <w:r>
-            <w:t>Chartering</w:t>
+            <w:t>Chartering Report</w:t>
           </w:r>
-          <w:proofErr w:type="spellEnd"/>
-          <w:r>
-            <w:t xml:space="preserve"> </w:t>
-          </w:r>
-          <w:proofErr w:type="spellStart"/>
-          <w:r>
-            <w:t>Report</w:t>
-          </w:r>
-          <w:proofErr w:type="spellEnd"/>
         </w:p>
         <w:p>
           <w:pPr>
@@ -5291,19 +5103,9 @@
             </w:tabs>
             <w:jc w:val="center"/>
           </w:pPr>
-          <w:proofErr w:type="spellStart"/>
           <w:r>
-            <w:t>Chartering</w:t>
+            <w:t>Chartering Report</w:t>
           </w:r>
-          <w:proofErr w:type="spellEnd"/>
-          <w:r>
-            <w:t xml:space="preserve"> </w:t>
-          </w:r>
-          <w:proofErr w:type="spellStart"/>
-          <w:r>
-            <w:t>Report</w:t>
-          </w:r>
-          <w:proofErr w:type="spellEnd"/>
         </w:p>
         <w:p>
           <w:pPr>
@@ -9342,28 +9144,28 @@
 </file>
 
 <file path=customXml/item1.xml><?xml version="1.0" encoding="utf-8"?>
+<b:Sources xmlns:b="http://schemas.openxmlformats.org/officeDocument/2006/bibliography" xmlns="http://schemas.openxmlformats.org/officeDocument/2006/bibliography" SelectedStyle="\APASixthEditionOfficeOnline.xsl" StyleName="APA" Version="6"/>
+</file>
+
+<file path=customXml/item2.xml><?xml version="1.0" encoding="utf-8"?>
 <go:gDocsCustomXmlDataStorage xmlns:go="http://customooxmlschemas.google.com/" xmlns:r="http://schemas.openxmlformats.org/officeDocument/2006/relationships" uri="GoogleDocsCustomDataVersion2">
   <go:docsCustomData xmlns:go="http://customooxmlschemas.google.com/" roundtripDataSignature="AMtx7mgQmWzFilWhLTTARADI1Z1FqcPt3w==">CgMxLjAyCGguZ2pkZ3hzMgloLjMwajB6bGwyDmgubnB2MGc2YjF2cHlyMgloLjJldDkycDAyCGgudHlqY3d0Mg5oLnRsYWdmZ2ltcHRucjIOaC5qODR4bjd1OGZqc2oyDmgueWpiemRhYXFzaGdlMg5oLnR6OHB3ZW1hZ2szYzIJaC40NHNpbmlvOAByITFJUEhHaGFjQWY4Zm1TdHpBc0lKWkdQS1R0eGNaS2gxWA==</go:docsCustomData>
 </go:gDocsCustomXmlDataStorage>
 </file>
 
-<file path=customXml/item2.xml><?xml version="1.0" encoding="utf-8"?>
-<b:Sources xmlns:b="http://schemas.openxmlformats.org/officeDocument/2006/bibliography" xmlns="http://schemas.openxmlformats.org/officeDocument/2006/bibliography" SelectedStyle="\APASixthEditionOfficeOnline.xsl" StyleName="APA" Version="6"/>
+<file path=customXml/itemProps1.xml><?xml version="1.0" encoding="utf-8"?>
+<ds:datastoreItem xmlns:ds="http://schemas.openxmlformats.org/officeDocument/2006/customXml" ds:itemID="{9640A235-8B4C-4643-91BA-0930AE15C2F0}">
+  <ds:schemaRefs>
+    <ds:schemaRef ds:uri="http://schemas.openxmlformats.org/officeDocument/2006/bibliography"/>
+  </ds:schemaRefs>
+</ds:datastoreItem>
 </file>
 
-<file path=customXml/itemProps1.xml><?xml version="1.0" encoding="utf-8"?>
+<file path=customXml/itemProps2.xml><?xml version="1.0" encoding="utf-8"?>
 <ds:datastoreItem xmlns:ds="http://schemas.openxmlformats.org/officeDocument/2006/customXml" ds:itemID="{11111111-1234-1234-1234-123412341234}">
   <ds:schemaRefs>
     <ds:schemaRef ds:uri="http://customooxmlschemas.google.com/"/>
     <ds:schemaRef ds:uri="http://schemas.openxmlformats.org/officeDocument/2006/relationships"/>
   </ds:schemaRefs>
 </ds:datastoreItem>
-</file>
-
-<file path=customXml/itemProps2.xml><?xml version="1.0" encoding="utf-8"?>
-<ds:datastoreItem xmlns:ds="http://schemas.openxmlformats.org/officeDocument/2006/customXml" ds:itemID="{9640A235-8B4C-4643-91BA-0930AE15C2F0}">
-  <ds:schemaRefs>
-    <ds:schemaRef ds:uri="http://schemas.openxmlformats.org/officeDocument/2006/bibliography"/>
-  </ds:schemaRefs>
-</ds:datastoreItem>
 </file>
</xml_diff>

<commit_message>
ultimo fix del chartering
</commit_message>
<xml_diff>
--- a/reports/Group/Chartering Report D01.docx
+++ b/reports/Group/Chartering Report D01.docx
@@ -781,16 +781,7 @@
                 <w:sz w:val="24"/>
                 <w:szCs w:val="24"/>
               </w:rPr>
-              <w:t xml:space="preserve">Persona encargada de realizar las pruebas necesarias para garantizar la </w:t>
-            </w:r>
-            <w:r>
-              <w:rPr>
-                <w:rFonts w:eastAsia="Arial Narrow"/>
-                <w:sz w:val="24"/>
-                <w:szCs w:val="24"/>
-              </w:rPr>
-              <w:lastRenderedPageBreak/>
-              <w:t>calidad de la aplicación</w:t>
+              <w:t>Persona encargada de realizar las pruebas necesarias para garantizar la calidad de la aplicación</w:t>
             </w:r>
           </w:p>
           <w:p>
@@ -828,7 +819,6 @@
                 <w:sz w:val="24"/>
                 <w:szCs w:val="24"/>
               </w:rPr>
-              <w:lastRenderedPageBreak/>
               <w:t>Ramos Vargas, Alba – albramvar1@alum.us.es</w:t>
             </w:r>
           </w:p>
@@ -1303,43 +1293,7 @@
             <w:sz w:val="28"/>
             <w:szCs w:val="28"/>
           </w:rPr>
-          <w:t>https://github.com/</w:t>
-        </w:r>
-        <w:r>
-          <w:rPr>
-            <w:rStyle w:val="Hipervnculo"/>
-            <w:rFonts w:ascii="Roboto" w:eastAsia="Roboto" w:hAnsi="Roboto" w:cs="Roboto"/>
-            <w:sz w:val="28"/>
-            <w:szCs w:val="28"/>
-          </w:rPr>
-          <w:t>M</w:t>
-        </w:r>
-        <w:r>
-          <w:rPr>
-            <w:rStyle w:val="Hipervnculo"/>
-            <w:rFonts w:ascii="Roboto" w:eastAsia="Roboto" w:hAnsi="Roboto" w:cs="Roboto"/>
-            <w:sz w:val="28"/>
-            <w:szCs w:val="28"/>
-          </w:rPr>
-          <w:t>anuelgithuv/Acme-</w:t>
-        </w:r>
-        <w:r>
-          <w:rPr>
-            <w:rStyle w:val="Hipervnculo"/>
-            <w:rFonts w:ascii="Roboto" w:eastAsia="Roboto" w:hAnsi="Roboto" w:cs="Roboto"/>
-            <w:sz w:val="28"/>
-            <w:szCs w:val="28"/>
-          </w:rPr>
-          <w:t>A</w:t>
-        </w:r>
-        <w:r>
-          <w:rPr>
-            <w:rStyle w:val="Hipervnculo"/>
-            <w:rFonts w:ascii="Roboto" w:eastAsia="Roboto" w:hAnsi="Roboto" w:cs="Roboto"/>
-            <w:sz w:val="28"/>
-            <w:szCs w:val="28"/>
-          </w:rPr>
-          <w:t>NS-D01</w:t>
+          <w:t>https://github.com/Manuelgithuv/Acme-ANS-D01</w:t>
         </w:r>
       </w:hyperlink>
     </w:p>
@@ -1411,6 +1365,7 @@
           <w:docPartUnique/>
         </w:docPartObj>
       </w:sdtPr>
+      <w:sdtEndPr/>
       <w:sdtContent>
         <w:p>
           <w:pPr>
@@ -1821,7 +1776,6 @@
       <w:bookmarkStart w:id="2" w:name="_Toc1004905240"/>
       <w:bookmarkEnd w:id="1"/>
       <w:r>
-        <w:lastRenderedPageBreak/>
         <w:t>Introducción</w:t>
       </w:r>
       <w:bookmarkEnd w:id="2"/>
@@ -2386,7 +2340,6 @@
           <w:szCs w:val="24"/>
           <w:lang w:val="en-US"/>
         </w:rPr>
-        <w:lastRenderedPageBreak/>
         <w:t>ID Number:</w:t>
       </w:r>
       <w:r>
@@ -2399,11 +2352,19 @@
       </w:r>
       <w:r>
         <w:rPr>
-          <w:rFonts w:eastAsia="Arial Narrow"/>
           <w:sz w:val="24"/>
           <w:szCs w:val="24"/>
           <w:lang w:val="en-US"/>
         </w:rPr>
+        <w:t>78233221D</w:t>
+      </w:r>
+      <w:r>
+        <w:rPr>
+          <w:rFonts w:eastAsia="Arial Narrow"/>
+          <w:sz w:val="24"/>
+          <w:szCs w:val="24"/>
+          <w:lang w:val="en-US"/>
+        </w:rPr>
         <w:t xml:space="preserve"> </w:t>
       </w:r>
     </w:p>
@@ -2425,6 +2386,431 @@
           <w:szCs w:val="24"/>
           <w:lang w:val="en-US"/>
         </w:rPr>
+        <w:t>UVUS</w:t>
+      </w:r>
+      <w:proofErr w:type="gramStart"/>
+      <w:r>
+        <w:rPr>
+          <w:rFonts w:eastAsia="Arial Narrow"/>
+          <w:sz w:val="24"/>
+          <w:szCs w:val="24"/>
+          <w:lang w:val="en-US"/>
+        </w:rPr>
+        <w:t xml:space="preserve">: </w:t>
+      </w:r>
+      <w:r>
+        <w:rPr>
+          <w:sz w:val="24"/>
+          <w:szCs w:val="24"/>
+          <w:lang w:val="en-US"/>
+        </w:rPr>
+        <w:tab/>
+      </w:r>
+      <w:r>
+        <w:rPr>
+          <w:sz w:val="24"/>
+          <w:szCs w:val="24"/>
+          <w:lang w:val="en-US"/>
+        </w:rPr>
+        <w:t>LPS5296</w:t>
+      </w:r>
+      <w:proofErr w:type="gramEnd"/>
+      <w:r>
+        <w:rPr>
+          <w:sz w:val="24"/>
+          <w:szCs w:val="24"/>
+          <w:lang w:val="en-US"/>
+        </w:rPr>
+        <w:tab/>
+      </w:r>
+      <w:r>
+        <w:rPr>
+          <w:rFonts w:eastAsia="Arial Narrow"/>
+          <w:sz w:val="24"/>
+          <w:szCs w:val="24"/>
+          <w:lang w:val="en-US"/>
+        </w:rPr>
+        <w:t xml:space="preserve"> </w:t>
+      </w:r>
+    </w:p>
+    <w:p>
+      <w:pPr>
+        <w:pStyle w:val="Normal1"/>
+        <w:ind w:firstLine="0"/>
+        <w:rPr>
+          <w:rFonts w:eastAsia="Arial Narrow"/>
+          <w:sz w:val="24"/>
+          <w:szCs w:val="24"/>
+          <w:lang w:val="en-US"/>
+        </w:rPr>
+      </w:pPr>
+      <w:r>
+        <w:rPr>
+          <w:rFonts w:eastAsia="Arial Narrow"/>
+          <w:sz w:val="24"/>
+          <w:szCs w:val="24"/>
+          <w:lang w:val="en-US"/>
+        </w:rPr>
+        <w:t>Name:</w:t>
+      </w:r>
+      <w:r>
+        <w:rPr>
+          <w:sz w:val="24"/>
+          <w:szCs w:val="24"/>
+          <w:lang w:val="en-US"/>
+        </w:rPr>
+        <w:tab/>
+      </w:r>
+      <w:r>
+        <w:rPr>
+          <w:sz w:val="24"/>
+          <w:szCs w:val="24"/>
+          <w:lang w:val="en-US"/>
+        </w:rPr>
+        <w:tab/>
+      </w:r>
+      <w:r>
+        <w:rPr>
+          <w:rFonts w:eastAsia="Arial Narrow"/>
+          <w:sz w:val="24"/>
+          <w:szCs w:val="24"/>
+          <w:lang w:val="en-US"/>
+        </w:rPr>
+        <w:t xml:space="preserve">Calderón </w:t>
+      </w:r>
+      <w:r>
+        <w:rPr>
+          <w:rFonts w:eastAsia="Arial Narrow"/>
+          <w:sz w:val="24"/>
+          <w:szCs w:val="24"/>
+          <w:lang w:val="en-US"/>
+        </w:rPr>
+        <w:t>Rodríguez</w:t>
+      </w:r>
+      <w:r>
+        <w:rPr>
+          <w:rFonts w:eastAsia="Arial Narrow"/>
+          <w:sz w:val="24"/>
+          <w:szCs w:val="24"/>
+          <w:lang w:val="en-US"/>
+        </w:rPr>
+        <w:t>, Manuel María</w:t>
+      </w:r>
+      <w:r>
+        <w:rPr>
+          <w:rFonts w:eastAsia="Arial Narrow"/>
+          <w:sz w:val="24"/>
+          <w:szCs w:val="24"/>
+          <w:lang w:val="en-US"/>
+        </w:rPr>
+        <w:t xml:space="preserve">                                     </w:t>
+      </w:r>
+    </w:p>
+    <w:p>
+      <w:pPr>
+        <w:pStyle w:val="Normal1"/>
+        <w:ind w:firstLine="0"/>
+        <w:rPr>
+          <w:rFonts w:eastAsia="Arial Narrow"/>
+          <w:sz w:val="24"/>
+          <w:szCs w:val="24"/>
+          <w:lang w:val="en-US"/>
+        </w:rPr>
+      </w:pPr>
+      <w:r>
+        <w:rPr>
+          <w:rFonts w:eastAsia="Arial Narrow"/>
+          <w:sz w:val="24"/>
+          <w:szCs w:val="24"/>
+          <w:lang w:val="en-US"/>
+        </w:rPr>
+        <w:t>Roles:</w:t>
+      </w:r>
+      <w:r>
+        <w:rPr>
+          <w:sz w:val="24"/>
+          <w:szCs w:val="24"/>
+          <w:lang w:val="en-US"/>
+        </w:rPr>
+        <w:tab/>
+      </w:r>
+      <w:r>
+        <w:rPr>
+          <w:sz w:val="24"/>
+          <w:szCs w:val="24"/>
+          <w:lang w:val="en-US"/>
+        </w:rPr>
+        <w:tab/>
+      </w:r>
+      <w:r>
+        <w:rPr>
+          <w:rFonts w:eastAsia="Arial Narrow"/>
+          <w:sz w:val="24"/>
+          <w:szCs w:val="24"/>
+          <w:lang w:val="en-US"/>
+        </w:rPr>
+        <w:t xml:space="preserve"> </w:t>
+      </w:r>
+      <w:r>
+        <w:rPr>
+          <w:rFonts w:eastAsia="Arial Narrow"/>
+          <w:sz w:val="24"/>
+          <w:szCs w:val="24"/>
+          <w:lang w:val="en-US"/>
+        </w:rPr>
+        <w:t>Operator</w:t>
+      </w:r>
+      <w:r>
+        <w:rPr>
+          <w:rFonts w:eastAsia="Arial Narrow"/>
+          <w:sz w:val="24"/>
+          <w:szCs w:val="24"/>
+          <w:lang w:val="en-US"/>
+        </w:rPr>
+        <w:t xml:space="preserve">, </w:t>
+      </w:r>
+      <w:r>
+        <w:rPr>
+          <w:rFonts w:eastAsia="Arial Narrow"/>
+          <w:sz w:val="24"/>
+          <w:szCs w:val="24"/>
+          <w:lang w:val="en-US"/>
+        </w:rPr>
+        <w:t>Project</w:t>
+      </w:r>
+      <w:r>
+        <w:rPr>
+          <w:rFonts w:eastAsia="Arial Narrow"/>
+          <w:sz w:val="24"/>
+          <w:szCs w:val="24"/>
+          <w:lang w:val="en-US"/>
+        </w:rPr>
+        <w:t xml:space="preserve"> </w:t>
+      </w:r>
+      <w:r>
+        <w:rPr>
+          <w:rFonts w:eastAsia="Arial Narrow"/>
+          <w:sz w:val="24"/>
+          <w:szCs w:val="24"/>
+          <w:lang w:val="en-US"/>
+        </w:rPr>
+        <w:t>M</w:t>
+      </w:r>
+      <w:r>
+        <w:rPr>
+          <w:rFonts w:eastAsia="Arial Narrow"/>
+          <w:sz w:val="24"/>
+          <w:szCs w:val="24"/>
+          <w:lang w:val="en-US"/>
+        </w:rPr>
+        <w:t>anager</w:t>
+      </w:r>
+      <w:r>
+        <w:rPr>
+          <w:rFonts w:eastAsia="Arial Narrow"/>
+          <w:sz w:val="24"/>
+          <w:szCs w:val="24"/>
+          <w:lang w:val="en-US"/>
+        </w:rPr>
+        <w:t>,</w:t>
+      </w:r>
+      <w:r>
+        <w:rPr>
+          <w:rFonts w:eastAsia="Arial Narrow"/>
+          <w:sz w:val="24"/>
+          <w:szCs w:val="24"/>
+          <w:lang w:val="en-US"/>
+        </w:rPr>
+        <w:t xml:space="preserve"> </w:t>
+      </w:r>
+      <w:proofErr w:type="spellStart"/>
+      <w:r>
+        <w:rPr>
+          <w:rFonts w:eastAsia="Arial Narrow"/>
+          <w:sz w:val="24"/>
+          <w:szCs w:val="24"/>
+          <w:lang w:val="en-US"/>
+        </w:rPr>
+        <w:t>Analista</w:t>
+      </w:r>
+      <w:proofErr w:type="spellEnd"/>
+      <w:r>
+        <w:rPr>
+          <w:rFonts w:eastAsia="Arial Narrow"/>
+          <w:sz w:val="24"/>
+          <w:szCs w:val="24"/>
+          <w:lang w:val="en-US"/>
+        </w:rPr>
+        <w:t xml:space="preserve">, </w:t>
+      </w:r>
+      <w:proofErr w:type="spellStart"/>
+      <w:r>
+        <w:rPr>
+          <w:rFonts w:eastAsia="Arial Narrow"/>
+          <w:sz w:val="24"/>
+          <w:szCs w:val="24"/>
+          <w:lang w:val="en-US"/>
+        </w:rPr>
+        <w:t>Desarrollador</w:t>
+      </w:r>
+      <w:proofErr w:type="spellEnd"/>
+    </w:p>
+    <w:p>
+      <w:pPr>
+        <w:pStyle w:val="Normal1"/>
+        <w:ind w:firstLine="0"/>
+        <w:rPr>
+          <w:rFonts w:eastAsia="Arial Narrow"/>
+          <w:sz w:val="24"/>
+          <w:szCs w:val="24"/>
+          <w:lang w:val="en-US"/>
+        </w:rPr>
+      </w:pPr>
+      <w:r>
+        <w:rPr>
+          <w:noProof/>
+        </w:rPr>
+        <w:drawing>
+          <wp:inline distT="0" distB="0" distL="0" distR="0" wp14:anchorId="7D2C88B4" wp14:editId="445683F3">
+            <wp:extent cx="795020" cy="1314066"/>
+            <wp:effectExtent l="0" t="0" r="5080" b="635"/>
+            <wp:docPr id="732322598" name="Imagen 1" descr="Hombre con barba y bigote&#10;&#10;El contenido generado por IA puede ser incorrecto."/>
+            <wp:cNvGraphicFramePr>
+              <a:graphicFrameLocks xmlns:a="http://schemas.openxmlformats.org/drawingml/2006/main" noChangeAspect="1"/>
+            </wp:cNvGraphicFramePr>
+            <a:graphic xmlns:a="http://schemas.openxmlformats.org/drawingml/2006/main">
+              <a:graphicData uri="http://schemas.openxmlformats.org/drawingml/2006/picture">
+                <pic:pic xmlns:pic="http://schemas.openxmlformats.org/drawingml/2006/picture">
+                  <pic:nvPicPr>
+                    <pic:cNvPr id="732322598" name="Imagen 1" descr="Hombre con barba y bigote&#10;&#10;El contenido generado por IA puede ser incorrecto."/>
+                    <pic:cNvPicPr>
+                      <a:picLocks noChangeAspect="1" noChangeArrowheads="1"/>
+                    </pic:cNvPicPr>
+                  </pic:nvPicPr>
+                  <pic:blipFill rotWithShape="1">
+                    <a:blip r:embed="rId17" cstate="print">
+                      <a:extLst>
+                        <a:ext uri="{28A0092B-C50C-407E-A947-70E740481C1C}">
+                          <a14:useLocalDpi xmlns:a14="http://schemas.microsoft.com/office/drawing/2010/main" val="0"/>
+                        </a:ext>
+                      </a:extLst>
+                    </a:blip>
+                    <a:srcRect l="19330"/>
+                    <a:stretch/>
+                  </pic:blipFill>
+                  <pic:spPr bwMode="auto">
+                    <a:xfrm>
+                      <a:off x="0" y="0"/>
+                      <a:ext cx="807412" cy="1334548"/>
+                    </a:xfrm>
+                    <a:prstGeom prst="rect">
+                      <a:avLst/>
+                    </a:prstGeom>
+                    <a:noFill/>
+                    <a:ln>
+                      <a:noFill/>
+                    </a:ln>
+                    <a:extLst>
+                      <a:ext uri="{53640926-AAD7-44D8-BBD7-CCE9431645EC}">
+                        <a14:shadowObscured xmlns:a14="http://schemas.microsoft.com/office/drawing/2010/main"/>
+                      </a:ext>
+                    </a:extLst>
+                  </pic:spPr>
+                </pic:pic>
+              </a:graphicData>
+            </a:graphic>
+          </wp:inline>
+        </w:drawing>
+      </w:r>
+    </w:p>
+    <w:p>
+      <w:pPr>
+        <w:pStyle w:val="Normal1"/>
+        <w:ind w:firstLine="0"/>
+        <w:rPr>
+          <w:rFonts w:eastAsia="Arial Narrow"/>
+          <w:sz w:val="24"/>
+          <w:szCs w:val="24"/>
+          <w:lang w:val="en-US"/>
+        </w:rPr>
+      </w:pPr>
+    </w:p>
+    <w:p>
+      <w:pPr>
+        <w:pStyle w:val="Normal1"/>
+        <w:ind w:firstLine="0"/>
+        <w:rPr>
+          <w:rFonts w:eastAsia="Arial Narrow"/>
+          <w:sz w:val="24"/>
+          <w:szCs w:val="24"/>
+          <w:lang w:val="en-US"/>
+        </w:rPr>
+      </w:pPr>
+      <w:r>
+        <w:rPr>
+          <w:rFonts w:eastAsia="Arial Narrow"/>
+          <w:sz w:val="24"/>
+          <w:szCs w:val="24"/>
+          <w:lang w:val="en-US"/>
+        </w:rPr>
+        <w:t>Student 3</w:t>
+      </w:r>
+    </w:p>
+    <w:p>
+      <w:pPr>
+        <w:pStyle w:val="Normal1"/>
+        <w:ind w:firstLine="0"/>
+        <w:rPr>
+          <w:rFonts w:eastAsia="Arial Narrow"/>
+          <w:sz w:val="24"/>
+          <w:szCs w:val="24"/>
+          <w:lang w:val="en-US"/>
+        </w:rPr>
+      </w:pPr>
+      <w:r>
+        <w:rPr>
+          <w:rFonts w:eastAsia="Arial Narrow"/>
+          <w:sz w:val="24"/>
+          <w:szCs w:val="24"/>
+          <w:lang w:val="en-US"/>
+        </w:rPr>
+        <w:t>ID Number:</w:t>
+      </w:r>
+      <w:r>
+        <w:rPr>
+          <w:sz w:val="24"/>
+          <w:szCs w:val="24"/>
+          <w:lang w:val="en-US"/>
+        </w:rPr>
+        <w:tab/>
+      </w:r>
+      <w:r>
+        <w:rPr>
+          <w:sz w:val="24"/>
+          <w:szCs w:val="24"/>
+          <w:lang w:val="en-US"/>
+        </w:rPr>
+        <w:t>77929278B</w:t>
+      </w:r>
+    </w:p>
+    <w:p>
+      <w:pPr>
+        <w:pStyle w:val="Normal1"/>
+        <w:ind w:firstLine="0"/>
+        <w:rPr>
+          <w:rFonts w:eastAsia="Arial Narrow"/>
+          <w:sz w:val="24"/>
+          <w:szCs w:val="24"/>
+          <w:lang w:val="en-US"/>
+        </w:rPr>
+      </w:pPr>
+      <w:r>
+        <w:rPr>
+          <w:rFonts w:eastAsia="Arial Narrow"/>
+          <w:sz w:val="24"/>
+          <w:szCs w:val="24"/>
+          <w:lang w:val="en-US"/>
+        </w:rPr>
         <w:t xml:space="preserve">UVUS: </w:t>
       </w:r>
       <w:r>
@@ -2452,6 +2838,15 @@
         </w:rPr>
         <w:t xml:space="preserve"> </w:t>
       </w:r>
+      <w:r>
+        <w:rPr>
+          <w:rFonts w:eastAsia="Arial Narrow"/>
+          <w:sz w:val="24"/>
+          <w:szCs w:val="24"/>
+          <w:lang w:val="en-US"/>
+        </w:rPr>
+        <w:t>albramvar1</w:t>
+      </w:r>
     </w:p>
     <w:p>
       <w:pPr>
@@ -2496,7 +2891,7 @@
           <w:szCs w:val="24"/>
           <w:lang w:val="en-US"/>
         </w:rPr>
-        <w:t xml:space="preserve">Calderón </w:t>
+        <w:t xml:space="preserve"> </w:t>
       </w:r>
       <w:r>
         <w:rPr>
@@ -2505,17 +2900,146 @@
           <w:szCs w:val="24"/>
           <w:lang w:val="en-US"/>
         </w:rPr>
-        <w:t>Rodríguez</w:t>
-      </w:r>
-      <w:r>
+        <w:t>Ramos Vargas, Alba</w:t>
+      </w:r>
+    </w:p>
+    <w:p>
+      <w:pPr>
+        <w:pStyle w:val="Normal1"/>
+        <w:ind w:firstLine="0"/>
+        <w:rPr>
+          <w:rFonts w:eastAsia="Arial Narrow"/>
+          <w:sz w:val="24"/>
+          <w:szCs w:val="24"/>
+        </w:rPr>
+      </w:pPr>
+      <w:r>
+        <w:rPr>
+          <w:rFonts w:eastAsia="Arial Narrow"/>
+          <w:sz w:val="24"/>
+          <w:szCs w:val="24"/>
+        </w:rPr>
+        <w:t>Roles:</w:t>
+      </w:r>
+      <w:r>
+        <w:rPr>
+          <w:sz w:val="24"/>
+          <w:szCs w:val="24"/>
+        </w:rPr>
+        <w:tab/>
+      </w:r>
+      <w:r>
+        <w:rPr>
+          <w:sz w:val="24"/>
+          <w:szCs w:val="24"/>
+        </w:rPr>
+        <w:tab/>
+      </w:r>
+      <w:r>
+        <w:rPr>
+          <w:rFonts w:eastAsia="Arial Narrow"/>
+          <w:sz w:val="24"/>
+          <w:szCs w:val="24"/>
+        </w:rPr>
+        <w:t xml:space="preserve"> </w:t>
+      </w:r>
+      <w:r>
+        <w:rPr>
+          <w:rFonts w:eastAsia="Arial Narrow"/>
+          <w:sz w:val="24"/>
+          <w:szCs w:val="24"/>
+        </w:rPr>
+        <w:t>Analista</w:t>
+      </w:r>
+      <w:r>
+        <w:rPr>
+          <w:rFonts w:eastAsia="Arial Narrow"/>
+          <w:sz w:val="24"/>
+          <w:szCs w:val="24"/>
+        </w:rPr>
+        <w:t xml:space="preserve">, </w:t>
+      </w:r>
+      <w:r>
+        <w:rPr>
+          <w:rFonts w:eastAsia="Arial Narrow"/>
+          <w:sz w:val="24"/>
+          <w:szCs w:val="24"/>
+        </w:rPr>
+        <w:t>desarrollador</w:t>
+      </w:r>
+      <w:r>
+        <w:rPr>
+          <w:rFonts w:eastAsia="Arial Narrow"/>
+          <w:sz w:val="24"/>
+          <w:szCs w:val="24"/>
+        </w:rPr>
+        <w:t>,</w:t>
+      </w:r>
+      <w:r>
+        <w:rPr>
+          <w:rFonts w:eastAsia="Arial Narrow"/>
+          <w:sz w:val="24"/>
+          <w:szCs w:val="24"/>
+        </w:rPr>
+        <w:t xml:space="preserve"> </w:t>
+      </w:r>
+      <w:r>
+        <w:rPr>
+          <w:rFonts w:eastAsia="Arial Narrow"/>
+          <w:sz w:val="24"/>
+          <w:szCs w:val="24"/>
+        </w:rPr>
+        <w:t xml:space="preserve">project </w:t>
+      </w:r>
+      <w:proofErr w:type="gramStart"/>
+      <w:r>
+        <w:rPr>
+          <w:rFonts w:eastAsia="Arial Narrow"/>
+          <w:sz w:val="24"/>
+          <w:szCs w:val="24"/>
+        </w:rPr>
+        <w:t>manager</w:t>
+      </w:r>
+      <w:proofErr w:type="gramEnd"/>
+      <w:r>
+        <w:rPr>
+          <w:rFonts w:eastAsia="Arial Narrow"/>
+          <w:sz w:val="24"/>
+          <w:szCs w:val="24"/>
+        </w:rPr>
+        <w:t xml:space="preserve">, </w:t>
+      </w:r>
+      <w:r>
+        <w:rPr>
+          <w:rFonts w:eastAsia="Arial Narrow"/>
+          <w:sz w:val="24"/>
+          <w:szCs w:val="24"/>
+        </w:rPr>
+        <w:t>operador</w:t>
+      </w:r>
+    </w:p>
+    <w:p>
+      <w:pPr>
+        <w:pStyle w:val="Normal1"/>
+        <w:ind w:firstLine="0"/>
+        <w:rPr>
+          <w:rFonts w:eastAsia="Arial Narrow"/>
+          <w:sz w:val="24"/>
+          <w:szCs w:val="24"/>
+        </w:rPr>
+      </w:pPr>
+    </w:p>
+    <w:p>
+      <w:pPr>
+        <w:pStyle w:val="Normal1"/>
+        <w:ind w:firstLine="0"/>
         <w:rPr>
           <w:rFonts w:eastAsia="Arial Narrow"/>
           <w:sz w:val="24"/>
           <w:szCs w:val="24"/>
           <w:lang w:val="en-US"/>
         </w:rPr>
-        <w:t>, Manuel María</w:t>
-      </w:r>
+      </w:pPr>
       <w:r>
         <w:rPr>
           <w:rFonts w:eastAsia="Arial Narrow"/>
@@ -2523,7 +3047,7 @@
           <w:szCs w:val="24"/>
           <w:lang w:val="en-US"/>
         </w:rPr>
-        <w:t xml:space="preserve">                                     </w:t>
+        <w:t>Student #4</w:t>
       </w:r>
     </w:p>
     <w:p>
@@ -2544,6 +3068,137 @@
           <w:szCs w:val="24"/>
           <w:lang w:val="en-US"/>
         </w:rPr>
+        <w:t>ID Number:</w:t>
+      </w:r>
+    </w:p>
+    <w:p>
+      <w:pPr>
+        <w:pStyle w:val="Normal1"/>
+        <w:ind w:firstLine="0"/>
+        <w:rPr>
+          <w:rFonts w:eastAsia="Arial Narrow"/>
+          <w:sz w:val="24"/>
+          <w:szCs w:val="24"/>
+          <w:lang w:val="en-US"/>
+        </w:rPr>
+      </w:pPr>
+      <w:r>
+        <w:rPr>
+          <w:rFonts w:eastAsia="Arial Narrow"/>
+          <w:sz w:val="24"/>
+          <w:szCs w:val="24"/>
+          <w:lang w:val="en-US"/>
+        </w:rPr>
+        <w:t xml:space="preserve">UVUS: </w:t>
+      </w:r>
+      <w:r>
+        <w:rPr>
+          <w:sz w:val="24"/>
+          <w:szCs w:val="24"/>
+          <w:lang w:val="en-US"/>
+        </w:rPr>
+        <w:tab/>
+      </w:r>
+      <w:r>
+        <w:rPr>
+          <w:sz w:val="24"/>
+          <w:szCs w:val="24"/>
+          <w:lang w:val="en-US"/>
+        </w:rPr>
+        <w:tab/>
+      </w:r>
+      <w:r>
+        <w:rPr>
+          <w:rFonts w:eastAsia="Arial Narrow"/>
+          <w:sz w:val="24"/>
+          <w:szCs w:val="24"/>
+          <w:lang w:val="en-US"/>
+        </w:rPr>
+        <w:t xml:space="preserve"> </w:t>
+      </w:r>
+    </w:p>
+    <w:p>
+      <w:pPr>
+        <w:pStyle w:val="Normal1"/>
+        <w:ind w:firstLine="0"/>
+        <w:rPr>
+          <w:rFonts w:eastAsia="Arial Narrow"/>
+          <w:sz w:val="24"/>
+          <w:szCs w:val="24"/>
+          <w:lang w:val="en-US"/>
+        </w:rPr>
+      </w:pPr>
+      <w:r>
+        <w:rPr>
+          <w:rFonts w:eastAsia="Arial Narrow"/>
+          <w:sz w:val="24"/>
+          <w:szCs w:val="24"/>
+          <w:lang w:val="en-US"/>
+        </w:rPr>
+        <w:t>Name:</w:t>
+      </w:r>
+      <w:r>
+        <w:rPr>
+          <w:sz w:val="24"/>
+          <w:szCs w:val="24"/>
+          <w:lang w:val="en-US"/>
+        </w:rPr>
+        <w:tab/>
+      </w:r>
+      <w:r>
+        <w:rPr>
+          <w:sz w:val="24"/>
+          <w:szCs w:val="24"/>
+          <w:lang w:val="en-US"/>
+        </w:rPr>
+        <w:tab/>
+      </w:r>
+      <w:r>
+        <w:rPr>
+          <w:rFonts w:eastAsia="Arial Narrow"/>
+          <w:sz w:val="24"/>
+          <w:szCs w:val="24"/>
+          <w:lang w:val="en-US"/>
+        </w:rPr>
+        <w:t xml:space="preserve"> </w:t>
+      </w:r>
+      <w:r>
+        <w:rPr>
+          <w:rFonts w:eastAsia="Arial Narrow"/>
+          <w:sz w:val="24"/>
+          <w:szCs w:val="24"/>
+          <w:lang w:val="en-US"/>
+        </w:rPr>
+        <w:t>González Benito, Claudio</w:t>
+      </w:r>
+      <w:r>
+        <w:rPr>
+          <w:rFonts w:eastAsia="Arial Narrow"/>
+          <w:sz w:val="24"/>
+          <w:szCs w:val="24"/>
+          <w:lang w:val="en-US"/>
+        </w:rPr>
+        <w:t xml:space="preserve">  </w:t>
+      </w:r>
+    </w:p>
+    <w:p>
+      <w:pPr>
+        <w:pStyle w:val="Normal1"/>
+        <w:ind w:firstLine="0"/>
+        <w:rPr>
+          <w:rFonts w:eastAsia="Arial Narrow"/>
+          <w:sz w:val="24"/>
+          <w:szCs w:val="24"/>
+          <w:lang w:val="en-US"/>
+        </w:rPr>
+      </w:pPr>
+      <w:r>
+        <w:rPr>
+          <w:rFonts w:eastAsia="Arial Narrow"/>
+          <w:sz w:val="24"/>
+          <w:szCs w:val="24"/>
+          <w:lang w:val="en-US"/>
+        </w:rPr>
         <w:t>Roles:</w:t>
       </w:r>
       <w:r>
@@ -2569,89 +3224,194 @@
           <w:szCs w:val="24"/>
           <w:lang w:val="en-US"/>
         </w:rPr>
+        <w:t xml:space="preserve"> r</w:t>
+      </w:r>
+      <w:r>
+        <w:rPr>
+          <w:rFonts w:eastAsia="Arial Narrow"/>
+          <w:sz w:val="24"/>
+          <w:szCs w:val="24"/>
+          <w:lang w:val="en-US"/>
+        </w:rPr>
+        <w:t>ol1</w:t>
+      </w:r>
+      <w:r>
+        <w:rPr>
+          <w:rFonts w:eastAsia="Arial Narrow"/>
+          <w:sz w:val="24"/>
+          <w:szCs w:val="24"/>
+          <w:lang w:val="en-US"/>
+        </w:rPr>
+        <w:t xml:space="preserve">, </w:t>
+      </w:r>
+      <w:r>
+        <w:rPr>
+          <w:rFonts w:eastAsia="Arial Narrow"/>
+          <w:sz w:val="24"/>
+          <w:szCs w:val="24"/>
+          <w:lang w:val="en-US"/>
+        </w:rPr>
+        <w:t>rol2</w:t>
+      </w:r>
+      <w:r>
+        <w:rPr>
+          <w:rFonts w:eastAsia="Arial Narrow"/>
+          <w:sz w:val="24"/>
+          <w:szCs w:val="24"/>
+          <w:lang w:val="en-US"/>
+        </w:rPr>
+        <w:t>,</w:t>
+      </w:r>
+      <w:r>
+        <w:rPr>
+          <w:rFonts w:eastAsia="Arial Narrow"/>
+          <w:sz w:val="24"/>
+          <w:szCs w:val="24"/>
+          <w:lang w:val="en-US"/>
+        </w:rPr>
+        <w:t xml:space="preserve"> rol3, Project Manager</w:t>
+      </w:r>
+      <w:r>
+        <w:rPr>
+          <w:rFonts w:eastAsia="Arial Narrow"/>
+          <w:sz w:val="24"/>
+          <w:szCs w:val="24"/>
+          <w:lang w:val="en-US"/>
+        </w:rPr>
         <w:t xml:space="preserve"> </w:t>
       </w:r>
-      <w:r>
-        <w:rPr>
-          <w:rFonts w:eastAsia="Arial Narrow"/>
-          <w:sz w:val="24"/>
-          <w:szCs w:val="24"/>
-          <w:lang w:val="en-US"/>
-        </w:rPr>
-        <w:t>r</w:t>
-      </w:r>
-      <w:r>
-        <w:rPr>
-          <w:rFonts w:eastAsia="Arial Narrow"/>
-          <w:sz w:val="24"/>
-          <w:szCs w:val="24"/>
-          <w:lang w:val="en-US"/>
-        </w:rPr>
-        <w:t>ol1</w:t>
-      </w:r>
-      <w:r>
-        <w:rPr>
-          <w:rFonts w:eastAsia="Arial Narrow"/>
-          <w:sz w:val="24"/>
-          <w:szCs w:val="24"/>
-          <w:lang w:val="en-US"/>
-        </w:rPr>
-        <w:t xml:space="preserve">, </w:t>
-      </w:r>
-      <w:r>
-        <w:rPr>
-          <w:rFonts w:eastAsia="Arial Narrow"/>
-          <w:sz w:val="24"/>
-          <w:szCs w:val="24"/>
-          <w:lang w:val="en-US"/>
-        </w:rPr>
-        <w:t>Project</w:t>
-      </w:r>
-      <w:r>
-        <w:rPr>
-          <w:rFonts w:eastAsia="Arial Narrow"/>
-          <w:sz w:val="24"/>
-          <w:szCs w:val="24"/>
-          <w:lang w:val="en-US"/>
+    </w:p>
+    <w:p>
+      <w:pPr>
+        <w:pStyle w:val="Normal1"/>
+        <w:ind w:firstLine="0"/>
+        <w:rPr>
+          <w:rFonts w:eastAsia="Arial Narrow"/>
+          <w:sz w:val="24"/>
+          <w:szCs w:val="24"/>
+        </w:rPr>
+      </w:pPr>
+    </w:p>
+    <w:p>
+      <w:pPr>
+        <w:pStyle w:val="Normal1"/>
+        <w:ind w:firstLine="0"/>
+        <w:rPr>
+          <w:rFonts w:eastAsia="Arial Narrow"/>
+          <w:sz w:val="24"/>
+          <w:szCs w:val="24"/>
+        </w:rPr>
+      </w:pPr>
+      <w:proofErr w:type="spellStart"/>
+      <w:r>
+        <w:rPr>
+          <w:rFonts w:eastAsia="Arial Narrow"/>
+          <w:sz w:val="24"/>
+          <w:szCs w:val="24"/>
+        </w:rPr>
+        <w:t>Student</w:t>
+      </w:r>
+      <w:proofErr w:type="spellEnd"/>
+      <w:r>
+        <w:rPr>
+          <w:rFonts w:eastAsia="Arial Narrow"/>
+          <w:sz w:val="24"/>
+          <w:szCs w:val="24"/>
+        </w:rPr>
+        <w:t xml:space="preserve"> 5</w:t>
+      </w:r>
+    </w:p>
+    <w:p>
+      <w:pPr>
+        <w:pStyle w:val="Normal1"/>
+        <w:ind w:firstLine="0"/>
+        <w:rPr>
+          <w:rFonts w:eastAsia="Arial Narrow"/>
+          <w:sz w:val="24"/>
+          <w:szCs w:val="24"/>
+        </w:rPr>
+      </w:pPr>
+      <w:r>
+        <w:rPr>
+          <w:rFonts w:eastAsia="Arial Narrow"/>
+          <w:sz w:val="24"/>
+          <w:szCs w:val="24"/>
+        </w:rPr>
+        <w:t xml:space="preserve">ID </w:t>
+      </w:r>
+      <w:proofErr w:type="spellStart"/>
+      <w:r>
+        <w:rPr>
+          <w:rFonts w:eastAsia="Arial Narrow"/>
+          <w:sz w:val="24"/>
+          <w:szCs w:val="24"/>
+        </w:rPr>
+        <w:t>Number</w:t>
+      </w:r>
+      <w:proofErr w:type="spellEnd"/>
+      <w:r>
+        <w:rPr>
+          <w:rFonts w:eastAsia="Arial Narrow"/>
+          <w:sz w:val="24"/>
+          <w:szCs w:val="24"/>
+        </w:rPr>
+        <w:t>:</w:t>
+      </w:r>
+      <w:r>
+        <w:rPr>
+          <w:sz w:val="24"/>
+          <w:szCs w:val="24"/>
+        </w:rPr>
+        <w:tab/>
+      </w:r>
+    </w:p>
+    <w:p>
+      <w:pPr>
+        <w:pStyle w:val="Normal1"/>
+        <w:ind w:firstLine="0"/>
+        <w:rPr>
+          <w:rFonts w:eastAsia="Arial Narrow"/>
+          <w:sz w:val="24"/>
+          <w:szCs w:val="24"/>
+        </w:rPr>
+      </w:pPr>
+      <w:r>
+        <w:rPr>
+          <w:rFonts w:eastAsia="Arial Narrow"/>
+          <w:sz w:val="24"/>
+          <w:szCs w:val="24"/>
+        </w:rPr>
+        <w:t xml:space="preserve">UVUS: </w:t>
+      </w:r>
+      <w:r>
+        <w:rPr>
+          <w:sz w:val="24"/>
+          <w:szCs w:val="24"/>
+        </w:rPr>
+        <w:tab/>
+      </w:r>
+      <w:r>
+        <w:rPr>
+          <w:sz w:val="24"/>
+          <w:szCs w:val="24"/>
+        </w:rPr>
+        <w:tab/>
+      </w:r>
+      <w:r>
+        <w:rPr>
+          <w:sz w:val="24"/>
+          <w:szCs w:val="24"/>
+        </w:rPr>
+        <w:t>VNK5300</w:t>
+      </w:r>
+      <w:r>
+        <w:rPr>
+          <w:rFonts w:eastAsia="Arial Narrow"/>
+          <w:sz w:val="24"/>
+          <w:szCs w:val="24"/>
         </w:rPr>
         <w:t xml:space="preserve"> </w:t>
       </w:r>
-      <w:r>
-        <w:rPr>
-          <w:rFonts w:eastAsia="Arial Narrow"/>
-          <w:sz w:val="24"/>
-          <w:szCs w:val="24"/>
-          <w:lang w:val="en-US"/>
-        </w:rPr>
-        <w:t>M</w:t>
-      </w:r>
-      <w:r>
-        <w:rPr>
-          <w:rFonts w:eastAsia="Arial Narrow"/>
-          <w:sz w:val="24"/>
-          <w:szCs w:val="24"/>
-          <w:lang w:val="en-US"/>
-        </w:rPr>
-        <w:t>anager</w:t>
-      </w:r>
-      <w:r>
-        <w:rPr>
-          <w:rFonts w:eastAsia="Arial Narrow"/>
-          <w:sz w:val="24"/>
-          <w:szCs w:val="24"/>
-          <w:lang w:val="en-US"/>
-        </w:rPr>
-        <w:t>,</w:t>
-      </w:r>
-      <w:r>
-        <w:rPr>
-          <w:rFonts w:eastAsia="Arial Narrow"/>
-          <w:sz w:val="24"/>
-          <w:szCs w:val="24"/>
-          <w:lang w:val="en-US"/>
-        </w:rPr>
-        <w:t xml:space="preserve"> rol3, rol4</w:t>
-      </w:r>
     </w:p>
     <w:p>
       <w:pPr>
@@ -2661,9 +3421,56 @@
           <w:rFonts w:eastAsia="Arial Narrow"/>
           <w:sz w:val="24"/>
           <w:szCs w:val="24"/>
-          <w:lang w:val="en-US"/>
-        </w:rPr>
-      </w:pPr>
+        </w:rPr>
+      </w:pPr>
+      <w:proofErr w:type="spellStart"/>
+      <w:r>
+        <w:rPr>
+          <w:rFonts w:eastAsia="Arial Narrow"/>
+          <w:sz w:val="24"/>
+          <w:szCs w:val="24"/>
+        </w:rPr>
+        <w:t>Name</w:t>
+      </w:r>
+      <w:proofErr w:type="spellEnd"/>
+      <w:r>
+        <w:rPr>
+          <w:rFonts w:eastAsia="Arial Narrow"/>
+          <w:sz w:val="24"/>
+          <w:szCs w:val="24"/>
+        </w:rPr>
+        <w:t>:</w:t>
+      </w:r>
+      <w:r>
+        <w:rPr>
+          <w:sz w:val="24"/>
+          <w:szCs w:val="24"/>
+        </w:rPr>
+        <w:tab/>
+      </w:r>
+      <w:r>
+        <w:rPr>
+          <w:sz w:val="24"/>
+          <w:szCs w:val="24"/>
+        </w:rPr>
+        <w:tab/>
+      </w:r>
+      <w:r>
+        <w:rPr>
+          <w:rFonts w:eastAsia="Arial Narrow"/>
+          <w:sz w:val="24"/>
+          <w:szCs w:val="24"/>
+        </w:rPr>
+        <w:t xml:space="preserve"> </w:t>
+      </w:r>
+      <w:r>
+        <w:rPr>
+          <w:rFonts w:eastAsia="Arial Narrow"/>
+          <w:sz w:val="24"/>
+          <w:szCs w:val="24"/>
+        </w:rPr>
+        <w:t>Márquez Gutiérrez, José Manuel</w:t>
+      </w:r>
     </w:p>
     <w:p>
       <w:pPr>
@@ -2673,752 +3480,14 @@
           <w:rFonts w:eastAsia="Arial Narrow"/>
           <w:sz w:val="24"/>
           <w:szCs w:val="24"/>
-          <w:lang w:val="en-US"/>
-        </w:rPr>
-      </w:pPr>
-      <w:r>
-        <w:rPr>
-          <w:rFonts w:eastAsia="Arial Narrow"/>
-          <w:sz w:val="24"/>
-          <w:szCs w:val="24"/>
-          <w:lang w:val="en-US"/>
-        </w:rPr>
-        <w:t>Student 3</w:t>
-      </w:r>
-    </w:p>
-    <w:p>
-      <w:pPr>
-        <w:pStyle w:val="Normal1"/>
-        <w:ind w:firstLine="0"/>
-        <w:rPr>
-          <w:rFonts w:eastAsia="Arial Narrow"/>
-          <w:sz w:val="24"/>
-          <w:szCs w:val="24"/>
-          <w:lang w:val="en-US"/>
-        </w:rPr>
-      </w:pPr>
-      <w:r>
-        <w:rPr>
-          <w:rFonts w:eastAsia="Arial Narrow"/>
-          <w:sz w:val="24"/>
-          <w:szCs w:val="24"/>
-          <w:lang w:val="en-US"/>
-        </w:rPr>
-        <w:t>ID Number:</w:t>
-      </w:r>
-      <w:r>
-        <w:rPr>
-          <w:sz w:val="24"/>
-          <w:szCs w:val="24"/>
-          <w:lang w:val="en-US"/>
-        </w:rPr>
-        <w:tab/>
-      </w:r>
-      <w:r>
-        <w:rPr>
-          <w:sz w:val="24"/>
-          <w:szCs w:val="24"/>
-          <w:lang w:val="en-US"/>
-        </w:rPr>
-        <w:t>77929278B</w:t>
-      </w:r>
-    </w:p>
-    <w:p>
-      <w:pPr>
-        <w:pStyle w:val="Normal1"/>
-        <w:ind w:firstLine="0"/>
-        <w:rPr>
-          <w:rFonts w:eastAsia="Arial Narrow"/>
-          <w:sz w:val="24"/>
-          <w:szCs w:val="24"/>
-          <w:lang w:val="en-US"/>
-        </w:rPr>
-      </w:pPr>
-      <w:r>
-        <w:rPr>
-          <w:rFonts w:eastAsia="Arial Narrow"/>
-          <w:sz w:val="24"/>
-          <w:szCs w:val="24"/>
-          <w:lang w:val="en-US"/>
-        </w:rPr>
-        <w:t xml:space="preserve">UVUS: </w:t>
-      </w:r>
-      <w:r>
-        <w:rPr>
-          <w:sz w:val="24"/>
-          <w:szCs w:val="24"/>
-          <w:lang w:val="en-US"/>
-        </w:rPr>
-        <w:tab/>
-      </w:r>
-      <w:r>
-        <w:rPr>
-          <w:sz w:val="24"/>
-          <w:szCs w:val="24"/>
-          <w:lang w:val="en-US"/>
-        </w:rPr>
-        <w:tab/>
-      </w:r>
-      <w:r>
-        <w:rPr>
-          <w:rFonts w:eastAsia="Arial Narrow"/>
-          <w:sz w:val="24"/>
-          <w:szCs w:val="24"/>
-          <w:lang w:val="en-US"/>
-        </w:rPr>
-        <w:t xml:space="preserve"> </w:t>
-      </w:r>
-      <w:r>
-        <w:rPr>
-          <w:rFonts w:eastAsia="Arial Narrow"/>
-          <w:sz w:val="24"/>
-          <w:szCs w:val="24"/>
-          <w:lang w:val="en-US"/>
-        </w:rPr>
-        <w:t>albramvar1</w:t>
-      </w:r>
-    </w:p>
-    <w:p>
-      <w:pPr>
-        <w:pStyle w:val="Normal1"/>
-        <w:ind w:firstLine="0"/>
-        <w:rPr>
-          <w:rFonts w:eastAsia="Arial Narrow"/>
-          <w:sz w:val="24"/>
-          <w:szCs w:val="24"/>
-          <w:lang w:val="en-US"/>
-        </w:rPr>
-      </w:pPr>
-      <w:r>
-        <w:rPr>
-          <w:rFonts w:eastAsia="Arial Narrow"/>
-          <w:sz w:val="24"/>
-          <w:szCs w:val="24"/>
-          <w:lang w:val="en-US"/>
-        </w:rPr>
-        <w:t>Name:</w:t>
-      </w:r>
-      <w:r>
-        <w:rPr>
-          <w:sz w:val="24"/>
-          <w:szCs w:val="24"/>
-          <w:lang w:val="en-US"/>
-        </w:rPr>
-        <w:tab/>
-      </w:r>
-      <w:r>
-        <w:rPr>
-          <w:sz w:val="24"/>
-          <w:szCs w:val="24"/>
-          <w:lang w:val="en-US"/>
-        </w:rPr>
-        <w:tab/>
-      </w:r>
-      <w:r>
-        <w:rPr>
-          <w:rFonts w:eastAsia="Arial Narrow"/>
-          <w:sz w:val="24"/>
-          <w:szCs w:val="24"/>
-          <w:lang w:val="en-US"/>
-        </w:rPr>
-        <w:t xml:space="preserve"> </w:t>
-      </w:r>
-      <w:r>
-        <w:rPr>
-          <w:rFonts w:eastAsia="Arial Narrow"/>
-          <w:sz w:val="24"/>
-          <w:szCs w:val="24"/>
-          <w:lang w:val="en-US"/>
-        </w:rPr>
-        <w:t>Ramos Vargas, Alba</w:t>
-      </w:r>
-    </w:p>
-    <w:p>
-      <w:pPr>
-        <w:pStyle w:val="Normal1"/>
-        <w:ind w:firstLine="0"/>
-        <w:rPr>
-          <w:rFonts w:eastAsia="Arial Narrow"/>
-          <w:sz w:val="24"/>
-          <w:szCs w:val="24"/>
-        </w:rPr>
-      </w:pPr>
-      <w:r>
-        <w:rPr>
-          <w:rFonts w:eastAsia="Arial Narrow"/>
-          <w:sz w:val="24"/>
-          <w:szCs w:val="24"/>
-        </w:rPr>
-        <w:t>Roles:</w:t>
-      </w:r>
-      <w:r>
-        <w:rPr>
-          <w:sz w:val="24"/>
-          <w:szCs w:val="24"/>
-        </w:rPr>
-        <w:tab/>
-      </w:r>
-      <w:r>
-        <w:rPr>
-          <w:sz w:val="24"/>
-          <w:szCs w:val="24"/>
-        </w:rPr>
-        <w:tab/>
-      </w:r>
-      <w:r>
-        <w:rPr>
-          <w:rFonts w:eastAsia="Arial Narrow"/>
-          <w:sz w:val="24"/>
-          <w:szCs w:val="24"/>
-        </w:rPr>
-        <w:t xml:space="preserve"> </w:t>
-      </w:r>
-      <w:r>
-        <w:rPr>
-          <w:rFonts w:eastAsia="Arial Narrow"/>
-          <w:sz w:val="24"/>
-          <w:szCs w:val="24"/>
-        </w:rPr>
-        <w:t>Analista</w:t>
-      </w:r>
-      <w:r>
-        <w:rPr>
-          <w:rFonts w:eastAsia="Arial Narrow"/>
-          <w:sz w:val="24"/>
-          <w:szCs w:val="24"/>
-        </w:rPr>
-        <w:t xml:space="preserve">, </w:t>
-      </w:r>
-      <w:r>
-        <w:rPr>
-          <w:rFonts w:eastAsia="Arial Narrow"/>
-          <w:sz w:val="24"/>
-          <w:szCs w:val="24"/>
-        </w:rPr>
-        <w:t>desarrollador</w:t>
-      </w:r>
-      <w:r>
-        <w:rPr>
-          <w:rFonts w:eastAsia="Arial Narrow"/>
-          <w:sz w:val="24"/>
-          <w:szCs w:val="24"/>
-        </w:rPr>
-        <w:t>,</w:t>
-      </w:r>
-      <w:r>
-        <w:rPr>
-          <w:rFonts w:eastAsia="Arial Narrow"/>
-          <w:sz w:val="24"/>
-          <w:szCs w:val="24"/>
-        </w:rPr>
-        <w:t xml:space="preserve"> </w:t>
-      </w:r>
-      <w:r>
-        <w:rPr>
-          <w:rFonts w:eastAsia="Arial Narrow"/>
-          <w:sz w:val="24"/>
-          <w:szCs w:val="24"/>
-        </w:rPr>
-        <w:t xml:space="preserve">project </w:t>
-      </w:r>
-      <w:proofErr w:type="gramStart"/>
-      <w:r>
-        <w:rPr>
-          <w:rFonts w:eastAsia="Arial Narrow"/>
-          <w:sz w:val="24"/>
-          <w:szCs w:val="24"/>
-        </w:rPr>
-        <w:t>manager</w:t>
-      </w:r>
-      <w:proofErr w:type="gramEnd"/>
-      <w:r>
-        <w:rPr>
-          <w:rFonts w:eastAsia="Arial Narrow"/>
-          <w:sz w:val="24"/>
-          <w:szCs w:val="24"/>
-        </w:rPr>
-        <w:t xml:space="preserve">, </w:t>
-      </w:r>
-      <w:r>
-        <w:rPr>
-          <w:rFonts w:eastAsia="Arial Narrow"/>
-          <w:sz w:val="24"/>
-          <w:szCs w:val="24"/>
-        </w:rPr>
-        <w:t>operador</w:t>
-      </w:r>
-    </w:p>
-    <w:p>
-      <w:pPr>
-        <w:pStyle w:val="Normal1"/>
-        <w:ind w:firstLine="0"/>
-        <w:rPr>
-          <w:rFonts w:eastAsia="Arial Narrow"/>
-          <w:sz w:val="24"/>
-          <w:szCs w:val="24"/>
-        </w:rPr>
-      </w:pPr>
-    </w:p>
-    <w:p>
-      <w:pPr>
-        <w:pStyle w:val="Normal1"/>
-        <w:ind w:firstLine="0"/>
-        <w:rPr>
-          <w:rFonts w:eastAsia="Arial Narrow"/>
-          <w:sz w:val="24"/>
-          <w:szCs w:val="24"/>
-          <w:lang w:val="en-US"/>
-        </w:rPr>
-      </w:pPr>
-      <w:r>
-        <w:rPr>
-          <w:rFonts w:eastAsia="Arial Narrow"/>
-          <w:sz w:val="24"/>
-          <w:szCs w:val="24"/>
-          <w:lang w:val="en-US"/>
-        </w:rPr>
-        <w:t>Student #4</w:t>
-      </w:r>
-    </w:p>
-    <w:p>
-      <w:pPr>
-        <w:pStyle w:val="Normal1"/>
-        <w:ind w:firstLine="0"/>
-        <w:rPr>
-          <w:rFonts w:eastAsia="Arial Narrow"/>
-          <w:sz w:val="24"/>
-          <w:szCs w:val="24"/>
-          <w:lang w:val="en-US"/>
-        </w:rPr>
-      </w:pPr>
-      <w:r>
-        <w:rPr>
-          <w:rFonts w:eastAsia="Arial Narrow"/>
-          <w:sz w:val="24"/>
-          <w:szCs w:val="24"/>
-          <w:lang w:val="en-US"/>
-        </w:rPr>
-        <w:t>ID Number:</w:t>
-      </w:r>
-    </w:p>
-    <w:p>
-      <w:pPr>
-        <w:pStyle w:val="Normal1"/>
-        <w:ind w:firstLine="0"/>
-        <w:rPr>
-          <w:rFonts w:eastAsia="Arial Narrow"/>
-          <w:sz w:val="24"/>
-          <w:szCs w:val="24"/>
-          <w:lang w:val="en-US"/>
-        </w:rPr>
-      </w:pPr>
-      <w:r>
-        <w:rPr>
-          <w:rFonts w:eastAsia="Arial Narrow"/>
-          <w:sz w:val="24"/>
-          <w:szCs w:val="24"/>
-          <w:lang w:val="en-US"/>
-        </w:rPr>
-        <w:t xml:space="preserve">UVUS: </w:t>
-      </w:r>
-      <w:r>
-        <w:rPr>
-          <w:sz w:val="24"/>
-          <w:szCs w:val="24"/>
-          <w:lang w:val="en-US"/>
-        </w:rPr>
-        <w:tab/>
-      </w:r>
-      <w:r>
-        <w:rPr>
-          <w:sz w:val="24"/>
-          <w:szCs w:val="24"/>
-          <w:lang w:val="en-US"/>
-        </w:rPr>
-        <w:tab/>
-      </w:r>
-      <w:r>
-        <w:rPr>
-          <w:rFonts w:eastAsia="Arial Narrow"/>
-          <w:sz w:val="24"/>
-          <w:szCs w:val="24"/>
-          <w:lang w:val="en-US"/>
-        </w:rPr>
-        <w:t xml:space="preserve"> </w:t>
-      </w:r>
-    </w:p>
-    <w:p>
-      <w:pPr>
-        <w:pStyle w:val="Normal1"/>
-        <w:ind w:firstLine="0"/>
-        <w:rPr>
-          <w:rFonts w:eastAsia="Arial Narrow"/>
-          <w:sz w:val="24"/>
-          <w:szCs w:val="24"/>
-          <w:lang w:val="en-US"/>
-        </w:rPr>
-      </w:pPr>
-      <w:r>
-        <w:rPr>
-          <w:rFonts w:eastAsia="Arial Narrow"/>
-          <w:sz w:val="24"/>
-          <w:szCs w:val="24"/>
-          <w:lang w:val="en-US"/>
-        </w:rPr>
-        <w:t>Name:</w:t>
-      </w:r>
-      <w:r>
-        <w:rPr>
-          <w:sz w:val="24"/>
-          <w:szCs w:val="24"/>
-          <w:lang w:val="en-US"/>
-        </w:rPr>
-        <w:tab/>
-      </w:r>
-      <w:r>
-        <w:rPr>
-          <w:sz w:val="24"/>
-          <w:szCs w:val="24"/>
-          <w:lang w:val="en-US"/>
-        </w:rPr>
-        <w:tab/>
-      </w:r>
-      <w:r>
-        <w:rPr>
-          <w:rFonts w:eastAsia="Arial Narrow"/>
-          <w:sz w:val="24"/>
-          <w:szCs w:val="24"/>
-          <w:lang w:val="en-US"/>
-        </w:rPr>
-        <w:t xml:space="preserve"> </w:t>
-      </w:r>
-      <w:r>
-        <w:rPr>
-          <w:rFonts w:eastAsia="Arial Narrow"/>
-          <w:sz w:val="24"/>
-          <w:szCs w:val="24"/>
-          <w:lang w:val="en-US"/>
-        </w:rPr>
-        <w:t>González Benito, Claudio</w:t>
-      </w:r>
-      <w:r>
-        <w:rPr>
-          <w:rFonts w:eastAsia="Arial Narrow"/>
-          <w:sz w:val="24"/>
-          <w:szCs w:val="24"/>
-          <w:lang w:val="en-US"/>
-        </w:rPr>
-        <w:t xml:space="preserve">  </w:t>
-      </w:r>
-    </w:p>
-    <w:p>
-      <w:pPr>
-        <w:pStyle w:val="Normal1"/>
-        <w:ind w:firstLine="0"/>
-        <w:rPr>
-          <w:rFonts w:eastAsia="Arial Narrow"/>
-          <w:sz w:val="24"/>
-          <w:szCs w:val="24"/>
-          <w:lang w:val="en-US"/>
-        </w:rPr>
-      </w:pPr>
-      <w:r>
-        <w:rPr>
-          <w:rFonts w:eastAsia="Arial Narrow"/>
-          <w:sz w:val="24"/>
-          <w:szCs w:val="24"/>
-          <w:lang w:val="en-US"/>
-        </w:rPr>
-        <w:t>Roles:</w:t>
-      </w:r>
-      <w:r>
-        <w:rPr>
-          <w:sz w:val="24"/>
-          <w:szCs w:val="24"/>
-          <w:lang w:val="en-US"/>
-        </w:rPr>
-        <w:tab/>
-      </w:r>
-      <w:r>
-        <w:rPr>
-          <w:sz w:val="24"/>
-          <w:szCs w:val="24"/>
-          <w:lang w:val="en-US"/>
-        </w:rPr>
-        <w:tab/>
-      </w:r>
-      <w:r>
-        <w:rPr>
-          <w:rFonts w:eastAsia="Arial Narrow"/>
-          <w:sz w:val="24"/>
-          <w:szCs w:val="24"/>
-          <w:lang w:val="en-US"/>
-        </w:rPr>
-        <w:t xml:space="preserve"> r</w:t>
-      </w:r>
-      <w:r>
-        <w:rPr>
-          <w:rFonts w:eastAsia="Arial Narrow"/>
-          <w:sz w:val="24"/>
-          <w:szCs w:val="24"/>
-          <w:lang w:val="en-US"/>
-        </w:rPr>
-        <w:t>ol1</w:t>
-      </w:r>
-      <w:r>
-        <w:rPr>
-          <w:rFonts w:eastAsia="Arial Narrow"/>
-          <w:sz w:val="24"/>
-          <w:szCs w:val="24"/>
-          <w:lang w:val="en-US"/>
-        </w:rPr>
-        <w:t xml:space="preserve">, </w:t>
-      </w:r>
-      <w:r>
-        <w:rPr>
-          <w:rFonts w:eastAsia="Arial Narrow"/>
-          <w:sz w:val="24"/>
-          <w:szCs w:val="24"/>
-          <w:lang w:val="en-US"/>
-        </w:rPr>
-        <w:t>rol2</w:t>
-      </w:r>
-      <w:r>
-        <w:rPr>
-          <w:rFonts w:eastAsia="Arial Narrow"/>
-          <w:sz w:val="24"/>
-          <w:szCs w:val="24"/>
-          <w:lang w:val="en-US"/>
-        </w:rPr>
-        <w:t>,</w:t>
-      </w:r>
-      <w:r>
-        <w:rPr>
-          <w:rFonts w:eastAsia="Arial Narrow"/>
-          <w:sz w:val="24"/>
-          <w:szCs w:val="24"/>
-          <w:lang w:val="en-US"/>
-        </w:rPr>
-        <w:t xml:space="preserve"> rol3, Project Manager</w:t>
-      </w:r>
-      <w:r>
-        <w:rPr>
-          <w:rFonts w:eastAsia="Arial Narrow"/>
-          <w:sz w:val="24"/>
-          <w:szCs w:val="24"/>
-          <w:lang w:val="en-US"/>
-        </w:rPr>
-        <w:t xml:space="preserve"> </w:t>
-      </w:r>
-    </w:p>
-    <w:p>
-      <w:pPr>
-        <w:pStyle w:val="Normal1"/>
-        <w:ind w:firstLine="0"/>
-        <w:rPr>
-          <w:rFonts w:eastAsia="Arial Narrow"/>
-          <w:sz w:val="24"/>
-          <w:szCs w:val="24"/>
-        </w:rPr>
-      </w:pPr>
-    </w:p>
-    <w:p>
-      <w:pPr>
-        <w:pStyle w:val="Normal1"/>
-        <w:ind w:firstLine="0"/>
-        <w:rPr>
-          <w:rFonts w:eastAsia="Arial Narrow"/>
-          <w:sz w:val="24"/>
-          <w:szCs w:val="24"/>
-        </w:rPr>
-      </w:pPr>
-      <w:proofErr w:type="spellStart"/>
-      <w:r>
-        <w:rPr>
-          <w:rFonts w:eastAsia="Arial Narrow"/>
-          <w:sz w:val="24"/>
-          <w:szCs w:val="24"/>
-        </w:rPr>
-        <w:t>Student</w:t>
-      </w:r>
-      <w:proofErr w:type="spellEnd"/>
-      <w:r>
-        <w:rPr>
-          <w:rFonts w:eastAsia="Arial Narrow"/>
-          <w:sz w:val="24"/>
-          <w:szCs w:val="24"/>
-        </w:rPr>
-        <w:t xml:space="preserve"> 5</w:t>
-      </w:r>
-    </w:p>
-    <w:p>
-      <w:pPr>
-        <w:pStyle w:val="Normal1"/>
-        <w:ind w:firstLine="0"/>
-        <w:rPr>
-          <w:rFonts w:eastAsia="Arial Narrow"/>
-          <w:sz w:val="24"/>
-          <w:szCs w:val="24"/>
-        </w:rPr>
-      </w:pPr>
-      <w:r>
-        <w:rPr>
-          <w:rFonts w:eastAsia="Arial Narrow"/>
-          <w:sz w:val="24"/>
-          <w:szCs w:val="24"/>
-        </w:rPr>
-        <w:t xml:space="preserve">ID </w:t>
-      </w:r>
-      <w:proofErr w:type="spellStart"/>
-      <w:r>
-        <w:rPr>
-          <w:rFonts w:eastAsia="Arial Narrow"/>
-          <w:sz w:val="24"/>
-          <w:szCs w:val="24"/>
-        </w:rPr>
-        <w:t>Number</w:t>
-      </w:r>
-      <w:proofErr w:type="spellEnd"/>
-      <w:r>
-        <w:rPr>
-          <w:rFonts w:eastAsia="Arial Narrow"/>
-          <w:sz w:val="24"/>
-          <w:szCs w:val="24"/>
-        </w:rPr>
-        <w:t>:</w:t>
-      </w:r>
-      <w:r>
-        <w:rPr>
-          <w:sz w:val="24"/>
-          <w:szCs w:val="24"/>
-        </w:rPr>
-        <w:tab/>
-      </w:r>
-    </w:p>
-    <w:p>
-      <w:pPr>
-        <w:pStyle w:val="Normal1"/>
-        <w:ind w:firstLine="0"/>
-        <w:rPr>
-          <w:rFonts w:eastAsia="Arial Narrow"/>
-          <w:sz w:val="24"/>
-          <w:szCs w:val="24"/>
-        </w:rPr>
-      </w:pPr>
-      <w:r>
-        <w:rPr>
-          <w:rFonts w:eastAsia="Arial Narrow"/>
-          <w:sz w:val="24"/>
-          <w:szCs w:val="24"/>
-        </w:rPr>
-        <w:t xml:space="preserve">UVUS: </w:t>
-      </w:r>
-      <w:r>
-        <w:rPr>
-          <w:sz w:val="24"/>
-          <w:szCs w:val="24"/>
-        </w:rPr>
-        <w:tab/>
-      </w:r>
-      <w:r>
-        <w:rPr>
-          <w:sz w:val="24"/>
-          <w:szCs w:val="24"/>
-        </w:rPr>
-        <w:tab/>
-      </w:r>
-      <w:r>
-        <w:rPr>
-          <w:sz w:val="24"/>
-          <w:szCs w:val="24"/>
-        </w:rPr>
-        <w:t>VNK5300</w:t>
-      </w:r>
-      <w:r>
-        <w:rPr>
-          <w:rFonts w:eastAsia="Arial Narrow"/>
-          <w:sz w:val="24"/>
-          <w:szCs w:val="24"/>
-        </w:rPr>
-        <w:t xml:space="preserve"> </w:t>
-      </w:r>
-    </w:p>
-    <w:p>
-      <w:pPr>
-        <w:pStyle w:val="Normal1"/>
-        <w:ind w:firstLine="0"/>
-        <w:rPr>
-          <w:rFonts w:eastAsia="Arial Narrow"/>
-          <w:sz w:val="24"/>
-          <w:szCs w:val="24"/>
-        </w:rPr>
-      </w:pPr>
-      <w:proofErr w:type="spellStart"/>
-      <w:r>
-        <w:rPr>
-          <w:rFonts w:eastAsia="Arial Narrow"/>
-          <w:sz w:val="24"/>
-          <w:szCs w:val="24"/>
-        </w:rPr>
-        <w:t>Name</w:t>
-      </w:r>
-      <w:proofErr w:type="spellEnd"/>
-      <w:r>
-        <w:rPr>
-          <w:rFonts w:eastAsia="Arial Narrow"/>
-          <w:sz w:val="24"/>
-          <w:szCs w:val="24"/>
-        </w:rPr>
-        <w:t>:</w:t>
-      </w:r>
-      <w:r>
-        <w:rPr>
-          <w:sz w:val="24"/>
-          <w:szCs w:val="24"/>
-        </w:rPr>
-        <w:tab/>
-      </w:r>
-      <w:r>
-        <w:rPr>
-          <w:sz w:val="24"/>
-          <w:szCs w:val="24"/>
-        </w:rPr>
-        <w:tab/>
-      </w:r>
-      <w:r>
-        <w:rPr>
-          <w:rFonts w:eastAsia="Arial Narrow"/>
-          <w:sz w:val="24"/>
-          <w:szCs w:val="24"/>
-        </w:rPr>
-        <w:t xml:space="preserve"> </w:t>
-      </w:r>
-      <w:r>
-        <w:rPr>
-          <w:rFonts w:eastAsia="Arial Narrow"/>
-          <w:sz w:val="24"/>
-          <w:szCs w:val="24"/>
-        </w:rPr>
-        <w:t>Márquez Gutiérrez, José Manuel</w:t>
-      </w:r>
-    </w:p>
-    <w:p>
-      <w:pPr>
-        <w:pStyle w:val="Normal1"/>
-        <w:ind w:firstLine="0"/>
-        <w:rPr>
-          <w:rFonts w:eastAsia="Arial Narrow"/>
-          <w:sz w:val="24"/>
-          <w:szCs w:val="24"/>
-        </w:rPr>
-      </w:pPr>
-      <w:r>
-        <w:rPr>
-          <w:rFonts w:eastAsia="Arial Narrow"/>
-          <w:sz w:val="24"/>
-          <w:szCs w:val="24"/>
-        </w:rPr>
-        <w:lastRenderedPageBreak/>
+        </w:rPr>
+      </w:pPr>
+      <w:r>
+        <w:rPr>
+          <w:rFonts w:eastAsia="Arial Narrow"/>
+          <w:sz w:val="24"/>
+          <w:szCs w:val="24"/>
+        </w:rPr>
         <w:t>Roles:</w:t>
       </w:r>
       <w:r>
@@ -3491,7 +3560,7 @@
                     <pic:cNvPicPr/>
                   </pic:nvPicPr>
                   <pic:blipFill>
-                    <a:blip r:embed="rId17" cstate="print">
+                    <a:blip r:embed="rId18" cstate="print">
                       <a:extLst>
                         <a:ext uri="{28A0092B-C50C-407E-A947-70E740481C1C}">
                           <a14:useLocalDpi xmlns:a14="http://schemas.microsoft.com/office/drawing/2010/main" val="0"/>
@@ -3768,7 +3837,6 @@
           <w:sz w:val="24"/>
           <w:szCs w:val="24"/>
         </w:rPr>
-        <w:lastRenderedPageBreak/>
         <w:t>Compromiso de Alcanzar una Calificación Específica:</w:t>
       </w:r>
     </w:p>
@@ -3949,7 +4017,7 @@
                           <a:chExt cx="1989666" cy="649857"/>
                         </a:xfrm>
                       </wpg:grpSpPr>
-                      <w14:contentPart bwMode="auto" r:id="rId18">
+                      <w14:contentPart bwMode="auto" r:id="rId19">
                         <w14:nvContentPartPr>
                           <w14:cNvPr id="1634396429" name="Entrada de lápiz 1634396429"/>
                           <w14:cNvContentPartPr/>
@@ -3959,7 +4027,7 @@
                           <a:ext cx="1648824" cy="435675"/>
                         </w14:xfrm>
                       </w14:contentPart>
-                      <w14:contentPart bwMode="auto" r:id="rId19">
+                      <w14:contentPart bwMode="auto" r:id="rId20">
                         <w14:nvContentPartPr>
                           <w14:cNvPr id="1439297327" name="Entrada de lápiz 1439297327"/>
                           <w14:cNvContentPartPr/>
@@ -3969,7 +4037,7 @@
                           <a:ext cx="1786611" cy="649857"/>
                         </w14:xfrm>
                       </w14:contentPart>
-                      <w14:contentPart bwMode="auto" r:id="rId20">
+                      <w14:contentPart bwMode="auto" r:id="rId21">
                         <w14:nvContentPartPr>
                           <w14:cNvPr id="1613471811" name="Entrada de lápiz 1613471811"/>
                           <w14:cNvContentPartPr/>
@@ -3987,7 +4055,7 @@
           </mc:Choice>
           <mc:Fallback>
             <w:pict>
-              <v:group w14:anchorId="3FDE053D" id="Grupo 1" o:spid="_x0000_s1026" style="width:128.15pt;height:45.55pt;mso-position-horizontal-relative:char;mso-position-vertical-relative:line" coordsize="19896,6498" o:gfxdata="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">
+              <v:group w14:anchorId="7CA9B012" id="Grupo 1" o:spid="_x0000_s1026" style="width:128.15pt;height:45.55pt;mso-position-horizontal-relative:char;mso-position-vertical-relative:line" coordsize="19896,6498" o:gfxdata="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">
                 <v:shapetype id="_x0000_t75" coordsize="21600,21600" o:spt="75" o:preferrelative="t" path="m@4@5l@4@11@9@11@9@5xe" filled="f" stroked="f">
                   <v:stroke joinstyle="miter"/>
                   <v:formulas>
@@ -4008,13 +4076,13 @@
                   <o:lock v:ext="edit" aspectratio="t"/>
                 </v:shapetype>
                 <v:shape id="Entrada de lápiz 1634396429" o:spid="_x0000_s1027" type="#_x0000_t75" style="position:absolute;left:-219;top:1084;width:16922;height:4756;visibility:visible;mso-wrap-style:square" o:gfxdata="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">
-                  <v:imagedata r:id="rId21" o:title=""/>
+                  <v:imagedata r:id="rId22" o:title=""/>
                 </v:shape>
                 <v:shape id="Entrada de lápiz 1439297327" o:spid="_x0000_s1028" type="#_x0000_t75" style="position:absolute;left:1810;top:-201;width:18302;height:6897;visibility:visible;mso-wrap-style:square" o:gfxdata="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">
-                  <v:imagedata r:id="rId22" o:title=""/>
+                  <v:imagedata r:id="rId23" o:title=""/>
                 </v:shape>
                 <v:shape id="Entrada de lápiz 1613471811" o:spid="_x0000_s1029" type="#_x0000_t75" style="position:absolute;left:5449;top:1805;width:8885;height:2607;visibility:visible;mso-wrap-style:square" o:gfxdata="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">
-                  <v:imagedata r:id="rId23" o:title=""/>
+                  <v:imagedata r:id="rId24" o:title=""/>
                 </v:shape>
                 <w10:anchorlock/>
               </v:group>
@@ -4126,7 +4194,7 @@
                     <pic:cNvPicPr/>
                   </pic:nvPicPr>
                   <pic:blipFill>
-                    <a:blip r:embed="rId24" cstate="print">
+                    <a:blip r:embed="rId25" cstate="print">
                       <a:extLst>
                         <a:ext uri="{28A0092B-C50C-407E-A947-70E740481C1C}">
                           <a14:useLocalDpi xmlns:a14="http://schemas.microsoft.com/office/drawing/2010/main" val="0"/>
@@ -4204,7 +4272,7 @@
                     <pic:cNvPicPr/>
                   </pic:nvPicPr>
                   <pic:blipFill>
-                    <a:blip r:embed="rId25">
+                    <a:blip r:embed="rId26">
                       <a:extLst>
                         <a:ext uri="{28A0092B-C50C-407E-A947-70E740481C1C}">
                           <a14:useLocalDpi xmlns:a14="http://schemas.microsoft.com/office/drawing/2010/main" val="0"/>
@@ -4296,7 +4364,6 @@
       <w:bookmarkStart w:id="11" w:name="_Toc1674069916"/>
       <w:bookmarkEnd w:id="10"/>
       <w:r>
-        <w:lastRenderedPageBreak/>
         <w:t>Indicador de rendimiento</w:t>
       </w:r>
       <w:bookmarkEnd w:id="11"/>
@@ -4761,7 +4828,6 @@
       <w:bookmarkStart w:id="15" w:name="_Toc685390568"/>
       <w:bookmarkEnd w:id="14"/>
       <w:r>
-        <w:lastRenderedPageBreak/>
         <w:t>Penalizaciones</w:t>
       </w:r>
       <w:bookmarkEnd w:id="15"/>
@@ -4997,7 +5063,6 @@
         </w:numPr>
       </w:pPr>
       <w:r>
-        <w:lastRenderedPageBreak/>
         <w:t>Bibliografía</w:t>
       </w:r>
     </w:p>
@@ -5031,10 +5096,10 @@
       </w:pPr>
     </w:p>
     <w:sectPr>
-      <w:headerReference w:type="default" r:id="rId26"/>
-      <w:footerReference w:type="default" r:id="rId27"/>
-      <w:headerReference w:type="first" r:id="rId28"/>
-      <w:footerReference w:type="first" r:id="rId29"/>
+      <w:headerReference w:type="default" r:id="rId27"/>
+      <w:footerReference w:type="default" r:id="rId28"/>
+      <w:headerReference w:type="first" r:id="rId29"/>
+      <w:footerReference w:type="first" r:id="rId30"/>
       <w:type w:val="continuous"/>
       <w:pgSz w:w="11906" w:h="16838"/>
       <w:pgMar w:top="1417" w:right="1701" w:bottom="1417" w:left="1701" w:header="708" w:footer="708" w:gutter="0"/>
@@ -9940,28 +10005,28 @@
 </file>
 
 <file path=customXml/item1.xml><?xml version="1.0" encoding="utf-8"?>
-<b:Sources xmlns:b="http://schemas.openxmlformats.org/officeDocument/2006/bibliography" xmlns="http://schemas.openxmlformats.org/officeDocument/2006/bibliography" SelectedStyle="\APASixthEditionOfficeOnline.xsl" StyleName="APA" Version="6"/>
-</file>
-
-<file path=customXml/item2.xml><?xml version="1.0" encoding="utf-8"?>
 <go:gDocsCustomXmlDataStorage xmlns:go="http://customooxmlschemas.google.com/" xmlns:r="http://schemas.openxmlformats.org/officeDocument/2006/relationships" uri="GoogleDocsCustomDataVersion2">
   <go:docsCustomData xmlns:go="http://customooxmlschemas.google.com/" roundtripDataSignature="AMtx7mgQmWzFilWhLTTARADI1Z1FqcPt3w==">CgMxLjAyCGguZ2pkZ3hzMgloLjMwajB6bGwyDmgubnB2MGc2YjF2cHlyMgloLjJldDkycDAyCGgudHlqY3d0Mg5oLnRsYWdmZ2ltcHRucjIOaC5qODR4bjd1OGZqc2oyDmgueWpiemRhYXFzaGdlMg5oLnR6OHB3ZW1hZ2szYzIJaC40NHNpbmlvOAByITFJUEhHaGFjQWY4Zm1TdHpBc0lKWkdQS1R0eGNaS2gxWA==</go:docsCustomData>
 </go:gDocsCustomXmlDataStorage>
 </file>
 
-<file path=customXml/itemProps1.xml><?xml version="1.0" encoding="utf-8"?>
-<ds:datastoreItem xmlns:ds="http://schemas.openxmlformats.org/officeDocument/2006/customXml" ds:itemID="{9640A235-8B4C-4643-91BA-0930AE15C2F0}">
-  <ds:schemaRefs>
-    <ds:schemaRef ds:uri="http://schemas.openxmlformats.org/officeDocument/2006/bibliography"/>
-  </ds:schemaRefs>
-</ds:datastoreItem>
+<file path=customXml/item2.xml><?xml version="1.0" encoding="utf-8"?>
+<b:Sources xmlns:b="http://schemas.openxmlformats.org/officeDocument/2006/bibliography" xmlns="http://schemas.openxmlformats.org/officeDocument/2006/bibliography" SelectedStyle="\APASixthEditionOfficeOnline.xsl" StyleName="APA" Version="6"/>
 </file>
 
-<file path=customXml/itemProps2.xml><?xml version="1.0" encoding="utf-8"?>
+<file path=customXml/itemProps1.xml><?xml version="1.0" encoding="utf-8"?>
 <ds:datastoreItem xmlns:ds="http://schemas.openxmlformats.org/officeDocument/2006/customXml" ds:itemID="{11111111-1234-1234-1234-123412341234}">
   <ds:schemaRefs>
     <ds:schemaRef ds:uri="http://customooxmlschemas.google.com/"/>
     <ds:schemaRef ds:uri="http://schemas.openxmlformats.org/officeDocument/2006/relationships"/>
   </ds:schemaRefs>
 </ds:datastoreItem>
+</file>
+
+<file path=customXml/itemProps2.xml><?xml version="1.0" encoding="utf-8"?>
+<ds:datastoreItem xmlns:ds="http://schemas.openxmlformats.org/officeDocument/2006/customXml" ds:itemID="{9640A235-8B4C-4643-91BA-0930AE15C2F0}">
+  <ds:schemaRefs>
+    <ds:schemaRef ds:uri="http://schemas.openxmlformats.org/officeDocument/2006/bibliography"/>
+  </ds:schemaRefs>
+</ds:datastoreItem>
 </file>
</xml_diff>